<commit_message>
generated apis for tmr4 and ocmp4. updated documentation file
</commit_message>
<xml_diff>
--- a/PIC32MZ Peripheral Config Documentation.docx
+++ b/PIC32MZ Peripheral Config Documentation.docx
@@ -49,7 +49,10 @@
     <w:sdt>
       <w:sdtPr>
         <w:rPr>
-          <w:rFonts w:ascii="Calibri" w:hAnsi="Calibri" w:cs="Calibri"/>
+          <w:rFonts w:ascii="Calibri" w:eastAsiaTheme="minorHAnsi" w:hAnsi="Calibri" w:cs="Calibri"/>
+          <w:color w:val="auto"/>
+          <w:sz w:val="22"/>
+          <w:szCs w:val="22"/>
         </w:rPr>
         <w:id w:val="-644820865"/>
         <w:docPartObj>
@@ -59,13 +62,9 @@
       </w:sdtPr>
       <w:sdtEndPr>
         <w:rPr>
-          <w:rFonts w:eastAsiaTheme="minorHAnsi"/>
           <w:b/>
           <w:bCs/>
           <w:noProof/>
-          <w:color w:val="auto"/>
-          <w:sz w:val="22"/>
-          <w:szCs w:val="22"/>
         </w:rPr>
       </w:sdtEndPr>
       <w:sdtContent>
@@ -90,7 +89,7 @@
               <w:tab w:val="right" w:leader="dot" w:pos="9350"/>
             </w:tabs>
             <w:rPr>
-              <w:rFonts w:ascii="Calibri" w:eastAsiaTheme="minorEastAsia" w:hAnsi="Calibri" w:cs="Calibri"/>
+              <w:rFonts w:eastAsiaTheme="minorEastAsia"/>
               <w:noProof/>
             </w:rPr>
           </w:pPr>
@@ -112,18 +111,17 @@
             </w:rPr>
             <w:fldChar w:fldCharType="separate"/>
           </w:r>
-          <w:hyperlink w:anchor="_Toc78454006" w:history="1">
+          <w:hyperlink w:anchor="_Toc78526133" w:history="1">
             <w:r>
               <w:rPr>
                 <w:rStyle w:val="Hyperlink"/>
-                <w:rFonts w:ascii="Calibri" w:eastAsia="Times New Roman" w:hAnsi="Calibri" w:cs="Calibri"/>
+                <w:rFonts w:eastAsia="Times New Roman" w:cstheme="majorHAnsi"/>
                 <w:noProof/>
               </w:rPr>
               <w:t>Hardware Used Throughout this Document</w:t>
             </w:r>
             <w:r>
               <w:rPr>
-                <w:rFonts w:ascii="Calibri" w:hAnsi="Calibri" w:cs="Calibri"/>
                 <w:noProof/>
                 <w:webHidden/>
               </w:rPr>
@@ -131,7 +129,6 @@
             </w:r>
             <w:r>
               <w:rPr>
-                <w:rFonts w:ascii="Calibri" w:hAnsi="Calibri" w:cs="Calibri"/>
                 <w:noProof/>
                 <w:webHidden/>
               </w:rPr>
@@ -139,22 +136,19 @@
             </w:r>
             <w:r>
               <w:rPr>
-                <w:rFonts w:ascii="Calibri" w:hAnsi="Calibri" w:cs="Calibri"/>
                 <w:noProof/>
                 <w:webHidden/>
               </w:rPr>
-              <w:instrText xml:space="preserve"> PAGEREF _Toc78454006 \h </w:instrText>
+              <w:instrText xml:space="preserve"> PAGEREF _Toc78526133 \h </w:instrText>
             </w:r>
             <w:r>
               <w:rPr>
-                <w:rFonts w:ascii="Calibri" w:hAnsi="Calibri" w:cs="Calibri"/>
                 <w:noProof/>
                 <w:webHidden/>
               </w:rPr>
             </w:r>
             <w:r>
               <w:rPr>
-                <w:rFonts w:ascii="Calibri" w:hAnsi="Calibri" w:cs="Calibri"/>
                 <w:noProof/>
                 <w:webHidden/>
               </w:rPr>
@@ -162,7 +156,6 @@
             </w:r>
             <w:r>
               <w:rPr>
-                <w:rFonts w:ascii="Calibri" w:hAnsi="Calibri" w:cs="Calibri"/>
                 <w:noProof/>
                 <w:webHidden/>
               </w:rPr>
@@ -170,7 +163,6 @@
             </w:r>
             <w:r>
               <w:rPr>
-                <w:rFonts w:ascii="Calibri" w:hAnsi="Calibri" w:cs="Calibri"/>
                 <w:noProof/>
                 <w:webHidden/>
               </w:rPr>
@@ -185,22 +177,21 @@
               <w:tab w:val="right" w:leader="dot" w:pos="9350"/>
             </w:tabs>
             <w:rPr>
-              <w:rFonts w:ascii="Calibri" w:eastAsiaTheme="minorEastAsia" w:hAnsi="Calibri" w:cs="Calibri"/>
+              <w:rFonts w:eastAsiaTheme="minorEastAsia"/>
               <w:noProof/>
             </w:rPr>
           </w:pPr>
-          <w:hyperlink w:anchor="_Toc78454007" w:history="1">
+          <w:hyperlink w:anchor="_Toc78526134" w:history="1">
             <w:r>
               <w:rPr>
                 <w:rStyle w:val="Hyperlink"/>
-                <w:rFonts w:ascii="Calibri" w:eastAsia="Times New Roman" w:hAnsi="Calibri" w:cs="Calibri"/>
+                <w:rFonts w:eastAsia="Times New Roman" w:cstheme="majorHAnsi"/>
                 <w:noProof/>
               </w:rPr>
               <w:t>Debug Mode</w:t>
             </w:r>
             <w:r>
               <w:rPr>
-                <w:rFonts w:ascii="Calibri" w:hAnsi="Calibri" w:cs="Calibri"/>
                 <w:noProof/>
                 <w:webHidden/>
               </w:rPr>
@@ -208,7 +199,6 @@
             </w:r>
             <w:r>
               <w:rPr>
-                <w:rFonts w:ascii="Calibri" w:hAnsi="Calibri" w:cs="Calibri"/>
                 <w:noProof/>
                 <w:webHidden/>
               </w:rPr>
@@ -216,22 +206,19 @@
             </w:r>
             <w:r>
               <w:rPr>
-                <w:rFonts w:ascii="Calibri" w:hAnsi="Calibri" w:cs="Calibri"/>
                 <w:noProof/>
                 <w:webHidden/>
               </w:rPr>
-              <w:instrText xml:space="preserve"> PAGEREF _Toc78454007 \h </w:instrText>
+              <w:instrText xml:space="preserve"> PAGEREF _Toc78526134 \h </w:instrText>
             </w:r>
             <w:r>
               <w:rPr>
-                <w:rFonts w:ascii="Calibri" w:hAnsi="Calibri" w:cs="Calibri"/>
                 <w:noProof/>
                 <w:webHidden/>
               </w:rPr>
             </w:r>
             <w:r>
               <w:rPr>
-                <w:rFonts w:ascii="Calibri" w:hAnsi="Calibri" w:cs="Calibri"/>
                 <w:noProof/>
                 <w:webHidden/>
               </w:rPr>
@@ -239,7 +226,6 @@
             </w:r>
             <w:r>
               <w:rPr>
-                <w:rFonts w:ascii="Calibri" w:hAnsi="Calibri" w:cs="Calibri"/>
                 <w:noProof/>
                 <w:webHidden/>
               </w:rPr>
@@ -247,7 +233,6 @@
             </w:r>
             <w:r>
               <w:rPr>
-                <w:rFonts w:ascii="Calibri" w:hAnsi="Calibri" w:cs="Calibri"/>
                 <w:noProof/>
                 <w:webHidden/>
               </w:rPr>
@@ -262,22 +247,21 @@
               <w:tab w:val="right" w:leader="dot" w:pos="9350"/>
             </w:tabs>
             <w:rPr>
-              <w:rFonts w:ascii="Calibri" w:eastAsiaTheme="minorEastAsia" w:hAnsi="Calibri" w:cs="Calibri"/>
+              <w:rFonts w:eastAsiaTheme="minorEastAsia"/>
               <w:noProof/>
             </w:rPr>
           </w:pPr>
-          <w:hyperlink w:anchor="_Toc78454008" w:history="1">
+          <w:hyperlink w:anchor="_Toc78526135" w:history="1">
             <w:r>
               <w:rPr>
                 <w:rStyle w:val="Hyperlink"/>
-                <w:rFonts w:ascii="Calibri" w:eastAsia="Times New Roman" w:hAnsi="Calibri" w:cs="Calibri"/>
+                <w:rFonts w:eastAsia="Times New Roman" w:cstheme="majorHAnsi"/>
                 <w:noProof/>
               </w:rPr>
               <w:t>Software PLIB Remarks</w:t>
             </w:r>
             <w:r>
               <w:rPr>
-                <w:rFonts w:ascii="Calibri" w:hAnsi="Calibri" w:cs="Calibri"/>
                 <w:noProof/>
                 <w:webHidden/>
               </w:rPr>
@@ -285,7 +269,6 @@
             </w:r>
             <w:r>
               <w:rPr>
-                <w:rFonts w:ascii="Calibri" w:hAnsi="Calibri" w:cs="Calibri"/>
                 <w:noProof/>
                 <w:webHidden/>
               </w:rPr>
@@ -293,22 +276,19 @@
             </w:r>
             <w:r>
               <w:rPr>
-                <w:rFonts w:ascii="Calibri" w:hAnsi="Calibri" w:cs="Calibri"/>
                 <w:noProof/>
                 <w:webHidden/>
               </w:rPr>
-              <w:instrText xml:space="preserve"> PAGEREF _Toc78454008 \h </w:instrText>
+              <w:instrText xml:space="preserve"> PAGEREF _Toc78526135 \h </w:instrText>
             </w:r>
             <w:r>
               <w:rPr>
-                <w:rFonts w:ascii="Calibri" w:hAnsi="Calibri" w:cs="Calibri"/>
                 <w:noProof/>
                 <w:webHidden/>
               </w:rPr>
             </w:r>
             <w:r>
               <w:rPr>
-                <w:rFonts w:ascii="Calibri" w:hAnsi="Calibri" w:cs="Calibri"/>
                 <w:noProof/>
                 <w:webHidden/>
               </w:rPr>
@@ -316,7 +296,6 @@
             </w:r>
             <w:r>
               <w:rPr>
-                <w:rFonts w:ascii="Calibri" w:hAnsi="Calibri" w:cs="Calibri"/>
                 <w:noProof/>
                 <w:webHidden/>
               </w:rPr>
@@ -324,7 +303,6 @@
             </w:r>
             <w:r>
               <w:rPr>
-                <w:rFonts w:ascii="Calibri" w:hAnsi="Calibri" w:cs="Calibri"/>
                 <w:noProof/>
                 <w:webHidden/>
               </w:rPr>
@@ -339,22 +317,21 @@
               <w:tab w:val="right" w:leader="dot" w:pos="9350"/>
             </w:tabs>
             <w:rPr>
-              <w:rFonts w:ascii="Calibri" w:eastAsiaTheme="minorEastAsia" w:hAnsi="Calibri" w:cs="Calibri"/>
+              <w:rFonts w:eastAsiaTheme="minorEastAsia"/>
               <w:noProof/>
             </w:rPr>
           </w:pPr>
-          <w:hyperlink w:anchor="_Toc78454009" w:history="1">
+          <w:hyperlink w:anchor="_Toc78526136" w:history="1">
             <w:r>
               <w:rPr>
                 <w:rStyle w:val="Hyperlink"/>
-                <w:rFonts w:ascii="Calibri" w:eastAsia="Times New Roman" w:hAnsi="Calibri" w:cs="Calibri"/>
+                <w:rFonts w:eastAsia="Times New Roman" w:cstheme="majorHAnsi"/>
                 <w:noProof/>
               </w:rPr>
               <w:t>UART Blocking</w:t>
             </w:r>
             <w:r>
               <w:rPr>
-                <w:rFonts w:ascii="Calibri" w:hAnsi="Calibri" w:cs="Calibri"/>
                 <w:noProof/>
                 <w:webHidden/>
               </w:rPr>
@@ -362,7 +339,6 @@
             </w:r>
             <w:r>
               <w:rPr>
-                <w:rFonts w:ascii="Calibri" w:hAnsi="Calibri" w:cs="Calibri"/>
                 <w:noProof/>
                 <w:webHidden/>
               </w:rPr>
@@ -370,22 +346,19 @@
             </w:r>
             <w:r>
               <w:rPr>
-                <w:rFonts w:ascii="Calibri" w:hAnsi="Calibri" w:cs="Calibri"/>
                 <w:noProof/>
                 <w:webHidden/>
               </w:rPr>
-              <w:instrText xml:space="preserve"> PAGEREF _Toc78454009 \h </w:instrText>
+              <w:instrText xml:space="preserve"> PAGEREF _Toc78526136 \h </w:instrText>
             </w:r>
             <w:r>
               <w:rPr>
-                <w:rFonts w:ascii="Calibri" w:hAnsi="Calibri" w:cs="Calibri"/>
                 <w:noProof/>
                 <w:webHidden/>
               </w:rPr>
             </w:r>
             <w:r>
               <w:rPr>
-                <w:rFonts w:ascii="Calibri" w:hAnsi="Calibri" w:cs="Calibri"/>
                 <w:noProof/>
                 <w:webHidden/>
               </w:rPr>
@@ -393,7 +366,6 @@
             </w:r>
             <w:r>
               <w:rPr>
-                <w:rFonts w:ascii="Calibri" w:hAnsi="Calibri" w:cs="Calibri"/>
                 <w:noProof/>
                 <w:webHidden/>
               </w:rPr>
@@ -401,7 +373,6 @@
             </w:r>
             <w:r>
               <w:rPr>
-                <w:rFonts w:ascii="Calibri" w:hAnsi="Calibri" w:cs="Calibri"/>
                 <w:noProof/>
                 <w:webHidden/>
               </w:rPr>
@@ -416,22 +387,21 @@
               <w:tab w:val="right" w:leader="dot" w:pos="9350"/>
             </w:tabs>
             <w:rPr>
-              <w:rFonts w:ascii="Calibri" w:eastAsiaTheme="minorEastAsia" w:hAnsi="Calibri" w:cs="Calibri"/>
+              <w:rFonts w:eastAsiaTheme="minorEastAsia"/>
               <w:noProof/>
             </w:rPr>
           </w:pPr>
-          <w:hyperlink w:anchor="_Toc78454010" w:history="1">
+          <w:hyperlink w:anchor="_Toc78526137" w:history="1">
             <w:r>
               <w:rPr>
                 <w:rStyle w:val="Hyperlink"/>
-                <w:rFonts w:ascii="Calibri" w:eastAsia="Times New Roman" w:hAnsi="Calibri" w:cs="Calibri"/>
+                <w:rFonts w:eastAsia="Times New Roman" w:cstheme="majorHAnsi"/>
                 <w:noProof/>
               </w:rPr>
               <w:t>UART Non-Blocking</w:t>
             </w:r>
             <w:r>
               <w:rPr>
-                <w:rFonts w:ascii="Calibri" w:hAnsi="Calibri" w:cs="Calibri"/>
                 <w:noProof/>
                 <w:webHidden/>
               </w:rPr>
@@ -439,7 +409,6 @@
             </w:r>
             <w:r>
               <w:rPr>
-                <w:rFonts w:ascii="Calibri" w:hAnsi="Calibri" w:cs="Calibri"/>
                 <w:noProof/>
                 <w:webHidden/>
               </w:rPr>
@@ -447,22 +416,19 @@
             </w:r>
             <w:r>
               <w:rPr>
-                <w:rFonts w:ascii="Calibri" w:hAnsi="Calibri" w:cs="Calibri"/>
                 <w:noProof/>
                 <w:webHidden/>
               </w:rPr>
-              <w:instrText xml:space="preserve"> PAGEREF _Toc78454010 \h </w:instrText>
+              <w:instrText xml:space="preserve"> PAGEREF _Toc78526137 \h </w:instrText>
             </w:r>
             <w:r>
               <w:rPr>
-                <w:rFonts w:ascii="Calibri" w:hAnsi="Calibri" w:cs="Calibri"/>
                 <w:noProof/>
                 <w:webHidden/>
               </w:rPr>
             </w:r>
             <w:r>
               <w:rPr>
-                <w:rFonts w:ascii="Calibri" w:hAnsi="Calibri" w:cs="Calibri"/>
                 <w:noProof/>
                 <w:webHidden/>
               </w:rPr>
@@ -470,7 +436,6 @@
             </w:r>
             <w:r>
               <w:rPr>
-                <w:rFonts w:ascii="Calibri" w:hAnsi="Calibri" w:cs="Calibri"/>
                 <w:noProof/>
                 <w:webHidden/>
               </w:rPr>
@@ -478,7 +443,6 @@
             </w:r>
             <w:r>
               <w:rPr>
-                <w:rFonts w:ascii="Calibri" w:hAnsi="Calibri" w:cs="Calibri"/>
                 <w:noProof/>
                 <w:webHidden/>
               </w:rPr>
@@ -493,22 +457,21 @@
               <w:tab w:val="right" w:leader="dot" w:pos="9350"/>
             </w:tabs>
             <w:rPr>
-              <w:rFonts w:ascii="Calibri" w:eastAsiaTheme="minorEastAsia" w:hAnsi="Calibri" w:cs="Calibri"/>
+              <w:rFonts w:eastAsiaTheme="minorEastAsia"/>
               <w:noProof/>
             </w:rPr>
           </w:pPr>
-          <w:hyperlink w:anchor="_Toc78454011" w:history="1">
+          <w:hyperlink w:anchor="_Toc78526138" w:history="1">
             <w:r>
               <w:rPr>
                 <w:rStyle w:val="Hyperlink"/>
-                <w:rFonts w:ascii="Calibri" w:eastAsia="Times New Roman" w:hAnsi="Calibri" w:cs="Calibri"/>
+                <w:rFonts w:eastAsia="Times New Roman" w:cstheme="majorHAnsi"/>
                 <w:noProof/>
               </w:rPr>
               <w:t>SPI</w:t>
             </w:r>
             <w:r>
               <w:rPr>
-                <w:rFonts w:ascii="Calibri" w:hAnsi="Calibri" w:cs="Calibri"/>
                 <w:noProof/>
                 <w:webHidden/>
               </w:rPr>
@@ -516,7 +479,6 @@
             </w:r>
             <w:r>
               <w:rPr>
-                <w:rFonts w:ascii="Calibri" w:hAnsi="Calibri" w:cs="Calibri"/>
                 <w:noProof/>
                 <w:webHidden/>
               </w:rPr>
@@ -524,22 +486,19 @@
             </w:r>
             <w:r>
               <w:rPr>
-                <w:rFonts w:ascii="Calibri" w:hAnsi="Calibri" w:cs="Calibri"/>
                 <w:noProof/>
                 <w:webHidden/>
               </w:rPr>
-              <w:instrText xml:space="preserve"> PAGEREF _Toc78454011 \h </w:instrText>
+              <w:instrText xml:space="preserve"> PAGEREF _Toc78526138 \h </w:instrText>
             </w:r>
             <w:r>
               <w:rPr>
-                <w:rFonts w:ascii="Calibri" w:hAnsi="Calibri" w:cs="Calibri"/>
                 <w:noProof/>
                 <w:webHidden/>
               </w:rPr>
             </w:r>
             <w:r>
               <w:rPr>
-                <w:rFonts w:ascii="Calibri" w:hAnsi="Calibri" w:cs="Calibri"/>
                 <w:noProof/>
                 <w:webHidden/>
               </w:rPr>
@@ -547,15 +506,13 @@
             </w:r>
             <w:r>
               <w:rPr>
-                <w:rFonts w:ascii="Calibri" w:hAnsi="Calibri" w:cs="Calibri"/>
                 <w:noProof/>
                 <w:webHidden/>
               </w:rPr>
-              <w:t>7</w:t>
+              <w:t>6</w:t>
             </w:r>
             <w:r>
               <w:rPr>
-                <w:rFonts w:ascii="Calibri" w:hAnsi="Calibri" w:cs="Calibri"/>
                 <w:noProof/>
                 <w:webHidden/>
               </w:rPr>
@@ -570,22 +527,21 @@
               <w:tab w:val="right" w:leader="dot" w:pos="9350"/>
             </w:tabs>
             <w:rPr>
-              <w:rFonts w:ascii="Calibri" w:eastAsiaTheme="minorEastAsia" w:hAnsi="Calibri" w:cs="Calibri"/>
+              <w:rFonts w:eastAsiaTheme="minorEastAsia"/>
               <w:noProof/>
             </w:rPr>
           </w:pPr>
-          <w:hyperlink w:anchor="_Toc78454012" w:history="1">
+          <w:hyperlink w:anchor="_Toc78526139" w:history="1">
             <w:r>
               <w:rPr>
                 <w:rStyle w:val="Hyperlink"/>
-                <w:rFonts w:ascii="Calibri" w:eastAsia="Times New Roman" w:hAnsi="Calibri" w:cs="Calibri"/>
+                <w:rFonts w:eastAsia="Times New Roman" w:cstheme="majorHAnsi"/>
                 <w:noProof/>
               </w:rPr>
               <w:t>CORE TIMER Periodic Interrupt Mode</w:t>
             </w:r>
             <w:r>
               <w:rPr>
-                <w:rFonts w:ascii="Calibri" w:hAnsi="Calibri" w:cs="Calibri"/>
                 <w:noProof/>
                 <w:webHidden/>
               </w:rPr>
@@ -593,7 +549,6 @@
             </w:r>
             <w:r>
               <w:rPr>
-                <w:rFonts w:ascii="Calibri" w:hAnsi="Calibri" w:cs="Calibri"/>
                 <w:noProof/>
                 <w:webHidden/>
               </w:rPr>
@@ -601,22 +556,19 @@
             </w:r>
             <w:r>
               <w:rPr>
-                <w:rFonts w:ascii="Calibri" w:hAnsi="Calibri" w:cs="Calibri"/>
                 <w:noProof/>
                 <w:webHidden/>
               </w:rPr>
-              <w:instrText xml:space="preserve"> PAGEREF _Toc78454012 \h </w:instrText>
+              <w:instrText xml:space="preserve"> PAGEREF _Toc78526139 \h </w:instrText>
             </w:r>
             <w:r>
               <w:rPr>
-                <w:rFonts w:ascii="Calibri" w:hAnsi="Calibri" w:cs="Calibri"/>
                 <w:noProof/>
                 <w:webHidden/>
               </w:rPr>
             </w:r>
             <w:r>
               <w:rPr>
-                <w:rFonts w:ascii="Calibri" w:hAnsi="Calibri" w:cs="Calibri"/>
                 <w:noProof/>
                 <w:webHidden/>
               </w:rPr>
@@ -624,7 +576,6 @@
             </w:r>
             <w:r>
               <w:rPr>
-                <w:rFonts w:ascii="Calibri" w:hAnsi="Calibri" w:cs="Calibri"/>
                 <w:noProof/>
                 <w:webHidden/>
               </w:rPr>
@@ -632,7 +583,6 @@
             </w:r>
             <w:r>
               <w:rPr>
-                <w:rFonts w:ascii="Calibri" w:hAnsi="Calibri" w:cs="Calibri"/>
                 <w:noProof/>
                 <w:webHidden/>
               </w:rPr>
@@ -647,22 +597,21 @@
               <w:tab w:val="right" w:leader="dot" w:pos="9350"/>
             </w:tabs>
             <w:rPr>
-              <w:rFonts w:ascii="Calibri" w:eastAsiaTheme="minorEastAsia" w:hAnsi="Calibri" w:cs="Calibri"/>
+              <w:rFonts w:eastAsiaTheme="minorEastAsia"/>
               <w:noProof/>
             </w:rPr>
           </w:pPr>
-          <w:hyperlink w:anchor="_Toc78454013" w:history="1">
+          <w:hyperlink w:anchor="_Toc78526140" w:history="1">
             <w:r>
               <w:rPr>
                 <w:rStyle w:val="Hyperlink"/>
-                <w:rFonts w:ascii="Calibri" w:eastAsia="Times New Roman" w:hAnsi="Calibri" w:cs="Calibri"/>
+                <w:rFonts w:eastAsia="Times New Roman" w:cstheme="majorHAnsi"/>
                 <w:noProof/>
               </w:rPr>
               <w:t>Rotary Encoders via Change Notice</w:t>
             </w:r>
             <w:r>
               <w:rPr>
-                <w:rFonts w:ascii="Calibri" w:hAnsi="Calibri" w:cs="Calibri"/>
                 <w:noProof/>
                 <w:webHidden/>
               </w:rPr>
@@ -670,7 +619,6 @@
             </w:r>
             <w:r>
               <w:rPr>
-                <w:rFonts w:ascii="Calibri" w:hAnsi="Calibri" w:cs="Calibri"/>
                 <w:noProof/>
                 <w:webHidden/>
               </w:rPr>
@@ -678,22 +626,19 @@
             </w:r>
             <w:r>
               <w:rPr>
-                <w:rFonts w:ascii="Calibri" w:hAnsi="Calibri" w:cs="Calibri"/>
                 <w:noProof/>
                 <w:webHidden/>
               </w:rPr>
-              <w:instrText xml:space="preserve"> PAGEREF _Toc78454013 \h </w:instrText>
+              <w:instrText xml:space="preserve"> PAGEREF _Toc78526140 \h </w:instrText>
             </w:r>
             <w:r>
               <w:rPr>
-                <w:rFonts w:ascii="Calibri" w:hAnsi="Calibri" w:cs="Calibri"/>
                 <w:noProof/>
                 <w:webHidden/>
               </w:rPr>
             </w:r>
             <w:r>
               <w:rPr>
-                <w:rFonts w:ascii="Calibri" w:hAnsi="Calibri" w:cs="Calibri"/>
                 <w:noProof/>
                 <w:webHidden/>
               </w:rPr>
@@ -701,7 +646,6 @@
             </w:r>
             <w:r>
               <w:rPr>
-                <w:rFonts w:ascii="Calibri" w:hAnsi="Calibri" w:cs="Calibri"/>
                 <w:noProof/>
                 <w:webHidden/>
               </w:rPr>
@@ -709,7 +653,6 @@
             </w:r>
             <w:r>
               <w:rPr>
-                <w:rFonts w:ascii="Calibri" w:hAnsi="Calibri" w:cs="Calibri"/>
                 <w:noProof/>
                 <w:webHidden/>
               </w:rPr>
@@ -724,22 +667,21 @@
               <w:tab w:val="right" w:leader="dot" w:pos="9350"/>
             </w:tabs>
             <w:rPr>
-              <w:rFonts w:ascii="Calibri" w:eastAsiaTheme="minorEastAsia" w:hAnsi="Calibri" w:cs="Calibri"/>
+              <w:rFonts w:eastAsiaTheme="minorEastAsia"/>
               <w:noProof/>
             </w:rPr>
           </w:pPr>
-          <w:hyperlink w:anchor="_Toc78454014" w:history="1">
+          <w:hyperlink w:anchor="_Toc78526141" w:history="1">
             <w:r>
               <w:rPr>
                 <w:rStyle w:val="Hyperlink"/>
-                <w:rFonts w:ascii="Calibri" w:eastAsia="Times New Roman" w:hAnsi="Calibri" w:cs="Calibri"/>
+                <w:rFonts w:eastAsia="Times New Roman" w:cstheme="majorHAnsi"/>
                 <w:noProof/>
               </w:rPr>
               <w:t>ADC</w:t>
             </w:r>
             <w:r>
               <w:rPr>
-                <w:rFonts w:ascii="Calibri" w:hAnsi="Calibri" w:cs="Calibri"/>
                 <w:noProof/>
                 <w:webHidden/>
               </w:rPr>
@@ -747,7 +689,6 @@
             </w:r>
             <w:r>
               <w:rPr>
-                <w:rFonts w:ascii="Calibri" w:hAnsi="Calibri" w:cs="Calibri"/>
                 <w:noProof/>
                 <w:webHidden/>
               </w:rPr>
@@ -755,22 +696,19 @@
             </w:r>
             <w:r>
               <w:rPr>
-                <w:rFonts w:ascii="Calibri" w:hAnsi="Calibri" w:cs="Calibri"/>
                 <w:noProof/>
                 <w:webHidden/>
               </w:rPr>
-              <w:instrText xml:space="preserve"> PAGEREF _Toc78454014 \h </w:instrText>
+              <w:instrText xml:space="preserve"> PAGEREF _Toc78526141 \h </w:instrText>
             </w:r>
             <w:r>
               <w:rPr>
-                <w:rFonts w:ascii="Calibri" w:hAnsi="Calibri" w:cs="Calibri"/>
                 <w:noProof/>
                 <w:webHidden/>
               </w:rPr>
             </w:r>
             <w:r>
               <w:rPr>
-                <w:rFonts w:ascii="Calibri" w:hAnsi="Calibri" w:cs="Calibri"/>
                 <w:noProof/>
                 <w:webHidden/>
               </w:rPr>
@@ -778,7 +716,6 @@
             </w:r>
             <w:r>
               <w:rPr>
-                <w:rFonts w:ascii="Calibri" w:hAnsi="Calibri" w:cs="Calibri"/>
                 <w:noProof/>
                 <w:webHidden/>
               </w:rPr>
@@ -786,7 +723,6 @@
             </w:r>
             <w:r>
               <w:rPr>
-                <w:rFonts w:ascii="Calibri" w:hAnsi="Calibri" w:cs="Calibri"/>
                 <w:noProof/>
                 <w:webHidden/>
               </w:rPr>
@@ -801,22 +737,107 @@
               <w:tab w:val="right" w:leader="dot" w:pos="9350"/>
             </w:tabs>
             <w:rPr>
-              <w:rFonts w:ascii="Calibri" w:eastAsiaTheme="minorEastAsia" w:hAnsi="Calibri" w:cs="Calibri"/>
+              <w:rFonts w:eastAsiaTheme="minorEastAsia"/>
               <w:noProof/>
             </w:rPr>
           </w:pPr>
-          <w:hyperlink w:anchor="_Toc78454015" w:history="1">
+          <w:hyperlink w:anchor="_Toc78526142" w:history="1">
             <w:r>
               <w:rPr>
                 <w:rStyle w:val="Hyperlink"/>
-                <w:rFonts w:ascii="Calibri" w:eastAsia="Times New Roman" w:hAnsi="Calibri" w:cs="Calibri"/>
+                <w:rFonts w:eastAsia="Times New Roman" w:cstheme="majorHAnsi"/>
+                <w:noProof/>
+              </w:rPr>
+              <w:t>Output Co</w:t>
+            </w:r>
+            <w:r>
+              <w:rPr>
+                <w:rStyle w:val="Hyperlink"/>
+                <w:rFonts w:eastAsia="Times New Roman" w:cstheme="majorHAnsi"/>
+                <w:noProof/>
+              </w:rPr>
+              <w:t>m</w:t>
+            </w:r>
+            <w:r>
+              <w:rPr>
+                <w:rStyle w:val="Hyperlink"/>
+                <w:rFonts w:eastAsia="Times New Roman" w:cstheme="majorHAnsi"/>
+                <w:noProof/>
+              </w:rPr>
+              <w:t>pare for PWM</w:t>
+            </w:r>
+            <w:r>
+              <w:rPr>
+                <w:noProof/>
+                <w:webHidden/>
+              </w:rPr>
+              <w:tab/>
+            </w:r>
+            <w:r>
+              <w:rPr>
+                <w:noProof/>
+                <w:webHidden/>
+              </w:rPr>
+              <w:fldChar w:fldCharType="begin"/>
+            </w:r>
+            <w:r>
+              <w:rPr>
+                <w:noProof/>
+                <w:webHidden/>
+              </w:rPr>
+              <w:instrText xml:space="preserve"> PAGEREF _Toc78526142 \h </w:instrText>
+            </w:r>
+            <w:r>
+              <w:rPr>
+                <w:noProof/>
+                <w:webHidden/>
+              </w:rPr>
+            </w:r>
+            <w:r>
+              <w:rPr>
+                <w:noProof/>
+                <w:webHidden/>
+              </w:rPr>
+              <w:fldChar w:fldCharType="separate"/>
+            </w:r>
+            <w:r>
+              <w:rPr>
+                <w:noProof/>
+                <w:webHidden/>
+              </w:rPr>
+              <w:t>13</w:t>
+            </w:r>
+            <w:r>
+              <w:rPr>
+                <w:noProof/>
+                <w:webHidden/>
+              </w:rPr>
+              <w:fldChar w:fldCharType="end"/>
+            </w:r>
+          </w:hyperlink>
+        </w:p>
+        <w:p>
+          <w:pPr>
+            <w:pStyle w:val="TOC1"/>
+            <w:tabs>
+              <w:tab w:val="right" w:leader="dot" w:pos="9350"/>
+            </w:tabs>
+            <w:rPr>
+              <w:rFonts w:eastAsiaTheme="minorEastAsia"/>
+              <w:noProof/>
+            </w:rPr>
+          </w:pPr>
+          <w:hyperlink w:anchor="_Toc78526143" w:history="1">
+            <w:r>
+              <w:rPr>
+                <w:rStyle w:val="Hyperlink"/>
+                <w:rFonts w:eastAsia="Times New Roman" w:cstheme="majorHAnsi"/>
                 <w:noProof/>
               </w:rPr>
               <w:t>Git and MPLAB</w:t>
             </w:r>
             <w:r>
               <w:rPr>
-                <w:rFonts w:ascii="Calibri" w:hAnsi="Calibri" w:cs="Calibri"/>
                 <w:noProof/>
                 <w:webHidden/>
               </w:rPr>
@@ -824,7 +845,6 @@
             </w:r>
             <w:r>
               <w:rPr>
-                <w:rFonts w:ascii="Calibri" w:hAnsi="Calibri" w:cs="Calibri"/>
                 <w:noProof/>
                 <w:webHidden/>
               </w:rPr>
@@ -832,22 +852,19 @@
             </w:r>
             <w:r>
               <w:rPr>
-                <w:rFonts w:ascii="Calibri" w:hAnsi="Calibri" w:cs="Calibri"/>
                 <w:noProof/>
                 <w:webHidden/>
               </w:rPr>
-              <w:instrText xml:space="preserve"> PAGEREF _Toc78454015 \h </w:instrText>
+              <w:instrText xml:space="preserve"> PAGEREF _Toc78526143 \h </w:instrText>
             </w:r>
             <w:r>
               <w:rPr>
-                <w:rFonts w:ascii="Calibri" w:hAnsi="Calibri" w:cs="Calibri"/>
                 <w:noProof/>
                 <w:webHidden/>
               </w:rPr>
             </w:r>
             <w:r>
               <w:rPr>
-                <w:rFonts w:ascii="Calibri" w:hAnsi="Calibri" w:cs="Calibri"/>
                 <w:noProof/>
                 <w:webHidden/>
               </w:rPr>
@@ -855,7 +872,6 @@
             </w:r>
             <w:r>
               <w:rPr>
-                <w:rFonts w:ascii="Calibri" w:hAnsi="Calibri" w:cs="Calibri"/>
                 <w:noProof/>
                 <w:webHidden/>
               </w:rPr>
@@ -863,7 +879,6 @@
             </w:r>
             <w:r>
               <w:rPr>
-                <w:rFonts w:ascii="Calibri" w:hAnsi="Calibri" w:cs="Calibri"/>
                 <w:noProof/>
                 <w:webHidden/>
               </w:rPr>
@@ -900,7 +915,7 @@
           <w:szCs w:val="36"/>
         </w:rPr>
       </w:pPr>
-      <w:bookmarkStart w:id="0" w:name="_Toc78454006"/>
+      <w:bookmarkStart w:id="0" w:name="_Toc78526133"/>
       <w:r>
         <w:rPr>
           <w:rFonts w:eastAsia="Times New Roman" w:cstheme="majorHAnsi"/>
@@ -1011,7 +1026,7 @@
           <w:szCs w:val="36"/>
         </w:rPr>
       </w:pPr>
-      <w:bookmarkStart w:id="1" w:name="_Toc78454007"/>
+      <w:bookmarkStart w:id="1" w:name="_Toc78526134"/>
       <w:r>
         <w:rPr>
           <w:rFonts w:eastAsia="Times New Roman" w:cstheme="majorHAnsi"/>
@@ -1168,6 +1183,7 @@
           <w:rFonts w:ascii="Calibri" w:eastAsia="Times New Roman" w:hAnsi="Calibri" w:cs="Calibri"/>
           <w:color w:val="000000"/>
         </w:rPr>
+        <w:lastRenderedPageBreak/>
         <w:tab/>
         <w:t xml:space="preserve">The last thing to do is ensure the oscillator settings are correct for the board to run in debug mode. The board’s VCO must output from 350 MHz to 700 </w:t>
       </w:r>
@@ -1185,15 +1201,7 @@
           <w:rFonts w:ascii="Calibri" w:eastAsia="Times New Roman" w:hAnsi="Calibri" w:cs="Calibri"/>
           <w:color w:val="000000"/>
         </w:rPr>
-        <w:t xml:space="preserve"> The default configuration through </w:t>
-      </w:r>
-      <w:r>
-        <w:rPr>
-          <w:rFonts w:ascii="Calibri" w:eastAsia="Times New Roman" w:hAnsi="Calibri" w:cs="Calibri"/>
-          <w:color w:val="000000"/>
-        </w:rPr>
-        <w:lastRenderedPageBreak/>
-        <w:t xml:space="preserve">MPLAB-X and MCH is within this range, </w:t>
+        <w:t xml:space="preserve"> The default configuration through MPLAB-X and MCH is within this range, </w:t>
       </w:r>
       <w:proofErr w:type="spellStart"/>
       <w:r>
@@ -1385,7 +1393,7 @@
           <w:szCs w:val="36"/>
         </w:rPr>
       </w:pPr>
-      <w:bookmarkStart w:id="2" w:name="_Toc78454008"/>
+      <w:bookmarkStart w:id="2" w:name="_Toc78526135"/>
       <w:r>
         <w:rPr>
           <w:rFonts w:eastAsia="Times New Roman" w:cstheme="majorHAnsi"/>
@@ -1543,7 +1551,7 @@
           <w:szCs w:val="36"/>
         </w:rPr>
       </w:pPr>
-      <w:bookmarkStart w:id="3" w:name="_Toc78454009"/>
+      <w:bookmarkStart w:id="3" w:name="_Toc78526136"/>
       <w:r>
         <w:rPr>
           <w:rFonts w:eastAsia="Times New Roman" w:cstheme="majorHAnsi"/>
@@ -2533,7 +2541,7 @@
           <w:szCs w:val="36"/>
         </w:rPr>
       </w:pPr>
-      <w:bookmarkStart w:id="4" w:name="_Toc78454010"/>
+      <w:bookmarkStart w:id="4" w:name="_Toc78526137"/>
       <w:r>
         <w:rPr>
           <w:rFonts w:eastAsia="Times New Roman" w:cstheme="majorHAnsi"/>
@@ -3491,7 +3499,7 @@
           <w:szCs w:val="36"/>
         </w:rPr>
       </w:pPr>
-      <w:bookmarkStart w:id="5" w:name="_Toc78454011"/>
+      <w:bookmarkStart w:id="5" w:name="_Toc78526138"/>
       <w:r>
         <w:rPr>
           <w:rFonts w:eastAsia="Times New Roman" w:cstheme="majorHAnsi"/>
@@ -4899,7 +4907,7 @@
           <w:szCs w:val="36"/>
         </w:rPr>
       </w:pPr>
-      <w:bookmarkStart w:id="6" w:name="_Toc78454012"/>
+      <w:bookmarkStart w:id="6" w:name="_Toc78526139"/>
       <w:r>
         <w:rPr>
           <w:rFonts w:eastAsia="Times New Roman" w:cstheme="majorHAnsi"/>
@@ -5175,7 +5183,6 @@
           <w:numId w:val="7"/>
         </w:numPr>
         <w:spacing w:after="0" w:line="240" w:lineRule="auto"/>
-        <w:ind w:left="1440" w:hanging="360"/>
         <w:textAlignment w:val="baseline"/>
         <w:rPr>
           <w:rFonts w:ascii="Calibri" w:eastAsia="Times New Roman" w:hAnsi="Calibri" w:cs="Calibri"/>
@@ -5232,7 +5239,6 @@
           <w:numId w:val="8"/>
         </w:numPr>
         <w:spacing w:after="0" w:line="240" w:lineRule="auto"/>
-        <w:ind w:left="2160" w:hanging="360"/>
         <w:textAlignment w:val="baseline"/>
         <w:rPr>
           <w:rFonts w:ascii="Calibri" w:eastAsia="Times New Roman" w:hAnsi="Calibri" w:cs="Calibri"/>
@@ -5730,7 +5736,7 @@
           <w:szCs w:val="36"/>
         </w:rPr>
       </w:pPr>
-      <w:bookmarkStart w:id="7" w:name="_Toc78454013"/>
+      <w:bookmarkStart w:id="7" w:name="_Toc78526140"/>
       <w:r>
         <w:rPr>
           <w:rFonts w:eastAsia="Times New Roman" w:cstheme="majorHAnsi"/>
@@ -6652,7 +6658,7 @@
           <w:szCs w:val="36"/>
         </w:rPr>
       </w:pPr>
-      <w:bookmarkStart w:id="8" w:name="_Toc78454014"/>
+      <w:bookmarkStart w:id="8" w:name="_Toc78526141"/>
       <w:r>
         <w:rPr>
           <w:rFonts w:eastAsia="Times New Roman" w:cstheme="majorHAnsi"/>
@@ -7457,7 +7463,7 @@
         <w:rPr>
           <w:rFonts w:eastAsia="Times New Roman" w:cstheme="majorHAnsi"/>
         </w:rPr>
-        <w:t>Output Compare for PWM</w:t>
+        <w:t>PWM with Output Compare</w:t>
       </w:r>
     </w:p>
     <w:p>
@@ -7828,15 +7834,49 @@
         </w:rPr>
       </w:pPr>
       <w:r>
-        <w:t xml:space="preserve">PWM Period = [(PR + 1) • TPB • (TMR </w:t>
+        <w:rPr>
+          <w:b/>
+          <w:bCs/>
+        </w:rPr>
+        <w:t>Eq 1</w:t>
+      </w:r>
+      <w:r>
+        <w:t xml:space="preserve">: </w:t>
+      </w:r>
+      <w:r>
+        <w:t>PR = [F</w:t>
+      </w:r>
+      <w:r>
+        <w:rPr>
+          <w:vertAlign w:val="subscript"/>
+        </w:rPr>
+        <w:t>PB</w:t>
+      </w:r>
+      <w:r>
+        <w:t xml:space="preserve"> / (F</w:t>
+      </w:r>
+      <w:r>
+        <w:rPr>
+          <w:vertAlign w:val="subscript"/>
+        </w:rPr>
+        <w:t>PWM</w:t>
+      </w:r>
+      <w:r>
+        <w:t xml:space="preserve"> </w:t>
+      </w:r>
+      <w:r>
+        <w:t>•</w:t>
+      </w:r>
+      <w:r>
+        <w:t xml:space="preserve"> </w:t>
       </w:r>
       <w:proofErr w:type="spellStart"/>
       <w:r>
-        <w:t>Prescale</w:t>
+        <w:t>Prescaler</w:t>
       </w:r>
       <w:proofErr w:type="spellEnd"/>
       <w:r>
-        <w:t xml:space="preserve"> Value)]</w:t>
+        <w:t>)] - 1</w:t>
       </w:r>
     </w:p>
     <w:p>
@@ -7866,10 +7906,22 @@
         </w:rPr>
       </w:pPr>
       <w:r>
-        <w:t xml:space="preserve">TPB: </w:t>
-      </w:r>
-      <w:r>
-        <w:t>Time (period) of Peripheral Bus clock that is mapped to the output compare module</w:t>
+        <w:t>F</w:t>
+      </w:r>
+      <w:r>
+        <w:rPr>
+          <w:vertAlign w:val="subscript"/>
+        </w:rPr>
+        <w:t>PB</w:t>
+      </w:r>
+      <w:r>
+        <w:t xml:space="preserve">: </w:t>
+      </w:r>
+      <w:r>
+        <w:t>Frequency of the</w:t>
+      </w:r>
+      <w:r>
+        <w:t xml:space="preserve"> Peripheral Bus clock that is mapped to the output compare module</w:t>
       </w:r>
     </w:p>
     <w:p>
@@ -7885,15 +7937,63 @@
       </w:pPr>
       <w:r>
         <w:lastRenderedPageBreak/>
-        <w:t xml:space="preserve">On the selected hardware, this is PB3 with a default frequency of 100MHz. </w:t>
-      </w:r>
-      <w:proofErr w:type="gramStart"/>
-      <w:r>
-        <w:t>Therefore</w:t>
-      </w:r>
-      <w:proofErr w:type="gramEnd"/>
-      <w:r>
-        <w:t xml:space="preserve"> the period is 1/100MHz = 10ns.</w:t>
+        <w:t>On the selected hardware, this is PB3 with a default frequency of 100MHz</w:t>
+      </w:r>
+    </w:p>
+    <w:p>
+      <w:pPr>
+        <w:pStyle w:val="ListParagraph"/>
+        <w:numPr>
+          <w:ilvl w:val="2"/>
+          <w:numId w:val="18"/>
+        </w:numPr>
+        <w:rPr>
+          <w:rFonts w:ascii="Calibri" w:hAnsi="Calibri" w:cs="Calibri"/>
+        </w:rPr>
+      </w:pPr>
+      <w:r>
+        <w:t>MHC will calculate PR automatically for the developer. With the TMR peripheral selected, use the desired period of the PWM wave to choose a unit of measurement (</w:t>
+      </w:r>
+      <w:proofErr w:type="spellStart"/>
+      <w:r>
+        <w:t>ms</w:t>
+      </w:r>
+      <w:proofErr w:type="spellEnd"/>
+      <w:r>
+        <w:t>, us, ns), and enter the period value into the ‘Time’ box.</w:t>
+      </w:r>
+    </w:p>
+    <w:p>
+      <w:pPr>
+        <w:pStyle w:val="ListParagraph"/>
+        <w:numPr>
+          <w:ilvl w:val="3"/>
+          <w:numId w:val="18"/>
+        </w:numPr>
+        <w:rPr>
+          <w:rFonts w:ascii="Calibri" w:hAnsi="Calibri" w:cs="Calibri"/>
+        </w:rPr>
+      </w:pPr>
+      <w:r>
+        <w:t>Ex: Desired F</w:t>
+      </w:r>
+      <w:r>
+        <w:rPr>
+          <w:vertAlign w:val="subscript"/>
+        </w:rPr>
+        <w:t>PWM</w:t>
+      </w:r>
+      <w:r>
+        <w:t xml:space="preserve"> = 5kHz -&gt; T</w:t>
+      </w:r>
+      <w:r>
+        <w:rPr>
+          <w:vertAlign w:val="subscript"/>
+        </w:rPr>
+        <w:t>PWM</w:t>
+      </w:r>
+      <w:r>
+        <w:t xml:space="preserve"> = 200us. Select us for ‘Timer period unit’ and enter 200 into ‘Time’</w:t>
       </w:r>
     </w:p>
     <w:p>
@@ -7954,7 +8054,27 @@
         </w:rPr>
       </w:pPr>
       <w:r>
-        <w:t>Maximum PWM Resolution (bits) = log</w:t>
+        <w:rPr>
+          <w:b/>
+          <w:bCs/>
+        </w:rPr>
+        <w:t>Eq</w:t>
+      </w:r>
+      <w:r>
+        <w:rPr>
+          <w:b/>
+          <w:bCs/>
+        </w:rPr>
+        <w:t xml:space="preserve"> 2</w:t>
+      </w:r>
+      <w:r>
+        <w:t xml:space="preserve">: </w:t>
+      </w:r>
+      <w:r>
+        <w:t>Maximum</w:t>
+      </w:r>
+      <w:r>
+        <w:t xml:space="preserve"> PWM Resolution (bits) = log</w:t>
       </w:r>
       <w:r>
         <w:rPr>
@@ -8025,13 +8145,7 @@
         <w:t>PWM</w:t>
       </w:r>
       <w:r>
-        <w:t xml:space="preserve"> </w:t>
-      </w:r>
-      <w:r>
-        <w:t>•</w:t>
-      </w:r>
-      <w:r>
-        <w:t xml:space="preserve"> </w:t>
+        <w:t xml:space="preserve"> • </w:t>
       </w:r>
       <w:proofErr w:type="spellStart"/>
       <w:r>
@@ -8063,7 +8177,46 @@
         </w:rPr>
       </w:pPr>
       <w:r>
-        <w:t>To calculate, select desired PWM frequency and convert to period. Use PWM Period equation above to solve for PR. Plug in PR to this equation.</w:t>
+        <w:t xml:space="preserve">To calculate, </w:t>
+      </w:r>
+      <w:r>
+        <w:t xml:space="preserve">first </w:t>
+      </w:r>
+      <w:r>
+        <w:t xml:space="preserve">select desired PWM frequency. Use </w:t>
+      </w:r>
+      <w:r>
+        <w:t>equation 1 above to solve for PR, and then plug PR into equation 2</w:t>
+      </w:r>
+    </w:p>
+    <w:p>
+      <w:pPr>
+        <w:pStyle w:val="ListParagraph"/>
+        <w:numPr>
+          <w:ilvl w:val="1"/>
+          <w:numId w:val="18"/>
+        </w:numPr>
+        <w:rPr>
+          <w:rFonts w:ascii="Calibri" w:hAnsi="Calibri" w:cs="Calibri"/>
+        </w:rPr>
+      </w:pPr>
+      <w:r>
+        <w:rPr>
+          <w:b/>
+          <w:bCs/>
+        </w:rPr>
+        <w:t>Eq 3</w:t>
+      </w:r>
+      <w:r>
+        <w:t xml:space="preserve">: PWM Duty Cycle = </w:t>
+      </w:r>
+      <w:proofErr w:type="spellStart"/>
+      <w:r>
+        <w:t>OCxRS</w:t>
+      </w:r>
+      <w:proofErr w:type="spellEnd"/>
+      <w:r>
+        <w:t xml:space="preserve"> / (PR + 1)</w:t>
       </w:r>
     </w:p>
     <w:p>
@@ -8117,7 +8270,7 @@
           <w:szCs w:val="36"/>
         </w:rPr>
       </w:pPr>
-      <w:bookmarkStart w:id="9" w:name="_Toc78454015"/>
+      <w:bookmarkStart w:id="9" w:name="_Toc78526143"/>
       <w:r>
         <w:rPr>
           <w:rFonts w:eastAsia="Times New Roman" w:cstheme="majorHAnsi"/>
@@ -8222,7 +8375,72 @@
           <w:rFonts w:ascii="Calibri" w:eastAsia="Times New Roman" w:hAnsi="Calibri" w:cs="Calibri"/>
           <w:color w:val="000000"/>
         </w:rPr>
-        <w:t>If using Harmony 3, document any changes to pin mappings and notify other developers. Harmony will complain the next time code is generated after a colleague pulls the code, but it is safe for the colleague to proceed as long as he/she is aware that these changes were purposely made.</w:t>
+        <w:t xml:space="preserve">If using Harmony 3, document any changes to pin mappings and notify other developers. Harmony will complain the next time code is generated after a colleague pulls the code, but it is safe for the colleague to proceed </w:t>
+      </w:r>
+      <w:r>
+        <w:rPr>
+          <w:rFonts w:ascii="Calibri" w:eastAsia="Times New Roman" w:hAnsi="Calibri" w:cs="Calibri"/>
+          <w:color w:val="000000"/>
+        </w:rPr>
+        <w:t>if</w:t>
+      </w:r>
+      <w:r>
+        <w:rPr>
+          <w:rFonts w:ascii="Calibri" w:eastAsia="Times New Roman" w:hAnsi="Calibri" w:cs="Calibri"/>
+          <w:color w:val="000000"/>
+        </w:rPr>
+        <w:t xml:space="preserve"> he/she is aware that these changes were purposely made.</w:t>
+      </w:r>
+    </w:p>
+    <w:p>
+      <w:pPr>
+        <w:numPr>
+          <w:ilvl w:val="0"/>
+          <w:numId w:val="15"/>
+        </w:numPr>
+        <w:spacing w:after="0" w:line="240" w:lineRule="auto"/>
+        <w:textAlignment w:val="baseline"/>
+        <w:rPr>
+          <w:rFonts w:ascii="Calibri" w:eastAsia="Times New Roman" w:hAnsi="Calibri" w:cs="Calibri"/>
+          <w:color w:val="000000"/>
+        </w:rPr>
+      </w:pPr>
+      <w:r>
+        <w:rPr>
+          <w:rFonts w:ascii="Calibri" w:eastAsia="Times New Roman" w:hAnsi="Calibri" w:cs="Calibri"/>
+          <w:color w:val="000000"/>
+        </w:rPr>
+        <w:t xml:space="preserve">If the MHC project graph has been updated, </w:t>
+      </w:r>
+      <w:r>
+        <w:rPr>
+          <w:rFonts w:ascii="Calibri" w:eastAsia="Times New Roman" w:hAnsi="Calibri" w:cs="Calibri"/>
+          <w:b/>
+          <w:bCs/>
+          <w:color w:val="000000"/>
+        </w:rPr>
+        <w:t>regenerate code.</w:t>
+      </w:r>
+    </w:p>
+    <w:p>
+      <w:pPr>
+        <w:numPr>
+          <w:ilvl w:val="0"/>
+          <w:numId w:val="15"/>
+        </w:numPr>
+        <w:spacing w:after="0" w:line="240" w:lineRule="auto"/>
+        <w:textAlignment w:val="baseline"/>
+        <w:rPr>
+          <w:rFonts w:ascii="Calibri" w:eastAsia="Times New Roman" w:hAnsi="Calibri" w:cs="Calibri"/>
+          <w:color w:val="000000"/>
+        </w:rPr>
+      </w:pPr>
+      <w:r>
+        <w:rPr>
+          <w:rFonts w:ascii="Calibri" w:eastAsia="Times New Roman" w:hAnsi="Calibri" w:cs="Calibri"/>
+          <w:color w:val="000000"/>
+        </w:rPr>
+        <w:t>When code has been regenerated, add all newly generated files to the repository’s tracked list</w:t>
       </w:r>
     </w:p>
     <w:p>
@@ -10235,13 +10453,7 @@
   </w:num>
   <w:num w:numId="7">
     <w:abstractNumId w:val="1"/>
-    <w:lvlOverride w:ilvl="1">
-      <w:lvl w:ilvl="1">
-        <w:numFmt w:val="lowerLetter"/>
-        <w:lvlText w:val="%2."/>
-        <w:lvlJc w:val="left"/>
-      </w:lvl>
-    </w:lvlOverride>
+    <w:lvlOverride w:ilvl="0"/>
   </w:num>
   <w:num w:numId="8">
     <w:abstractNumId w:val="1"/>
@@ -10252,13 +10464,7 @@
         <w:lvlJc w:val="left"/>
       </w:lvl>
     </w:lvlOverride>
-    <w:lvlOverride w:ilvl="2">
-      <w:lvl w:ilvl="2">
-        <w:numFmt w:val="lowerRoman"/>
-        <w:lvlText w:val="%3."/>
-        <w:lvlJc w:val="right"/>
-      </w:lvl>
-    </w:lvlOverride>
+    <w:lvlOverride w:ilvl="0"/>
   </w:num>
   <w:num w:numId="9">
     <w:abstractNumId w:val="1"/>
@@ -10269,13 +10475,7 @@
         <w:lvlJc w:val="left"/>
       </w:lvl>
     </w:lvlOverride>
-    <w:lvlOverride w:ilvl="2">
-      <w:lvl w:ilvl="2">
-        <w:numFmt w:val="lowerRoman"/>
-        <w:lvlText w:val="%3."/>
-        <w:lvlJc w:val="right"/>
-      </w:lvl>
-    </w:lvlOverride>
+    <w:lvlOverride w:ilvl="0"/>
   </w:num>
   <w:num w:numId="10">
     <w:abstractNumId w:val="1"/>
@@ -10286,13 +10486,7 @@
         <w:lvlJc w:val="left"/>
       </w:lvl>
     </w:lvlOverride>
-    <w:lvlOverride w:ilvl="2">
-      <w:lvl w:ilvl="2">
-        <w:numFmt w:val="lowerRoman"/>
-        <w:lvlText w:val="%3."/>
-        <w:lvlJc w:val="right"/>
-      </w:lvl>
-    </w:lvlOverride>
+    <w:lvlOverride w:ilvl="0"/>
   </w:num>
   <w:num w:numId="11">
     <w:abstractNumId w:val="1"/>
@@ -10303,13 +10497,7 @@
         <w:lvlJc w:val="left"/>
       </w:lvl>
     </w:lvlOverride>
-    <w:lvlOverride w:ilvl="2">
-      <w:lvl w:ilvl="2">
-        <w:numFmt w:val="lowerRoman"/>
-        <w:lvlText w:val="%3."/>
-        <w:lvlJc w:val="right"/>
-      </w:lvl>
-    </w:lvlOverride>
+    <w:lvlOverride w:ilvl="0"/>
   </w:num>
   <w:num w:numId="12">
     <w:abstractNumId w:val="4"/>

</xml_diff>

<commit_message>
pwm with output compare is complete. a potentiometer on RB3 is used to vary the duty cycle
</commit_message>
<xml_diff>
--- a/PIC32MZ Peripheral Config Documentation.docx
+++ b/PIC32MZ Peripheral Config Documentation.docx
@@ -6513,18 +6513,283 @@
           <w:rFonts w:ascii="Calibri" w:hAnsi="Calibri" w:cs="Calibri"/>
         </w:rPr>
       </w:pPr>
-    </w:p>
-    <w:p>
-      <w:pPr>
+      <w:r>
         <w:rPr>
           <w:rFonts w:ascii="Calibri" w:hAnsi="Calibri" w:cs="Calibri"/>
         </w:rPr>
-      </w:pPr>
-      <w:r>
+        <w:tab/>
+        <w:t>Pin RE5 is mapped to OC4.</w:t>
+      </w:r>
+    </w:p>
+    <w:p>
+      <w:pPr>
         <w:rPr>
           <w:rFonts w:ascii="Calibri" w:hAnsi="Calibri" w:cs="Calibri"/>
         </w:rPr>
+      </w:pPr>
+      <w:r>
+        <w:rPr>
+          <w:rFonts w:ascii="Calibri" w:hAnsi="Calibri" w:cs="Calibri"/>
+        </w:rPr>
         <w:t>Results:</w:t>
+      </w:r>
+    </w:p>
+    <w:p>
+      <w:pPr>
+        <w:rPr>
+          <w:rFonts w:ascii="Calibri" w:hAnsi="Calibri" w:cs="Calibri"/>
+        </w:rPr>
+      </w:pPr>
+      <w:r>
+        <w:rPr>
+          <w:rFonts w:ascii="Calibri" w:hAnsi="Calibri" w:cs="Calibri"/>
+        </w:rPr>
+        <w:tab/>
+        <w:t>TMR2 and OCMP4 are selected for this experiment. A PWM frequency of 5kHz is chosen arbitrarily, and these peripherals must be configured to produce this frequency.</w:t>
+      </w:r>
+      <w:r>
+        <w:rPr>
+          <w:rFonts w:ascii="Calibri" w:hAnsi="Calibri" w:cs="Calibri"/>
+        </w:rPr>
+        <w:t xml:space="preserve"> Set up the TMR2 peripheral as follows. Note that the period of a 5kHz signal is 1/f = 200us.</w:t>
+      </w:r>
+    </w:p>
+    <w:p>
+      <w:pPr>
+        <w:rPr>
+          <w:rFonts w:ascii="Calibri" w:hAnsi="Calibri" w:cs="Calibri"/>
+        </w:rPr>
+      </w:pPr>
+      <w:r>
+        <w:rPr>
+          <w:noProof/>
+        </w:rPr>
+        <w:drawing>
+          <wp:inline distT="0" distB="0" distL="0" distR="0" wp14:anchorId="66B8F9C0" wp14:editId="61521D5B">
+            <wp:extent cx="5838825" cy="2505075"/>
+            <wp:effectExtent l="0" t="0" r="9525" b="9525"/>
+            <wp:docPr id="13" name="Picture 13"/>
+            <wp:cNvGraphicFramePr>
+              <a:graphicFrameLocks xmlns:a="http://schemas.openxmlformats.org/drawingml/2006/main" noChangeAspect="1"/>
+            </wp:cNvGraphicFramePr>
+            <a:graphic xmlns:a="http://schemas.openxmlformats.org/drawingml/2006/main">
+              <a:graphicData uri="http://schemas.openxmlformats.org/drawingml/2006/picture">
+                <pic:pic xmlns:pic="http://schemas.openxmlformats.org/drawingml/2006/picture">
+                  <pic:nvPicPr>
+                    <pic:cNvPr id="1" name=""/>
+                    <pic:cNvPicPr/>
+                  </pic:nvPicPr>
+                  <pic:blipFill>
+                    <a:blip r:embed="rId19"/>
+                    <a:stretch>
+                      <a:fillRect/>
+                    </a:stretch>
+                  </pic:blipFill>
+                  <pic:spPr>
+                    <a:xfrm>
+                      <a:off x="0" y="0"/>
+                      <a:ext cx="5838825" cy="2505075"/>
+                    </a:xfrm>
+                    <a:prstGeom prst="rect">
+                      <a:avLst/>
+                    </a:prstGeom>
+                  </pic:spPr>
+                </pic:pic>
+              </a:graphicData>
+            </a:graphic>
+          </wp:inline>
+        </w:drawing>
+      </w:r>
+    </w:p>
+    <w:p>
+      <w:pPr>
+        <w:rPr>
+          <w:rFonts w:ascii="Calibri" w:hAnsi="Calibri" w:cs="Calibri"/>
+        </w:rPr>
+      </w:pPr>
+      <w:r>
+        <w:rPr>
+          <w:rFonts w:ascii="Calibri" w:hAnsi="Calibri" w:cs="Calibri"/>
+        </w:rPr>
+        <w:t>And now set up the OCMP4 as follows.</w:t>
+      </w:r>
+      <w:r>
+        <w:rPr>
+          <w:rFonts w:ascii="Calibri" w:hAnsi="Calibri" w:cs="Calibri"/>
+        </w:rPr>
+        <w:t xml:space="preserve"> Note that the ‘Compare Value’ is set to 0 initially so the output compare module initializes to 0% duty cycle until the developer applies a different </w:t>
+      </w:r>
+      <w:r>
+        <w:rPr>
+          <w:rFonts w:ascii="Calibri" w:hAnsi="Calibri" w:cs="Calibri"/>
+        </w:rPr>
+        <w:t>value</w:t>
+      </w:r>
+      <w:r>
+        <w:rPr>
+          <w:rFonts w:ascii="Calibri" w:hAnsi="Calibri" w:cs="Calibri"/>
+        </w:rPr>
+        <w:t>.</w:t>
+      </w:r>
+    </w:p>
+    <w:p>
+      <w:pPr>
+        <w:rPr>
+          <w:rFonts w:ascii="Calibri" w:hAnsi="Calibri" w:cs="Calibri"/>
+        </w:rPr>
+      </w:pPr>
+      <w:r>
+        <w:rPr>
+          <w:noProof/>
+        </w:rPr>
+        <w:lastRenderedPageBreak/>
+        <w:drawing>
+          <wp:inline distT="0" distB="0" distL="0" distR="0" wp14:anchorId="0D861395" wp14:editId="27E4B4E3">
+            <wp:extent cx="5943600" cy="2318385"/>
+            <wp:effectExtent l="0" t="0" r="0" b="5715"/>
+            <wp:docPr id="14" name="Picture 14"/>
+            <wp:cNvGraphicFramePr>
+              <a:graphicFrameLocks xmlns:a="http://schemas.openxmlformats.org/drawingml/2006/main" noChangeAspect="1"/>
+            </wp:cNvGraphicFramePr>
+            <a:graphic xmlns:a="http://schemas.openxmlformats.org/drawingml/2006/main">
+              <a:graphicData uri="http://schemas.openxmlformats.org/drawingml/2006/picture">
+                <pic:pic xmlns:pic="http://schemas.openxmlformats.org/drawingml/2006/picture">
+                  <pic:nvPicPr>
+                    <pic:cNvPr id="1" name=""/>
+                    <pic:cNvPicPr/>
+                  </pic:nvPicPr>
+                  <pic:blipFill>
+                    <a:blip r:embed="rId20"/>
+                    <a:stretch>
+                      <a:fillRect/>
+                    </a:stretch>
+                  </pic:blipFill>
+                  <pic:spPr>
+                    <a:xfrm>
+                      <a:off x="0" y="0"/>
+                      <a:ext cx="5943600" cy="2318385"/>
+                    </a:xfrm>
+                    <a:prstGeom prst="rect">
+                      <a:avLst/>
+                    </a:prstGeom>
+                  </pic:spPr>
+                </pic:pic>
+              </a:graphicData>
+            </a:graphic>
+          </wp:inline>
+        </w:drawing>
+      </w:r>
+    </w:p>
+    <w:p>
+      <w:pPr>
+        <w:rPr>
+          <w:rFonts w:ascii="Calibri" w:hAnsi="Calibri" w:cs="Calibri"/>
+        </w:rPr>
+      </w:pPr>
+      <w:r>
+        <w:rPr>
+          <w:rFonts w:ascii="Calibri" w:hAnsi="Calibri" w:cs="Calibri"/>
+        </w:rPr>
+        <w:t>To initialize the Output Compare unit in software, the developer must make a call to the following functions in the same order.</w:t>
+      </w:r>
+    </w:p>
+    <w:p>
+      <w:pPr>
+        <w:pStyle w:val="ListParagraph"/>
+        <w:numPr>
+          <w:ilvl w:val="0"/>
+          <w:numId w:val="19"/>
+        </w:numPr>
+        <w:rPr>
+          <w:rFonts w:ascii="Calibri" w:hAnsi="Calibri" w:cs="Calibri"/>
+          <w:i/>
+          <w:iCs/>
+        </w:rPr>
+      </w:pPr>
+      <w:r>
+        <w:rPr>
+          <w:rFonts w:ascii="Calibri" w:hAnsi="Calibri" w:cs="Calibri"/>
+          <w:i/>
+          <w:iCs/>
+        </w:rPr>
+        <w:t>SYS_Initialize(NULL);</w:t>
+      </w:r>
+    </w:p>
+    <w:p>
+      <w:pPr>
+        <w:pStyle w:val="ListParagraph"/>
+        <w:numPr>
+          <w:ilvl w:val="0"/>
+          <w:numId w:val="19"/>
+        </w:numPr>
+        <w:rPr>
+          <w:rFonts w:ascii="Calibri" w:hAnsi="Calibri" w:cs="Calibri"/>
+          <w:i/>
+          <w:iCs/>
+        </w:rPr>
+      </w:pPr>
+      <w:r>
+        <w:rPr>
+          <w:rFonts w:ascii="Calibri" w:hAnsi="Calibri" w:cs="Calibri"/>
+          <w:i/>
+          <w:iCs/>
+        </w:rPr>
+        <w:t>OCMP4_Enable();</w:t>
+      </w:r>
+    </w:p>
+    <w:p>
+      <w:pPr>
+        <w:pStyle w:val="ListParagraph"/>
+        <w:numPr>
+          <w:ilvl w:val="0"/>
+          <w:numId w:val="19"/>
+        </w:numPr>
+        <w:rPr>
+          <w:rFonts w:ascii="Calibri" w:hAnsi="Calibri" w:cs="Calibri"/>
+          <w:i/>
+          <w:iCs/>
+        </w:rPr>
+      </w:pPr>
+      <w:r>
+        <w:rPr>
+          <w:rFonts w:ascii="Calibri" w:hAnsi="Calibri" w:cs="Calibri"/>
+          <w:i/>
+          <w:iCs/>
+        </w:rPr>
+        <w:t>TMR2_Start();</w:t>
+      </w:r>
+    </w:p>
+    <w:p>
+      <w:pPr>
+        <w:rPr>
+          <w:rFonts w:ascii="Calibri" w:hAnsi="Calibri" w:cs="Calibri"/>
+        </w:rPr>
+      </w:pPr>
+      <w:r>
+        <w:rPr>
+          <w:rFonts w:ascii="Calibri" w:hAnsi="Calibri" w:cs="Calibri"/>
+        </w:rPr>
+        <w:t xml:space="preserve">Now to adjust the duty cycle, make a call to </w:t>
+      </w:r>
+      <w:r>
+        <w:rPr>
+          <w:rFonts w:ascii="Calibri" w:hAnsi="Calibri" w:cs="Calibri"/>
+          <w:i/>
+          <w:iCs/>
+        </w:rPr>
+        <w:t>OCMP4_CompareSecondaryValueSet</w:t>
+      </w:r>
+      <w:r>
+        <w:rPr>
+          <w:rFonts w:ascii="Calibri" w:hAnsi="Calibri" w:cs="Calibri"/>
+        </w:rPr>
+        <w:t>, careful to pass in the value of OCxRS by using equation 3 above.</w:t>
+      </w:r>
+      <w:r>
+        <w:rPr>
+          <w:rFonts w:ascii="Calibri" w:hAnsi="Calibri" w:cs="Calibri"/>
+        </w:rPr>
+        <w:t xml:space="preserve"> PWM with output compare is complete.</w:t>
       </w:r>
     </w:p>
     <w:p>
@@ -6571,7 +6836,7 @@
         <w:tab/>
         <w:t xml:space="preserve">There are a few precautions a developer should take when using Git to version control a project with colleagues. Firstly, there are some generated files within the project’s root directory (.X folder) that should not be tracked by Git. Find a list of what to track and what not to track </w:t>
       </w:r>
-      <w:hyperlink r:id="rId19" w:history="1">
+      <w:hyperlink r:id="rId21" w:history="1">
         <w:r>
           <w:rPr>
             <w:rFonts w:ascii="Calibri" w:eastAsia="Times New Roman" w:hAnsi="Calibri" w:cs="Calibri"/>
@@ -6591,18 +6856,39 @@
       <w:r>
         <w:rPr>
           <w:rFonts w:ascii="Calibri" w:eastAsia="Times New Roman" w:hAnsi="Calibri" w:cs="Calibri"/>
+          <w:color w:val="000000"/>
+        </w:rPr>
+        <w:t>should</w:t>
+      </w:r>
+      <w:r>
+        <w:rPr>
+          <w:rFonts w:ascii="Calibri" w:eastAsia="Times New Roman" w:hAnsi="Calibri" w:cs="Calibri"/>
+          <w:color w:val="000000"/>
+        </w:rPr>
+        <w:t xml:space="preserve"> be tracked, even though most are generated.</w:t>
+      </w:r>
+      <w:r>
+        <w:rPr>
+          <w:rFonts w:ascii="Calibri" w:eastAsia="Times New Roman" w:hAnsi="Calibri" w:cs="Calibri"/>
+          <w:color w:val="000000"/>
+        </w:rPr>
+        <w:t xml:space="preserve"> </w:t>
+      </w:r>
+      <w:r>
+        <w:rPr>
+          <w:rFonts w:ascii="Calibri" w:eastAsia="Times New Roman" w:hAnsi="Calibri" w:cs="Calibri"/>
           <w:b/>
           <w:bCs/>
           <w:color w:val="000000"/>
         </w:rPr>
-        <w:t>should</w:t>
-      </w:r>
-      <w:r>
-        <w:rPr>
-          <w:rFonts w:ascii="Calibri" w:eastAsia="Times New Roman" w:hAnsi="Calibri" w:cs="Calibri"/>
-          <w:color w:val="000000"/>
-        </w:rPr>
-        <w:t xml:space="preserve"> be tracked, even though most are generated.</w:t>
+        <w:t>NOTE:</w:t>
+      </w:r>
+      <w:r>
+        <w:rPr>
+          <w:rFonts w:ascii="Calibri" w:eastAsia="Times New Roman" w:hAnsi="Calibri" w:cs="Calibri"/>
+          <w:color w:val="000000"/>
+        </w:rPr>
+        <w:t xml:space="preserve"> the .gitignore file is already configured for this repository such that only the necessary files are tracked.</w:t>
       </w:r>
     </w:p>
     <w:p>
@@ -6650,7 +6936,28 @@
           <w:rFonts w:ascii="Calibri" w:eastAsia="Times New Roman" w:hAnsi="Calibri" w:cs="Calibri"/>
           <w:color w:val="000000"/>
         </w:rPr>
-        <w:t xml:space="preserve">If using Harmony 3, document any changes to pin mappings and notify other developers. Harmony will complain the next time code is generated after a colleague pulls the code, but it is safe for the colleague to proceed </w:t>
+        <w:t>Document</w:t>
+      </w:r>
+      <w:r>
+        <w:rPr>
+          <w:rFonts w:ascii="Calibri" w:eastAsia="Times New Roman" w:hAnsi="Calibri" w:cs="Calibri"/>
+          <w:color w:val="000000"/>
+        </w:rPr>
+        <w:t xml:space="preserve"> any changes to pin mappings </w:t>
+      </w:r>
+      <w:r>
+        <w:rPr>
+          <w:rFonts w:ascii="Calibri" w:eastAsia="Times New Roman" w:hAnsi="Calibri" w:cs="Calibri"/>
+          <w:color w:val="000000"/>
+        </w:rPr>
+        <w:t xml:space="preserve">within the MHC Pin Configuration window </w:t>
+      </w:r>
+      <w:r>
+        <w:rPr>
+          <w:rFonts w:ascii="Calibri" w:eastAsia="Times New Roman" w:hAnsi="Calibri" w:cs="Calibri"/>
+          <w:color w:val="000000"/>
+        </w:rPr>
+        <w:t xml:space="preserve">and notify other developers. Harmony will complain the next time code is generated after a colleague pulls the code, but it is safe for the colleague to proceed </w:t>
       </w:r>
       <w:r>
         <w:rPr>
@@ -6692,7 +6999,28 @@
           <w:rFonts w:ascii="Calibri" w:eastAsia="Times New Roman" w:hAnsi="Calibri" w:cs="Calibri"/>
           <w:color w:val="000000"/>
         </w:rPr>
-        <w:t xml:space="preserve"> navigate to </w:t>
+        <w:t xml:space="preserve"> </w:t>
+      </w:r>
+      <w:r>
+        <w:rPr>
+          <w:rFonts w:ascii="Calibri" w:eastAsia="Times New Roman" w:hAnsi="Calibri" w:cs="Calibri"/>
+          <w:color w:val="000000"/>
+        </w:rPr>
+        <w:t xml:space="preserve">with MPLAB-X and MHC open, open a file explorer and </w:t>
+      </w:r>
+      <w:r>
+        <w:rPr>
+          <w:rFonts w:ascii="Calibri" w:eastAsia="Times New Roman" w:hAnsi="Calibri" w:cs="Calibri"/>
+          <w:color w:val="000000"/>
+        </w:rPr>
+        <w:t xml:space="preserve">navigate to </w:t>
+      </w:r>
+      <w:r>
+        <w:rPr>
+          <w:rFonts w:ascii="Calibri" w:eastAsia="Times New Roman" w:hAnsi="Calibri" w:cs="Calibri"/>
+          <w:color w:val="000000"/>
+        </w:rPr>
+        <w:t>&lt;repository_dir&gt;</w:t>
       </w:r>
       <w:r>
         <w:rPr>
@@ -6724,7 +7052,14 @@
           <w:rFonts w:ascii="Calibri" w:eastAsia="Times New Roman" w:hAnsi="Calibri" w:cs="Calibri"/>
           <w:color w:val="000000"/>
         </w:rPr>
-        <w:t xml:space="preserve"> directory. Then</w:t>
+        <w:t xml:space="preserve"> directory. </w:t>
+      </w:r>
+      <w:r>
+        <w:rPr>
+          <w:rFonts w:ascii="Calibri" w:eastAsia="Times New Roman" w:hAnsi="Calibri" w:cs="Calibri"/>
+          <w:color w:val="000000"/>
+        </w:rPr>
+        <w:t>Now</w:t>
       </w:r>
       <w:r>
         <w:rPr>
@@ -6874,7 +7209,28 @@
           <w:rFonts w:ascii="Calibri" w:eastAsia="Times New Roman" w:hAnsi="Calibri" w:cs="Calibri"/>
           <w:color w:val="000000"/>
         </w:rPr>
-        <w:t>If using Harmony 3, launch the tool and regenerate code immediately.</w:t>
+        <w:t>Launch</w:t>
+      </w:r>
+      <w:r>
+        <w:rPr>
+          <w:rFonts w:ascii="Calibri" w:eastAsia="Times New Roman" w:hAnsi="Calibri" w:cs="Calibri"/>
+          <w:color w:val="000000"/>
+        </w:rPr>
+        <w:t xml:space="preserve"> the </w:t>
+      </w:r>
+      <w:r>
+        <w:rPr>
+          <w:rFonts w:ascii="Calibri" w:eastAsia="Times New Roman" w:hAnsi="Calibri" w:cs="Calibri"/>
+          <w:color w:val="000000"/>
+        </w:rPr>
+        <w:t xml:space="preserve">MHC </w:t>
+      </w:r>
+      <w:r>
+        <w:rPr>
+          <w:rFonts w:ascii="Calibri" w:eastAsia="Times New Roman" w:hAnsi="Calibri" w:cs="Calibri"/>
+          <w:color w:val="000000"/>
+        </w:rPr>
+        <w:t>tool and regenerate code immediately.</w:t>
       </w:r>
     </w:p>
     <w:p>
@@ -8202,6 +8558,92 @@
     </w:lvl>
   </w:abstractNum>
   <w:abstractNum w:abstractNumId="9" w15:restartNumberingAfterBreak="0">
+    <w:nsid w:val="6CB17EA9"/>
+    <w:multiLevelType w:val="hybridMultilevel"/>
+    <w:tmpl w:val="C5643438"/>
+    <w:lvl w:ilvl="0" w:tplc="0409000F">
+      <w:start w:val="1"/>
+      <w:numFmt w:val="decimal"/>
+      <w:lvlText w:val="%1."/>
+      <w:lvlJc w:val="left"/>
+      <w:pPr>
+        <w:ind w:left="720" w:hanging="360"/>
+      </w:pPr>
+    </w:lvl>
+    <w:lvl w:ilvl="1" w:tplc="04090019" w:tentative="1">
+      <w:start w:val="1"/>
+      <w:numFmt w:val="lowerLetter"/>
+      <w:lvlText w:val="%2."/>
+      <w:lvlJc w:val="left"/>
+      <w:pPr>
+        <w:ind w:left="1440" w:hanging="360"/>
+      </w:pPr>
+    </w:lvl>
+    <w:lvl w:ilvl="2" w:tplc="0409001B" w:tentative="1">
+      <w:start w:val="1"/>
+      <w:numFmt w:val="lowerRoman"/>
+      <w:lvlText w:val="%3."/>
+      <w:lvlJc w:val="right"/>
+      <w:pPr>
+        <w:ind w:left="2160" w:hanging="180"/>
+      </w:pPr>
+    </w:lvl>
+    <w:lvl w:ilvl="3" w:tplc="0409000F" w:tentative="1">
+      <w:start w:val="1"/>
+      <w:numFmt w:val="decimal"/>
+      <w:lvlText w:val="%4."/>
+      <w:lvlJc w:val="left"/>
+      <w:pPr>
+        <w:ind w:left="2880" w:hanging="360"/>
+      </w:pPr>
+    </w:lvl>
+    <w:lvl w:ilvl="4" w:tplc="04090019" w:tentative="1">
+      <w:start w:val="1"/>
+      <w:numFmt w:val="lowerLetter"/>
+      <w:lvlText w:val="%5."/>
+      <w:lvlJc w:val="left"/>
+      <w:pPr>
+        <w:ind w:left="3600" w:hanging="360"/>
+      </w:pPr>
+    </w:lvl>
+    <w:lvl w:ilvl="5" w:tplc="0409001B" w:tentative="1">
+      <w:start w:val="1"/>
+      <w:numFmt w:val="lowerRoman"/>
+      <w:lvlText w:val="%6."/>
+      <w:lvlJc w:val="right"/>
+      <w:pPr>
+        <w:ind w:left="4320" w:hanging="180"/>
+      </w:pPr>
+    </w:lvl>
+    <w:lvl w:ilvl="6" w:tplc="0409000F" w:tentative="1">
+      <w:start w:val="1"/>
+      <w:numFmt w:val="decimal"/>
+      <w:lvlText w:val="%7."/>
+      <w:lvlJc w:val="left"/>
+      <w:pPr>
+        <w:ind w:left="5040" w:hanging="360"/>
+      </w:pPr>
+    </w:lvl>
+    <w:lvl w:ilvl="7" w:tplc="04090019" w:tentative="1">
+      <w:start w:val="1"/>
+      <w:numFmt w:val="lowerLetter"/>
+      <w:lvlText w:val="%8."/>
+      <w:lvlJc w:val="left"/>
+      <w:pPr>
+        <w:ind w:left="5760" w:hanging="360"/>
+      </w:pPr>
+    </w:lvl>
+    <w:lvl w:ilvl="8" w:tplc="0409001B" w:tentative="1">
+      <w:start w:val="1"/>
+      <w:numFmt w:val="lowerRoman"/>
+      <w:lvlText w:val="%9."/>
+      <w:lvlJc w:val="right"/>
+      <w:pPr>
+        <w:ind w:left="6480" w:hanging="180"/>
+      </w:pPr>
+    </w:lvl>
+  </w:abstractNum>
+  <w:abstractNum w:abstractNumId="10" w15:restartNumberingAfterBreak="0">
     <w:nsid w:val="6FDD45D5"/>
     <w:multiLevelType w:val="multilevel"/>
     <w:tmpl w:val="5F96875C"/>
@@ -8350,7 +8792,7 @@
       </w:rPr>
     </w:lvl>
   </w:abstractNum>
-  <w:abstractNum w:abstractNumId="10" w15:restartNumberingAfterBreak="0">
+  <w:abstractNum w:abstractNumId="11" w15:restartNumberingAfterBreak="0">
     <w:nsid w:val="71116B2F"/>
     <w:multiLevelType w:val="hybridMultilevel"/>
     <w:tmpl w:val="8676D93E"/>
@@ -8463,7 +8905,7 @@
       </w:rPr>
     </w:lvl>
   </w:abstractNum>
-  <w:abstractNum w:abstractNumId="11" w15:restartNumberingAfterBreak="0">
+  <w:abstractNum w:abstractNumId="12" w15:restartNumberingAfterBreak="0">
     <w:nsid w:val="78470F22"/>
     <w:multiLevelType w:val="multilevel"/>
     <w:tmpl w:val="6C92743A"/>
@@ -8612,7 +9054,7 @@
       </w:rPr>
     </w:lvl>
   </w:abstractNum>
-  <w:abstractNum w:abstractNumId="12" w15:restartNumberingAfterBreak="0">
+  <w:abstractNum w:abstractNumId="13" w15:restartNumberingAfterBreak="0">
     <w:nsid w:val="7FFD72A8"/>
     <w:multiLevelType w:val="multilevel"/>
     <w:tmpl w:val="DF14AABE"/>
@@ -8768,7 +9210,7 @@
     <w:abstractNumId w:val="0"/>
   </w:num>
   <w:num w:numId="3">
-    <w:abstractNumId w:val="9"/>
+    <w:abstractNumId w:val="10"/>
   </w:num>
   <w:num w:numId="4">
     <w:abstractNumId w:val="5"/>
@@ -8837,16 +9279,19 @@
     <w:abstractNumId w:val="3"/>
   </w:num>
   <w:num w:numId="15">
-    <w:abstractNumId w:val="12"/>
+    <w:abstractNumId w:val="13"/>
   </w:num>
   <w:num w:numId="16">
     <w:abstractNumId w:val="7"/>
   </w:num>
   <w:num w:numId="17">
+    <w:abstractNumId w:val="12"/>
+  </w:num>
+  <w:num w:numId="18">
     <w:abstractNumId w:val="11"/>
   </w:num>
-  <w:num w:numId="18">
-    <w:abstractNumId w:val="10"/>
+  <w:num w:numId="19">
+    <w:abstractNumId w:val="9"/>
   </w:num>
 </w:numbering>
 </file>

</xml_diff>

<commit_message>
documented all about nvm writing and reading
</commit_message>
<xml_diff>
--- a/PIC32MZ Peripheral Config Documentation.docx
+++ b/PIC32MZ Peripheral Config Documentation.docx
@@ -748,23 +748,7 @@
                 <w:rFonts w:eastAsia="Times New Roman" w:cstheme="majorHAnsi"/>
                 <w:noProof/>
               </w:rPr>
-              <w:t>Output Co</w:t>
-            </w:r>
-            <w:r>
-              <w:rPr>
-                <w:rStyle w:val="Hyperlink"/>
-                <w:rFonts w:eastAsia="Times New Roman" w:cstheme="majorHAnsi"/>
-                <w:noProof/>
-              </w:rPr>
-              <w:t>m</w:t>
-            </w:r>
-            <w:r>
-              <w:rPr>
-                <w:rStyle w:val="Hyperlink"/>
-                <w:rFonts w:eastAsia="Times New Roman" w:cstheme="majorHAnsi"/>
-                <w:noProof/>
-              </w:rPr>
-              <w:t>pare for PWM</w:t>
+              <w:t>Output Compare for PWM</w:t>
             </w:r>
             <w:r>
               <w:rPr>
@@ -6185,13 +6169,7 @@
         <w:t>PWM</w:t>
       </w:r>
       <w:r>
-        <w:t xml:space="preserve"> </w:t>
-      </w:r>
-      <w:r>
-        <w:t>•</w:t>
-      </w:r>
-      <w:r>
-        <w:t xml:space="preserve"> Prescaler)] - 1</w:t>
+        <w:t xml:space="preserve"> • Prescaler)] - 1</w:t>
       </w:r>
     </w:p>
     <w:p>
@@ -6802,6 +6780,400 @@
     <w:p>
       <w:pPr>
         <w:pStyle w:val="Heading1"/>
+      </w:pPr>
+      <w:r>
+        <w:t>Flash Non-Volatile Memory for Data Storage</w:t>
+      </w:r>
+    </w:p>
+    <w:p>
+      <w:r>
+        <w:t>Test Description:</w:t>
+      </w:r>
+    </w:p>
+    <w:p>
+      <w:r>
+        <w:tab/>
+        <w:t>The hardware chosen does not come with a built in EEPROM, but it does come with the capability to preserve a section of its flash NVM such that it is not used to store the program, meaning the developer can use it for his/her own purposes. For this experiment, configure the PIC-KIT3 programmer/debugger to preserve a section of the flash, and store 100 long values there.</w:t>
+      </w:r>
+    </w:p>
+    <w:p>
+      <w:r>
+        <w:t>Results:</w:t>
+      </w:r>
+    </w:p>
+    <w:p>
+      <w:r>
+        <w:tab/>
+        <w:t>First and foremost, the reader needs an understanding of how memory is mapped on the chosen PIC32MZ chip. There are physical memory addresses where the program is physically stored and virtual memory addresses</w:t>
+      </w:r>
+      <w:r>
+        <w:t xml:space="preserve"> that can be manipulated in software and written to physical memory if the flash is unlocked properly</w:t>
+      </w:r>
+      <w:r>
+        <w:t>.</w:t>
+      </w:r>
+      <w:r>
+        <w:t xml:space="preserve"> It is important to note that when configuring the programmer/debugger to preserve a section of the flash, it must be provided with </w:t>
+      </w:r>
+      <w:r>
+        <w:rPr>
+          <w:b/>
+          <w:bCs/>
+        </w:rPr>
+        <w:t xml:space="preserve">physical address </w:t>
+      </w:r>
+      <w:r>
+        <w:t xml:space="preserve">locations. However when writing to and reading from memory in software, </w:t>
+      </w:r>
+      <w:r>
+        <w:rPr>
+          <w:b/>
+          <w:bCs/>
+        </w:rPr>
+        <w:t>cacheable virtual addresses</w:t>
+      </w:r>
+      <w:r>
+        <w:t xml:space="preserve"> are used. See section 4.3 MICROCONTROLLER MEMORY MAP of the Olimex </w:t>
+      </w:r>
+      <w:r>
+        <w:t>PIC32-HMZ144_UM</w:t>
+      </w:r>
+      <w:r>
+        <w:t xml:space="preserve"> PDF. Notice that the physical addresses for Program Flash range from 0x1D000000 to 0x1D1FFFFF, and that the cacheable virtual addresses for Program Flash range from 0x</w:t>
+      </w:r>
+      <w:r>
+        <w:t>9</w:t>
+      </w:r>
+      <w:r>
+        <w:t>D000000 to 0x</w:t>
+      </w:r>
+      <w:r>
+        <w:t>9</w:t>
+      </w:r>
+      <w:r>
+        <w:t>D1FFFFF.</w:t>
+      </w:r>
+    </w:p>
+    <w:p>
+      <w:r>
+        <w:t xml:space="preserve">It is now time to preserve a section of the NVM to use for our own purposes. In MPLAB-X, navigate to the PIC-KIT3 section of the Project Properties page and apply the following settings. </w:t>
+      </w:r>
+      <w:r>
+        <w:rPr>
+          <w:b/>
+          <w:bCs/>
+        </w:rPr>
+        <w:t>NOTE</w:t>
+      </w:r>
+      <w:r>
+        <w:t xml:space="preserve">: make sure </w:t>
+      </w:r>
+      <w:r>
+        <w:lastRenderedPageBreak/>
+        <w:t>the project is small enough to fit within the</w:t>
+      </w:r>
+      <w:r>
+        <w:t xml:space="preserve"> address</w:t>
+      </w:r>
+      <w:r>
+        <w:t xml:space="preserve"> space </w:t>
+      </w:r>
+      <w:r>
+        <w:t>leftover for the project</w:t>
+      </w:r>
+      <w:r>
+        <w:t>. If it is too large, a wider range must be provided</w:t>
+      </w:r>
+      <w:r>
+        <w:t xml:space="preserve"> in the </w:t>
+      </w:r>
+      <w:r>
+        <w:rPr>
+          <w:i/>
+          <w:iCs/>
+        </w:rPr>
+        <w:t xml:space="preserve">Program Memory Range(s)(hex) </w:t>
+      </w:r>
+      <w:r>
+        <w:t>property</w:t>
+      </w:r>
+      <w:r>
+        <w:t>.</w:t>
+      </w:r>
+      <w:r>
+        <w:t xml:space="preserve"> Also, it should be mentioned that the ranges provided are ranges in </w:t>
+      </w:r>
+      <w:r>
+        <w:rPr>
+          <w:b/>
+          <w:bCs/>
+        </w:rPr>
+        <w:t>bytes</w:t>
+      </w:r>
+      <w:r>
+        <w:t>. So</w:t>
+      </w:r>
+      <w:r>
+        <w:t>,</w:t>
+      </w:r>
+      <w:r>
+        <w:t xml:space="preserve"> for the options provided below, 0x</w:t>
+      </w:r>
+      <w:r>
+        <w:t>1D00000</w:t>
+      </w:r>
+      <w:r>
+        <w:t>0-0x</w:t>
+      </w:r>
+      <w:r>
+        <w:t>1D00</w:t>
+      </w:r>
+      <w:r>
+        <w:t>FFFF bytes are manually selected for the entire project + preserved memory ranges.</w:t>
+      </w:r>
+      <w:r>
+        <w:t xml:space="preserve"> This is 65536 bytes total. However</w:t>
+      </w:r>
+      <w:r>
+        <w:t>,</w:t>
+      </w:r>
+      <w:r>
+        <w:t xml:space="preserve"> a page of flash</w:t>
+      </w:r>
+      <w:r>
+        <w:t xml:space="preserve"> 0x4000</w:t>
+      </w:r>
+      <w:r>
+        <w:t xml:space="preserve"> (16384</w:t>
+      </w:r>
+      <w:r>
+        <w:t>)</w:t>
+      </w:r>
+      <w:r>
+        <w:t xml:space="preserve"> bytes is preserved for our own purposes – 0x1D00C000-0x1D00FFFF. Therefore</w:t>
+      </w:r>
+      <w:r>
+        <w:t xml:space="preserve">, </w:t>
+      </w:r>
+      <w:r>
+        <w:t>the total size of the project must be no greater than 0xC000 (49152) bytes.</w:t>
+      </w:r>
+      <w:r>
+        <w:t xml:space="preserve"> Though the description claims that the minimum preservable space is one row, 0x800 (4096) bytes, due to the nature of flash memory, a minimum of one page should be preserved. This is because before writing to a word, row, or page of flash; the word, row, or page must be erased; and the only amount of erasable flash memory at one time is one page.</w:t>
+      </w:r>
+    </w:p>
+    <w:p>
+      <w:r>
+        <w:rPr>
+          <w:noProof/>
+        </w:rPr>
+        <w:drawing>
+          <wp:inline distT="0" distB="0" distL="0" distR="0" wp14:anchorId="5E7D337F" wp14:editId="76AAA4B4">
+            <wp:extent cx="5943600" cy="3812540"/>
+            <wp:effectExtent l="0" t="0" r="0" b="0"/>
+            <wp:docPr id="15" name="Picture 15"/>
+            <wp:cNvGraphicFramePr>
+              <a:graphicFrameLocks xmlns:a="http://schemas.openxmlformats.org/drawingml/2006/main" noChangeAspect="1"/>
+            </wp:cNvGraphicFramePr>
+            <a:graphic xmlns:a="http://schemas.openxmlformats.org/drawingml/2006/main">
+              <a:graphicData uri="http://schemas.openxmlformats.org/drawingml/2006/picture">
+                <pic:pic xmlns:pic="http://schemas.openxmlformats.org/drawingml/2006/picture">
+                  <pic:nvPicPr>
+                    <pic:cNvPr id="1" name=""/>
+                    <pic:cNvPicPr/>
+                  </pic:nvPicPr>
+                  <pic:blipFill>
+                    <a:blip r:embed="rId21"/>
+                    <a:stretch>
+                      <a:fillRect/>
+                    </a:stretch>
+                  </pic:blipFill>
+                  <pic:spPr>
+                    <a:xfrm>
+                      <a:off x="0" y="0"/>
+                      <a:ext cx="5943600" cy="3812540"/>
+                    </a:xfrm>
+                    <a:prstGeom prst="rect">
+                      <a:avLst/>
+                    </a:prstGeom>
+                  </pic:spPr>
+                </pic:pic>
+              </a:graphicData>
+            </a:graphic>
+          </wp:inline>
+        </w:drawing>
+      </w:r>
+    </w:p>
+    <w:p>
+      <w:r>
+        <w:t xml:space="preserve">With a section of flash memory preserved, go ahead and add </w:t>
+      </w:r>
+      <w:r>
+        <w:t xml:space="preserve">a NVM block to the Harmony Project Graph and check off the option for interrupt mode. </w:t>
+      </w:r>
+      <w:r>
+        <w:t>G</w:t>
+      </w:r>
+      <w:r>
+        <w:t xml:space="preserve">enerate the code to create the NVM API. </w:t>
+      </w:r>
+      <w:r>
+        <w:t xml:space="preserve">Notice the macro in plib_nvm.h, </w:t>
+      </w:r>
+      <w:r>
+        <w:rPr>
+          <w:i/>
+          <w:iCs/>
+        </w:rPr>
+        <w:t>#define NVM_FLASH_START_ADDRESS</w:t>
+      </w:r>
+      <w:r>
+        <w:rPr>
+          <w:i/>
+          <w:iCs/>
+        </w:rPr>
+        <w:t xml:space="preserve">    </w:t>
+      </w:r>
+      <w:r>
+        <w:rPr>
+          <w:i/>
+          <w:iCs/>
+        </w:rPr>
+        <w:t>(0x9d000000U)</w:t>
+      </w:r>
+      <w:r>
+        <w:t xml:space="preserve">. This is the </w:t>
+      </w:r>
+      <w:r>
+        <w:rPr>
+          <w:b/>
+          <w:bCs/>
+        </w:rPr>
+        <w:t>virtual address</w:t>
+      </w:r>
+      <w:r>
+        <w:t xml:space="preserve"> where the program starts. The</w:t>
+      </w:r>
+      <w:r>
+        <w:t>refore, the</w:t>
+      </w:r>
+      <w:r>
+        <w:t xml:space="preserve"> virtual addresses where </w:t>
+      </w:r>
+      <w:r>
+        <w:t>our preserved memory resides are</w:t>
+      </w:r>
+      <w:r>
+        <w:t xml:space="preserve"> 0x9D00C000-0x9D00FFFF.</w:t>
+      </w:r>
+    </w:p>
+    <w:p>
+      <w:r>
+        <w:t>Everything is configured now such that the software to store data can be written. Start defining a macro to indicate where the preserved virtual memory address begins, 0x9D00C000.</w:t>
+      </w:r>
+      <w:r>
+        <w:t xml:space="preserve"> Create a volatile bool, transferDone, as well as a callback function for the NVM interrupt, and a function to call that will test memory storage. The transferDone flag will be set to true within the callback. Attach this callback to the NVM API with </w:t>
+      </w:r>
+    </w:p>
+    <w:p>
+      <w:pPr>
+        <w:rPr>
+          <w:i/>
+          <w:iCs/>
+        </w:rPr>
+      </w:pPr>
+      <w:r>
+        <w:rPr>
+          <w:i/>
+          <w:iCs/>
+        </w:rPr>
+        <w:t>NVM_CallbackRegister(</w:t>
+      </w:r>
+      <w:r>
+        <w:rPr>
+          <w:i/>
+          <w:iCs/>
+        </w:rPr>
+        <w:t>&lt;nvm callback&gt;</w:t>
+      </w:r>
+      <w:r>
+        <w:rPr>
+          <w:i/>
+          <w:iCs/>
+        </w:rPr>
+        <w:t>, (uintptr_t) NULL);</w:t>
+      </w:r>
+    </w:p>
+    <w:p>
+      <w:r>
+        <w:lastRenderedPageBreak/>
+        <w:t>And populate the NVM test function with the following code.</w:t>
+      </w:r>
+    </w:p>
+    <w:p>
+      <w:r>
+        <w:rPr>
+          <w:noProof/>
+        </w:rPr>
+        <w:drawing>
+          <wp:inline distT="0" distB="0" distL="0" distR="0" wp14:anchorId="0398A42D" wp14:editId="11DEF1E5">
+            <wp:extent cx="5410200" cy="7219950"/>
+            <wp:effectExtent l="0" t="0" r="0" b="0"/>
+            <wp:docPr id="16" name="Picture 16"/>
+            <wp:cNvGraphicFramePr>
+              <a:graphicFrameLocks xmlns:a="http://schemas.openxmlformats.org/drawingml/2006/main" noChangeAspect="1"/>
+            </wp:cNvGraphicFramePr>
+            <a:graphic xmlns:a="http://schemas.openxmlformats.org/drawingml/2006/main">
+              <a:graphicData uri="http://schemas.openxmlformats.org/drawingml/2006/picture">
+                <pic:pic xmlns:pic="http://schemas.openxmlformats.org/drawingml/2006/picture">
+                  <pic:nvPicPr>
+                    <pic:cNvPr id="1" name=""/>
+                    <pic:cNvPicPr/>
+                  </pic:nvPicPr>
+                  <pic:blipFill>
+                    <a:blip r:embed="rId22"/>
+                    <a:stretch>
+                      <a:fillRect/>
+                    </a:stretch>
+                  </pic:blipFill>
+                  <pic:spPr>
+                    <a:xfrm>
+                      <a:off x="0" y="0"/>
+                      <a:ext cx="5410200" cy="7219950"/>
+                    </a:xfrm>
+                    <a:prstGeom prst="rect">
+                      <a:avLst/>
+                    </a:prstGeom>
+                  </pic:spPr>
+                </pic:pic>
+              </a:graphicData>
+            </a:graphic>
+          </wp:inline>
+        </w:drawing>
+      </w:r>
+    </w:p>
+    <w:p>
+      <w:r>
+        <w:t xml:space="preserve">Call this function within the program and watch the built in LED illuminate, indicating that the data has been written to and read from flash successfully! Then comment out the write portion of the function, power cycle the development board, and reprogram it. The data should still exist and match with the </w:t>
+      </w:r>
+      <w:r>
+        <w:lastRenderedPageBreak/>
+        <w:t>writeBuffer, and the LED will illuminate once again.</w:t>
+      </w:r>
+      <w:r>
+        <w:t xml:space="preserve"> This completes the experiment with non-volatile memory storage in flash memory.</w:t>
+      </w:r>
+    </w:p>
+    <w:p>
+      <w:pPr>
+        <w:rPr>
+          <w:rFonts w:ascii="Calibri" w:hAnsi="Calibri" w:cs="Calibri"/>
+        </w:rPr>
+      </w:pPr>
+    </w:p>
+    <w:p>
+      <w:pPr>
+        <w:pStyle w:val="Heading1"/>
         <w:rPr>
           <w:rFonts w:eastAsia="Times New Roman" w:cstheme="majorHAnsi"/>
           <w:b/>
@@ -6836,7 +7208,7 @@
         <w:tab/>
         <w:t xml:space="preserve">There are a few precautions a developer should take when using Git to version control a project with colleagues. Firstly, there are some generated files within the project’s root directory (.X folder) that should not be tracked by Git. Find a list of what to track and what not to track </w:t>
       </w:r>
-      <w:hyperlink r:id="rId21" w:history="1">
+      <w:hyperlink r:id="rId23" w:history="1">
         <w:r>
           <w:rPr>
             <w:rFonts w:ascii="Calibri" w:eastAsia="Times New Roman" w:hAnsi="Calibri" w:cs="Calibri"/>
@@ -9223,10 +9595,16 @@
   </w:num>
   <w:num w:numId="7">
     <w:abstractNumId w:val="1"/>
-    <w:lvlOverride w:ilvl="0"/>
   </w:num>
   <w:num w:numId="8">
     <w:abstractNumId w:val="1"/>
+    <w:lvlOverride w:ilvl="0">
+      <w:lvl w:ilvl="0">
+        <w:numFmt w:val="decimal"/>
+        <w:lvlText w:val=""/>
+        <w:lvlJc w:val="left"/>
+      </w:lvl>
+    </w:lvlOverride>
     <w:lvlOverride w:ilvl="1">
       <w:lvl w:ilvl="1">
         <w:numFmt w:val="lowerLetter"/>
@@ -9234,10 +9612,16 @@
         <w:lvlJc w:val="left"/>
       </w:lvl>
     </w:lvlOverride>
-    <w:lvlOverride w:ilvl="0"/>
   </w:num>
   <w:num w:numId="9">
     <w:abstractNumId w:val="1"/>
+    <w:lvlOverride w:ilvl="0">
+      <w:lvl w:ilvl="0">
+        <w:numFmt w:val="decimal"/>
+        <w:lvlText w:val=""/>
+        <w:lvlJc w:val="left"/>
+      </w:lvl>
+    </w:lvlOverride>
     <w:lvlOverride w:ilvl="1">
       <w:lvl w:ilvl="1">
         <w:numFmt w:val="lowerLetter"/>
@@ -9245,10 +9629,16 @@
         <w:lvlJc w:val="left"/>
       </w:lvl>
     </w:lvlOverride>
-    <w:lvlOverride w:ilvl="0"/>
   </w:num>
   <w:num w:numId="10">
     <w:abstractNumId w:val="1"/>
+    <w:lvlOverride w:ilvl="0">
+      <w:lvl w:ilvl="0">
+        <w:numFmt w:val="decimal"/>
+        <w:lvlText w:val=""/>
+        <w:lvlJc w:val="left"/>
+      </w:lvl>
+    </w:lvlOverride>
     <w:lvlOverride w:ilvl="1">
       <w:lvl w:ilvl="1">
         <w:numFmt w:val="lowerLetter"/>
@@ -9256,10 +9646,16 @@
         <w:lvlJc w:val="left"/>
       </w:lvl>
     </w:lvlOverride>
-    <w:lvlOverride w:ilvl="0"/>
   </w:num>
   <w:num w:numId="11">
     <w:abstractNumId w:val="1"/>
+    <w:lvlOverride w:ilvl="0">
+      <w:lvl w:ilvl="0">
+        <w:numFmt w:val="decimal"/>
+        <w:lvlText w:val=""/>
+        <w:lvlJc w:val="left"/>
+      </w:lvl>
+    </w:lvlOverride>
     <w:lvlOverride w:ilvl="1">
       <w:lvl w:ilvl="1">
         <w:numFmt w:val="lowerLetter"/>
@@ -9267,7 +9663,6 @@
         <w:lvlJc w:val="left"/>
       </w:lvl>
     </w:lvlOverride>
-    <w:lvlOverride w:ilvl="0"/>
   </w:num>
   <w:num w:numId="12">
     <w:abstractNumId w:val="4"/>

</xml_diff>

<commit_message>
nvdata module is tested. pins added for softpwm. in prcess of testing softpwm module
</commit_message>
<xml_diff>
--- a/PIC32MZ Peripheral Config Documentation.docx
+++ b/PIC32MZ Peripheral Config Documentation.docx
@@ -111,7 +111,7 @@
             </w:rPr>
             <w:fldChar w:fldCharType="separate"/>
           </w:r>
-          <w:hyperlink w:anchor="_Toc78526133" w:history="1">
+          <w:hyperlink w:anchor="_Toc79401832" w:history="1">
             <w:r>
               <w:rPr>
                 <w:rStyle w:val="Hyperlink"/>
@@ -139,7 +139,7 @@
                 <w:noProof/>
                 <w:webHidden/>
               </w:rPr>
-              <w:instrText xml:space="preserve"> PAGEREF _Toc78526133 \h </w:instrText>
+              <w:instrText xml:space="preserve"> PAGEREF _Toc79401832 \h </w:instrText>
             </w:r>
             <w:r>
               <w:rPr>
@@ -181,7 +181,7 @@
               <w:noProof/>
             </w:rPr>
           </w:pPr>
-          <w:hyperlink w:anchor="_Toc78526134" w:history="1">
+          <w:hyperlink w:anchor="_Toc79401833" w:history="1">
             <w:r>
               <w:rPr>
                 <w:rStyle w:val="Hyperlink"/>
@@ -209,7 +209,7 @@
                 <w:noProof/>
                 <w:webHidden/>
               </w:rPr>
-              <w:instrText xml:space="preserve"> PAGEREF _Toc78526134 \h </w:instrText>
+              <w:instrText xml:space="preserve"> PAGEREF _Toc79401833 \h </w:instrText>
             </w:r>
             <w:r>
               <w:rPr>
@@ -251,7 +251,7 @@
               <w:noProof/>
             </w:rPr>
           </w:pPr>
-          <w:hyperlink w:anchor="_Toc78526135" w:history="1">
+          <w:hyperlink w:anchor="_Toc79401834" w:history="1">
             <w:r>
               <w:rPr>
                 <w:rStyle w:val="Hyperlink"/>
@@ -279,7 +279,7 @@
                 <w:noProof/>
                 <w:webHidden/>
               </w:rPr>
-              <w:instrText xml:space="preserve"> PAGEREF _Toc78526135 \h </w:instrText>
+              <w:instrText xml:space="preserve"> PAGEREF _Toc79401834 \h </w:instrText>
             </w:r>
             <w:r>
               <w:rPr>
@@ -321,7 +321,7 @@
               <w:noProof/>
             </w:rPr>
           </w:pPr>
-          <w:hyperlink w:anchor="_Toc78526136" w:history="1">
+          <w:hyperlink w:anchor="_Toc79401835" w:history="1">
             <w:r>
               <w:rPr>
                 <w:rStyle w:val="Hyperlink"/>
@@ -349,7 +349,7 @@
                 <w:noProof/>
                 <w:webHidden/>
               </w:rPr>
-              <w:instrText xml:space="preserve"> PAGEREF _Toc78526136 \h </w:instrText>
+              <w:instrText xml:space="preserve"> PAGEREF _Toc79401835 \h </w:instrText>
             </w:r>
             <w:r>
               <w:rPr>
@@ -391,7 +391,7 @@
               <w:noProof/>
             </w:rPr>
           </w:pPr>
-          <w:hyperlink w:anchor="_Toc78526137" w:history="1">
+          <w:hyperlink w:anchor="_Toc79401836" w:history="1">
             <w:r>
               <w:rPr>
                 <w:rStyle w:val="Hyperlink"/>
@@ -419,7 +419,7 @@
                 <w:noProof/>
                 <w:webHidden/>
               </w:rPr>
-              <w:instrText xml:space="preserve"> PAGEREF _Toc78526137 \h </w:instrText>
+              <w:instrText xml:space="preserve"> PAGEREF _Toc79401836 \h </w:instrText>
             </w:r>
             <w:r>
               <w:rPr>
@@ -461,7 +461,7 @@
               <w:noProof/>
             </w:rPr>
           </w:pPr>
-          <w:hyperlink w:anchor="_Toc78526138" w:history="1">
+          <w:hyperlink w:anchor="_Toc79401837" w:history="1">
             <w:r>
               <w:rPr>
                 <w:rStyle w:val="Hyperlink"/>
@@ -489,7 +489,7 @@
                 <w:noProof/>
                 <w:webHidden/>
               </w:rPr>
-              <w:instrText xml:space="preserve"> PAGEREF _Toc78526138 \h </w:instrText>
+              <w:instrText xml:space="preserve"> PAGEREF _Toc79401837 \h </w:instrText>
             </w:r>
             <w:r>
               <w:rPr>
@@ -531,7 +531,7 @@
               <w:noProof/>
             </w:rPr>
           </w:pPr>
-          <w:hyperlink w:anchor="_Toc78526139" w:history="1">
+          <w:hyperlink w:anchor="_Toc79401838" w:history="1">
             <w:r>
               <w:rPr>
                 <w:rStyle w:val="Hyperlink"/>
@@ -559,7 +559,7 @@
                 <w:noProof/>
                 <w:webHidden/>
               </w:rPr>
-              <w:instrText xml:space="preserve"> PAGEREF _Toc78526139 \h </w:instrText>
+              <w:instrText xml:space="preserve"> PAGEREF _Toc79401838 \h </w:instrText>
             </w:r>
             <w:r>
               <w:rPr>
@@ -601,7 +601,7 @@
               <w:noProof/>
             </w:rPr>
           </w:pPr>
-          <w:hyperlink w:anchor="_Toc78526140" w:history="1">
+          <w:hyperlink w:anchor="_Toc79401839" w:history="1">
             <w:r>
               <w:rPr>
                 <w:rStyle w:val="Hyperlink"/>
@@ -629,7 +629,7 @@
                 <w:noProof/>
                 <w:webHidden/>
               </w:rPr>
-              <w:instrText xml:space="preserve"> PAGEREF _Toc78526140 \h </w:instrText>
+              <w:instrText xml:space="preserve"> PAGEREF _Toc79401839 \h </w:instrText>
             </w:r>
             <w:r>
               <w:rPr>
@@ -671,7 +671,7 @@
               <w:noProof/>
             </w:rPr>
           </w:pPr>
-          <w:hyperlink w:anchor="_Toc78526141" w:history="1">
+          <w:hyperlink w:anchor="_Toc79401840" w:history="1">
             <w:r>
               <w:rPr>
                 <w:rStyle w:val="Hyperlink"/>
@@ -699,7 +699,7 @@
                 <w:noProof/>
                 <w:webHidden/>
               </w:rPr>
-              <w:instrText xml:space="preserve"> PAGEREF _Toc78526141 \h </w:instrText>
+              <w:instrText xml:space="preserve"> PAGEREF _Toc79401840 \h </w:instrText>
             </w:r>
             <w:r>
               <w:rPr>
@@ -741,14 +741,30 @@
               <w:noProof/>
             </w:rPr>
           </w:pPr>
-          <w:hyperlink w:anchor="_Toc78526142" w:history="1">
+          <w:hyperlink w:anchor="_Toc79401841" w:history="1">
             <w:r>
               <w:rPr>
                 <w:rStyle w:val="Hyperlink"/>
                 <w:rFonts w:eastAsia="Times New Roman" w:cstheme="majorHAnsi"/>
                 <w:noProof/>
               </w:rPr>
-              <w:t>Output Compare for PWM</w:t>
+              <w:t>PWM with</w:t>
+            </w:r>
+            <w:r>
+              <w:rPr>
+                <w:rStyle w:val="Hyperlink"/>
+                <w:rFonts w:eastAsia="Times New Roman" w:cstheme="majorHAnsi"/>
+                <w:noProof/>
+              </w:rPr>
+              <w:t xml:space="preserve"> </w:t>
+            </w:r>
+            <w:r>
+              <w:rPr>
+                <w:rStyle w:val="Hyperlink"/>
+                <w:rFonts w:eastAsia="Times New Roman" w:cstheme="majorHAnsi"/>
+                <w:noProof/>
+              </w:rPr>
+              <w:t>Output Compare</w:t>
             </w:r>
             <w:r>
               <w:rPr>
@@ -769,7 +785,7 @@
                 <w:noProof/>
                 <w:webHidden/>
               </w:rPr>
-              <w:instrText xml:space="preserve"> PAGEREF _Toc78526142 \h </w:instrText>
+              <w:instrText xml:space="preserve"> PAGEREF _Toc79401841 \h </w:instrText>
             </w:r>
             <w:r>
               <w:rPr>
@@ -811,7 +827,76 @@
               <w:noProof/>
             </w:rPr>
           </w:pPr>
-          <w:hyperlink w:anchor="_Toc78526143" w:history="1">
+          <w:hyperlink w:anchor="_Toc79401842" w:history="1">
+            <w:r>
+              <w:rPr>
+                <w:rStyle w:val="Hyperlink"/>
+                <w:noProof/>
+              </w:rPr>
+              <w:t>Flash Non-Volatile Memory for Data Storage</w:t>
+            </w:r>
+            <w:r>
+              <w:rPr>
+                <w:noProof/>
+                <w:webHidden/>
+              </w:rPr>
+              <w:tab/>
+            </w:r>
+            <w:r>
+              <w:rPr>
+                <w:noProof/>
+                <w:webHidden/>
+              </w:rPr>
+              <w:fldChar w:fldCharType="begin"/>
+            </w:r>
+            <w:r>
+              <w:rPr>
+                <w:noProof/>
+                <w:webHidden/>
+              </w:rPr>
+              <w:instrText xml:space="preserve"> PAGEREF _Toc79401842 \h </w:instrText>
+            </w:r>
+            <w:r>
+              <w:rPr>
+                <w:noProof/>
+                <w:webHidden/>
+              </w:rPr>
+            </w:r>
+            <w:r>
+              <w:rPr>
+                <w:noProof/>
+                <w:webHidden/>
+              </w:rPr>
+              <w:fldChar w:fldCharType="separate"/>
+            </w:r>
+            <w:r>
+              <w:rPr>
+                <w:noProof/>
+                <w:webHidden/>
+              </w:rPr>
+              <w:t>15</w:t>
+            </w:r>
+            <w:r>
+              <w:rPr>
+                <w:noProof/>
+                <w:webHidden/>
+              </w:rPr>
+              <w:fldChar w:fldCharType="end"/>
+            </w:r>
+          </w:hyperlink>
+        </w:p>
+        <w:p>
+          <w:pPr>
+            <w:pStyle w:val="TOC1"/>
+            <w:tabs>
+              <w:tab w:val="right" w:leader="dot" w:pos="9350"/>
+            </w:tabs>
+            <w:rPr>
+              <w:rFonts w:eastAsiaTheme="minorEastAsia"/>
+              <w:noProof/>
+            </w:rPr>
+          </w:pPr>
+          <w:hyperlink w:anchor="_Toc79401843" w:history="1">
             <w:r>
               <w:rPr>
                 <w:rStyle w:val="Hyperlink"/>
@@ -839,7 +924,7 @@
                 <w:noProof/>
                 <w:webHidden/>
               </w:rPr>
-              <w:instrText xml:space="preserve"> PAGEREF _Toc78526143 \h </w:instrText>
+              <w:instrText xml:space="preserve"> PAGEREF _Toc79401843 \h </w:instrText>
             </w:r>
             <w:r>
               <w:rPr>
@@ -859,7 +944,7 @@
                 <w:noProof/>
                 <w:webHidden/>
               </w:rPr>
-              <w:t>14</w:t>
+              <w:t>18</w:t>
             </w:r>
             <w:r>
               <w:rPr>
@@ -899,7 +984,7 @@
           <w:szCs w:val="36"/>
         </w:rPr>
       </w:pPr>
-      <w:bookmarkStart w:id="0" w:name="_Toc78526133"/>
+      <w:bookmarkStart w:id="0" w:name="_Toc79401832"/>
       <w:r>
         <w:rPr>
           <w:rFonts w:eastAsia="Times New Roman" w:cstheme="majorHAnsi"/>
@@ -921,12 +1006,21 @@
           <w:color w:val="000000"/>
         </w:rPr>
       </w:pPr>
-      <w:r>
-        <w:rPr>
-          <w:rFonts w:ascii="Calibri" w:eastAsia="Times New Roman" w:hAnsi="Calibri" w:cs="Calibri"/>
-          <w:color w:val="000000"/>
-        </w:rPr>
-        <w:t>Olimex PIC-KIT3 programmer/debugger</w:t>
+      <w:proofErr w:type="spellStart"/>
+      <w:r>
+        <w:rPr>
+          <w:rFonts w:ascii="Calibri" w:eastAsia="Times New Roman" w:hAnsi="Calibri" w:cs="Calibri"/>
+          <w:color w:val="000000"/>
+        </w:rPr>
+        <w:t>Olimex</w:t>
+      </w:r>
+      <w:proofErr w:type="spellEnd"/>
+      <w:r>
+        <w:rPr>
+          <w:rFonts w:ascii="Calibri" w:eastAsia="Times New Roman" w:hAnsi="Calibri" w:cs="Calibri"/>
+          <w:color w:val="000000"/>
+        </w:rPr>
+        <w:t xml:space="preserve"> PIC-KIT3 programmer/debugger</w:t>
       </w:r>
     </w:p>
     <w:p>
@@ -942,12 +1036,21 @@
           <w:color w:val="000000"/>
         </w:rPr>
       </w:pPr>
-      <w:r>
-        <w:rPr>
-          <w:rFonts w:ascii="Calibri" w:eastAsia="Times New Roman" w:hAnsi="Calibri" w:cs="Calibri"/>
-          <w:color w:val="000000"/>
-        </w:rPr>
-        <w:t>Olimex PIC32-HMZ144</w:t>
+      <w:proofErr w:type="spellStart"/>
+      <w:r>
+        <w:rPr>
+          <w:rFonts w:ascii="Calibri" w:eastAsia="Times New Roman" w:hAnsi="Calibri" w:cs="Calibri"/>
+          <w:color w:val="000000"/>
+        </w:rPr>
+        <w:t>Olimex</w:t>
+      </w:r>
+      <w:proofErr w:type="spellEnd"/>
+      <w:r>
+        <w:rPr>
+          <w:rFonts w:ascii="Calibri" w:eastAsia="Times New Roman" w:hAnsi="Calibri" w:cs="Calibri"/>
+          <w:color w:val="000000"/>
+        </w:rPr>
+        <w:t xml:space="preserve"> PIC32-HMZ144</w:t>
       </w:r>
     </w:p>
     <w:p>
@@ -992,7 +1095,7 @@
           <w:szCs w:val="36"/>
         </w:rPr>
       </w:pPr>
-      <w:bookmarkStart w:id="1" w:name="_Toc78526134"/>
+      <w:bookmarkStart w:id="1" w:name="_Toc79401833"/>
       <w:r>
         <w:rPr>
           <w:rFonts w:eastAsia="Times New Roman" w:cstheme="majorHAnsi"/>
@@ -1016,7 +1119,23 @@
           <w:rFonts w:ascii="Calibri" w:eastAsia="Times New Roman" w:hAnsi="Calibri" w:cs="Calibri"/>
           <w:color w:val="000000"/>
         </w:rPr>
-        <w:t xml:space="preserve">The Olimex PIC-KIT3 is a powerful device that not only allows us to program our microprocessor, but also debug it using MPLAB-X’s debug interface. Though not always necessary, a real debugger (rather than mere print statements) can greatly increase a developer’s ability to quickly find and resolve bugs in the system. However, before we can run the processor in debug </w:t>
+        <w:t xml:space="preserve">The </w:t>
+      </w:r>
+      <w:proofErr w:type="spellStart"/>
+      <w:r>
+        <w:rPr>
+          <w:rFonts w:ascii="Calibri" w:eastAsia="Times New Roman" w:hAnsi="Calibri" w:cs="Calibri"/>
+          <w:color w:val="000000"/>
+        </w:rPr>
+        <w:t>Olimex</w:t>
+      </w:r>
+      <w:proofErr w:type="spellEnd"/>
+      <w:r>
+        <w:rPr>
+          <w:rFonts w:ascii="Calibri" w:eastAsia="Times New Roman" w:hAnsi="Calibri" w:cs="Calibri"/>
+          <w:color w:val="000000"/>
+        </w:rPr>
+        <w:t xml:space="preserve"> PIC-KIT3 is a powerful device that not only allows us to program our microprocessor, but also debug it using MPLAB-X’s debug interface. Though not always necessary, a real debugger (rather than mere print statements) can greatly increase a developer’s ability to quickly find and resolve bugs in the system. However, before we can run the processor in debug </w:t>
       </w:r>
       <w:r>
         <w:rPr>
@@ -1135,34 +1254,91 @@
         </w:rPr>
         <w:lastRenderedPageBreak/>
         <w:tab/>
-        <w:t>The last thing to do is ensure the oscillator settings are correct for the board to run in debug mode. The board’s VCO must output from 350 MHz to 700 MHz. The default configuration through MPLAB-X and MCH is within this range, FVco = 400MHz, but it is good to know where this comes from and how to modify it. A block diagram of how FVco is calculated can be found in Figure 8-1 in the PIC32MZ Embedded Connectivity (EC) Family Data Sheet. The equation is as follows:</w:t>
-      </w:r>
-    </w:p>
-    <w:p>
-      <w:pPr>
-        <w:spacing w:after="0" w:line="240" w:lineRule="auto"/>
-        <w:rPr>
-          <w:rFonts w:ascii="Calibri" w:eastAsia="Times New Roman" w:hAnsi="Calibri" w:cs="Calibri"/>
-          <w:sz w:val="24"/>
-          <w:szCs w:val="24"/>
-        </w:rPr>
-      </w:pPr>
-    </w:p>
-    <w:p>
-      <w:pPr>
-        <w:spacing w:after="0" w:line="240" w:lineRule="auto"/>
-        <w:rPr>
-          <w:rFonts w:ascii="Calibri" w:eastAsia="Times New Roman" w:hAnsi="Calibri" w:cs="Calibri"/>
-          <w:sz w:val="24"/>
-          <w:szCs w:val="24"/>
-        </w:rPr>
-      </w:pPr>
-      <w:r>
-        <w:rPr>
-          <w:rFonts w:ascii="Calibri" w:eastAsia="Times New Roman" w:hAnsi="Calibri" w:cs="Calibri"/>
-          <w:color w:val="000000"/>
-        </w:rPr>
-        <w:t>FVco =</w:t>
+        <w:t xml:space="preserve">The last thing to do is ensure the oscillator settings are correct for the board to run in debug mode. The board’s VCO must output from 350 MHz to 700 </w:t>
+      </w:r>
+      <w:proofErr w:type="spellStart"/>
+      <w:r>
+        <w:rPr>
+          <w:rFonts w:ascii="Calibri" w:eastAsia="Times New Roman" w:hAnsi="Calibri" w:cs="Calibri"/>
+          <w:color w:val="000000"/>
+        </w:rPr>
+        <w:t>MHz.</w:t>
+      </w:r>
+      <w:proofErr w:type="spellEnd"/>
+      <w:r>
+        <w:rPr>
+          <w:rFonts w:ascii="Calibri" w:eastAsia="Times New Roman" w:hAnsi="Calibri" w:cs="Calibri"/>
+          <w:color w:val="000000"/>
+        </w:rPr>
+        <w:t xml:space="preserve"> The default configuration through MPLAB-X and MCH is within this range, </w:t>
+      </w:r>
+      <w:proofErr w:type="spellStart"/>
+      <w:r>
+        <w:rPr>
+          <w:rFonts w:ascii="Calibri" w:eastAsia="Times New Roman" w:hAnsi="Calibri" w:cs="Calibri"/>
+          <w:color w:val="000000"/>
+        </w:rPr>
+        <w:t>FVco</w:t>
+      </w:r>
+      <w:proofErr w:type="spellEnd"/>
+      <w:r>
+        <w:rPr>
+          <w:rFonts w:ascii="Calibri" w:eastAsia="Times New Roman" w:hAnsi="Calibri" w:cs="Calibri"/>
+          <w:color w:val="000000"/>
+        </w:rPr>
+        <w:t xml:space="preserve"> = 400MHz, but it is good to know where this comes from and how to modify it. A block diagram of how </w:t>
+      </w:r>
+      <w:proofErr w:type="spellStart"/>
+      <w:r>
+        <w:rPr>
+          <w:rFonts w:ascii="Calibri" w:eastAsia="Times New Roman" w:hAnsi="Calibri" w:cs="Calibri"/>
+          <w:color w:val="000000"/>
+        </w:rPr>
+        <w:t>FVco</w:t>
+      </w:r>
+      <w:proofErr w:type="spellEnd"/>
+      <w:r>
+        <w:rPr>
+          <w:rFonts w:ascii="Calibri" w:eastAsia="Times New Roman" w:hAnsi="Calibri" w:cs="Calibri"/>
+          <w:color w:val="000000"/>
+        </w:rPr>
+        <w:t xml:space="preserve"> is calculated can be found in Figure 8-1 in the PIC32MZ Embedded Connectivity (EC) Family Data Sheet. The equation is as follows:</w:t>
+      </w:r>
+    </w:p>
+    <w:p>
+      <w:pPr>
+        <w:spacing w:after="0" w:line="240" w:lineRule="auto"/>
+        <w:rPr>
+          <w:rFonts w:ascii="Calibri" w:eastAsia="Times New Roman" w:hAnsi="Calibri" w:cs="Calibri"/>
+          <w:sz w:val="24"/>
+          <w:szCs w:val="24"/>
+        </w:rPr>
+      </w:pPr>
+    </w:p>
+    <w:p>
+      <w:pPr>
+        <w:spacing w:after="0" w:line="240" w:lineRule="auto"/>
+        <w:rPr>
+          <w:rFonts w:ascii="Calibri" w:eastAsia="Times New Roman" w:hAnsi="Calibri" w:cs="Calibri"/>
+          <w:sz w:val="24"/>
+          <w:szCs w:val="24"/>
+        </w:rPr>
+      </w:pPr>
+      <w:proofErr w:type="spellStart"/>
+      <w:r>
+        <w:rPr>
+          <w:rFonts w:ascii="Calibri" w:eastAsia="Times New Roman" w:hAnsi="Calibri" w:cs="Calibri"/>
+          <w:color w:val="000000"/>
+        </w:rPr>
+        <w:t>FVco</w:t>
+      </w:r>
+      <w:proofErr w:type="spellEnd"/>
+      <w:r>
+        <w:rPr>
+          <w:rFonts w:ascii="Calibri" w:eastAsia="Times New Roman" w:hAnsi="Calibri" w:cs="Calibri"/>
+          <w:color w:val="000000"/>
+        </w:rPr>
+        <w:t xml:space="preserve"> =</w:t>
       </w:r>
       <w:r>
         <w:rPr>
@@ -1203,7 +1379,39 @@
           <w:rFonts w:ascii="Calibri" w:eastAsia="Times New Roman" w:hAnsi="Calibri" w:cs="Calibri"/>
           <w:color w:val="000000"/>
         </w:rPr>
-        <w:t>By default, FPLLICLK is set to FRC (8MHz), FPLLIDIV is 1, and FPLLMULT is 50; equating to a FVco of 400MHz. These settings are all modifiable within the DEVCFG2 register.</w:t>
+        <w:t xml:space="preserve">By default, FPLLICLK is set to FRC (8MHz), FPLLIDIV is 1, and FPLLMULT is </w:t>
+      </w:r>
+      <w:proofErr w:type="gramStart"/>
+      <w:r>
+        <w:rPr>
+          <w:rFonts w:ascii="Calibri" w:eastAsia="Times New Roman" w:hAnsi="Calibri" w:cs="Calibri"/>
+          <w:color w:val="000000"/>
+        </w:rPr>
+        <w:t>50;</w:t>
+      </w:r>
+      <w:proofErr w:type="gramEnd"/>
+      <w:r>
+        <w:rPr>
+          <w:rFonts w:ascii="Calibri" w:eastAsia="Times New Roman" w:hAnsi="Calibri" w:cs="Calibri"/>
+          <w:color w:val="000000"/>
+        </w:rPr>
+        <w:t xml:space="preserve"> equating to a </w:t>
+      </w:r>
+      <w:proofErr w:type="spellStart"/>
+      <w:r>
+        <w:rPr>
+          <w:rFonts w:ascii="Calibri" w:eastAsia="Times New Roman" w:hAnsi="Calibri" w:cs="Calibri"/>
+          <w:color w:val="000000"/>
+        </w:rPr>
+        <w:t>FVco</w:t>
+      </w:r>
+      <w:proofErr w:type="spellEnd"/>
+      <w:r>
+        <w:rPr>
+          <w:rFonts w:ascii="Calibri" w:eastAsia="Times New Roman" w:hAnsi="Calibri" w:cs="Calibri"/>
+          <w:color w:val="000000"/>
+        </w:rPr>
+        <w:t xml:space="preserve"> of 400MHz. These settings are all modifiable within the DEVCFG2 register.</w:t>
       </w:r>
     </w:p>
     <w:p>
@@ -1254,7 +1462,7 @@
           <w:szCs w:val="36"/>
         </w:rPr>
       </w:pPr>
-      <w:bookmarkStart w:id="2" w:name="_Toc78526135"/>
+      <w:bookmarkStart w:id="2" w:name="_Toc79401834"/>
       <w:r>
         <w:rPr>
           <w:rFonts w:eastAsia="Times New Roman" w:cstheme="majorHAnsi"/>
@@ -1281,7 +1489,87 @@
           <w:rFonts w:ascii="Calibri" w:eastAsia="Times New Roman" w:hAnsi="Calibri" w:cs="Calibri"/>
           <w:color w:val="000000"/>
         </w:rPr>
-        <w:t>When the main function is entered, be sure to call the function, SYS_Initialize(NULL). This initializes all peripherals that are configured and generated with the Harmony 3 configurator. Be wary that the SYS_Initialize function may not start all peripherals. For example, the function calls CORETIMER_Initialize, however it does not call CORETIMER_Start.</w:t>
+        <w:t xml:space="preserve">When the main function is entered, be sure to call the function, </w:t>
+      </w:r>
+      <w:proofErr w:type="spellStart"/>
+      <w:r>
+        <w:rPr>
+          <w:rFonts w:ascii="Calibri" w:eastAsia="Times New Roman" w:hAnsi="Calibri" w:cs="Calibri"/>
+          <w:color w:val="000000"/>
+        </w:rPr>
+        <w:t>SYS_</w:t>
+      </w:r>
+      <w:proofErr w:type="gramStart"/>
+      <w:r>
+        <w:rPr>
+          <w:rFonts w:ascii="Calibri" w:eastAsia="Times New Roman" w:hAnsi="Calibri" w:cs="Calibri"/>
+          <w:color w:val="000000"/>
+        </w:rPr>
+        <w:t>Initialize</w:t>
+      </w:r>
+      <w:proofErr w:type="spellEnd"/>
+      <w:r>
+        <w:rPr>
+          <w:rFonts w:ascii="Calibri" w:eastAsia="Times New Roman" w:hAnsi="Calibri" w:cs="Calibri"/>
+          <w:color w:val="000000"/>
+        </w:rPr>
+        <w:t>(</w:t>
+      </w:r>
+      <w:proofErr w:type="gramEnd"/>
+      <w:r>
+        <w:rPr>
+          <w:rFonts w:ascii="Calibri" w:eastAsia="Times New Roman" w:hAnsi="Calibri" w:cs="Calibri"/>
+          <w:color w:val="000000"/>
+        </w:rPr>
+        <w:t xml:space="preserve">NULL). This initializes all peripherals that are configured and generated with the Harmony 3 configurator. Be wary that the </w:t>
+      </w:r>
+      <w:proofErr w:type="spellStart"/>
+      <w:r>
+        <w:rPr>
+          <w:rFonts w:ascii="Calibri" w:eastAsia="Times New Roman" w:hAnsi="Calibri" w:cs="Calibri"/>
+          <w:color w:val="000000"/>
+        </w:rPr>
+        <w:t>SYS_Initialize</w:t>
+      </w:r>
+      <w:proofErr w:type="spellEnd"/>
+      <w:r>
+        <w:rPr>
+          <w:rFonts w:ascii="Calibri" w:eastAsia="Times New Roman" w:hAnsi="Calibri" w:cs="Calibri"/>
+          <w:color w:val="000000"/>
+        </w:rPr>
+        <w:t xml:space="preserve"> function may not start all peripherals. For example, the function calls </w:t>
+      </w:r>
+      <w:proofErr w:type="spellStart"/>
+      <w:r>
+        <w:rPr>
+          <w:rFonts w:ascii="Calibri" w:eastAsia="Times New Roman" w:hAnsi="Calibri" w:cs="Calibri"/>
+          <w:color w:val="000000"/>
+        </w:rPr>
+        <w:t>CORETIMER_Initialize</w:t>
+      </w:r>
+      <w:proofErr w:type="spellEnd"/>
+      <w:r>
+        <w:rPr>
+          <w:rFonts w:ascii="Calibri" w:eastAsia="Times New Roman" w:hAnsi="Calibri" w:cs="Calibri"/>
+          <w:color w:val="000000"/>
+        </w:rPr>
+        <w:t xml:space="preserve">, however it does not call </w:t>
+      </w:r>
+      <w:proofErr w:type="spellStart"/>
+      <w:r>
+        <w:rPr>
+          <w:rFonts w:ascii="Calibri" w:eastAsia="Times New Roman" w:hAnsi="Calibri" w:cs="Calibri"/>
+          <w:color w:val="000000"/>
+        </w:rPr>
+        <w:t>CORETIMER_Start</w:t>
+      </w:r>
+      <w:proofErr w:type="spellEnd"/>
+      <w:r>
+        <w:rPr>
+          <w:rFonts w:ascii="Calibri" w:eastAsia="Times New Roman" w:hAnsi="Calibri" w:cs="Calibri"/>
+          <w:color w:val="000000"/>
+        </w:rPr>
+        <w:t>.</w:t>
       </w:r>
     </w:p>
     <w:p>
@@ -1302,7 +1590,23 @@
           <w:rFonts w:ascii="Calibri" w:eastAsia="Times New Roman" w:hAnsi="Calibri" w:cs="Calibri"/>
           <w:color w:val="000000"/>
         </w:rPr>
-        <w:t>Enable, disable, and restore global interrupts by using functions defined in plib_evic.h/c</w:t>
+        <w:t xml:space="preserve">Enable, disable, and restore global interrupts by using functions defined in </w:t>
+      </w:r>
+      <w:proofErr w:type="spellStart"/>
+      <w:r>
+        <w:rPr>
+          <w:rFonts w:ascii="Calibri" w:eastAsia="Times New Roman" w:hAnsi="Calibri" w:cs="Calibri"/>
+          <w:color w:val="000000"/>
+        </w:rPr>
+        <w:t>plib_evic.h</w:t>
+      </w:r>
+      <w:proofErr w:type="spellEnd"/>
+      <w:r>
+        <w:rPr>
+          <w:rFonts w:ascii="Calibri" w:eastAsia="Times New Roman" w:hAnsi="Calibri" w:cs="Calibri"/>
+          <w:color w:val="000000"/>
+        </w:rPr>
+        <w:t>/c</w:t>
       </w:r>
     </w:p>
     <w:p>
@@ -1316,7 +1620,7 @@
           <w:szCs w:val="36"/>
         </w:rPr>
       </w:pPr>
-      <w:bookmarkStart w:id="3" w:name="_Toc78526136"/>
+      <w:bookmarkStart w:id="3" w:name="_Toc79401835"/>
       <w:r>
         <w:rPr>
           <w:rFonts w:eastAsia="Times New Roman" w:cstheme="majorHAnsi"/>
@@ -1371,7 +1675,23 @@
           <w:rFonts w:ascii="Calibri" w:eastAsia="Times New Roman" w:hAnsi="Calibri" w:cs="Calibri"/>
           <w:color w:val="000000"/>
         </w:rPr>
-        <w:t xml:space="preserve"> blocking, non-blocking, and ring buffer. For this test, only the blocking mode is explored. Since the PIC32-HMZ144 development board lacks a serial COM port for logging data to a serial terminal, this UART peripheral will be used to send ‘printf’ messages to the Arduino for the Arduino to then display on a serial port. The Arduino will respond with an ACK to indicate that it has received the message. If no ACK is received, or the ACK does not match the expected value, an error occurred during transmission and an LED is illuminated.</w:t>
+        <w:t xml:space="preserve"> blocking, non-blocking, and ring buffer. For this test, only the blocking mode is explored. Since the PIC32-HMZ144 development board lacks a serial COM port for logging data to a serial terminal, this UART peripheral will be used to send ‘</w:t>
+      </w:r>
+      <w:proofErr w:type="spellStart"/>
+      <w:r>
+        <w:rPr>
+          <w:rFonts w:ascii="Calibri" w:eastAsia="Times New Roman" w:hAnsi="Calibri" w:cs="Calibri"/>
+          <w:color w:val="000000"/>
+        </w:rPr>
+        <w:t>printf</w:t>
+      </w:r>
+      <w:proofErr w:type="spellEnd"/>
+      <w:r>
+        <w:rPr>
+          <w:rFonts w:ascii="Calibri" w:eastAsia="Times New Roman" w:hAnsi="Calibri" w:cs="Calibri"/>
+          <w:color w:val="000000"/>
+        </w:rPr>
+        <w:t>’ messages to the Arduino for the Arduino to then display on a serial port. The Arduino will respond with an ACK to indicate that it has received the message. If no ACK is received, or the ACK does not match the expected value, an error occurred during transmission and an LED is illuminated.</w:t>
       </w:r>
     </w:p>
     <w:p>
@@ -1940,7 +2260,23 @@
           <w:color w:val="000000"/>
         </w:rPr>
         <w:tab/>
-        <w:t>The following functions are investigated in this experiment. No odd behavior is found. See the code snippet below for an example of using a subset of these functions. In the end, using UART1 to serve as a ‘printf’ solution for the PIC32 works flawlessly.</w:t>
+        <w:t>The following functions are investigated in this experiment. No odd behavior is found. See the code snippet below for an example of using a subset of these functions. In the end, using UART1 to serve as a ‘</w:t>
+      </w:r>
+      <w:proofErr w:type="spellStart"/>
+      <w:r>
+        <w:rPr>
+          <w:rFonts w:ascii="Calibri" w:eastAsia="Times New Roman" w:hAnsi="Calibri" w:cs="Calibri"/>
+          <w:color w:val="000000"/>
+        </w:rPr>
+        <w:t>printf</w:t>
+      </w:r>
+      <w:proofErr w:type="spellEnd"/>
+      <w:r>
+        <w:rPr>
+          <w:rFonts w:ascii="Calibri" w:eastAsia="Times New Roman" w:hAnsi="Calibri" w:cs="Calibri"/>
+          <w:color w:val="000000"/>
+        </w:rPr>
+        <w:t>’ solution for the PIC32 works flawlessly.</w:t>
       </w:r>
     </w:p>
     <w:p>
@@ -1961,7 +2297,23 @@
           <w:rFonts w:ascii="Calibri" w:eastAsia="Times New Roman" w:hAnsi="Calibri" w:cs="Calibri"/>
           <w:color w:val="000000"/>
         </w:rPr>
-        <w:t>UART1_Write() - transmits a buffer based on the size passed</w:t>
+        <w:t>UART1_</w:t>
+      </w:r>
+      <w:proofErr w:type="gramStart"/>
+      <w:r>
+        <w:rPr>
+          <w:rFonts w:ascii="Calibri" w:eastAsia="Times New Roman" w:hAnsi="Calibri" w:cs="Calibri"/>
+          <w:color w:val="000000"/>
+        </w:rPr>
+        <w:t>Write(</w:t>
+      </w:r>
+      <w:proofErr w:type="gramEnd"/>
+      <w:r>
+        <w:rPr>
+          <w:rFonts w:ascii="Calibri" w:eastAsia="Times New Roman" w:hAnsi="Calibri" w:cs="Calibri"/>
+          <w:color w:val="000000"/>
+        </w:rPr>
+        <w:t>) - transmits a buffer based on the size passed</w:t>
       </w:r>
     </w:p>
     <w:p>
@@ -1982,7 +2334,23 @@
           <w:rFonts w:ascii="Calibri" w:eastAsia="Times New Roman" w:hAnsi="Calibri" w:cs="Calibri"/>
           <w:color w:val="000000"/>
         </w:rPr>
-        <w:t>UART1_Read() - reads into a buffer based on the size passed</w:t>
+        <w:t>UART1_</w:t>
+      </w:r>
+      <w:proofErr w:type="gramStart"/>
+      <w:r>
+        <w:rPr>
+          <w:rFonts w:ascii="Calibri" w:eastAsia="Times New Roman" w:hAnsi="Calibri" w:cs="Calibri"/>
+          <w:color w:val="000000"/>
+        </w:rPr>
+        <w:t>Read(</w:t>
+      </w:r>
+      <w:proofErr w:type="gramEnd"/>
+      <w:r>
+        <w:rPr>
+          <w:rFonts w:ascii="Calibri" w:eastAsia="Times New Roman" w:hAnsi="Calibri" w:cs="Calibri"/>
+          <w:color w:val="000000"/>
+        </w:rPr>
+        <w:t>) - reads into a buffer based on the size passed</w:t>
       </w:r>
     </w:p>
     <w:p>
@@ -2003,7 +2371,23 @@
           <w:rFonts w:ascii="Calibri" w:eastAsia="Times New Roman" w:hAnsi="Calibri" w:cs="Calibri"/>
           <w:color w:val="000000"/>
         </w:rPr>
-        <w:t>UART1_ReadByte() - reads and returns one byte</w:t>
+        <w:t>UART1_</w:t>
+      </w:r>
+      <w:proofErr w:type="gramStart"/>
+      <w:r>
+        <w:rPr>
+          <w:rFonts w:ascii="Calibri" w:eastAsia="Times New Roman" w:hAnsi="Calibri" w:cs="Calibri"/>
+          <w:color w:val="000000"/>
+        </w:rPr>
+        <w:t>ReadByte(</w:t>
+      </w:r>
+      <w:proofErr w:type="gramEnd"/>
+      <w:r>
+        <w:rPr>
+          <w:rFonts w:ascii="Calibri" w:eastAsia="Times New Roman" w:hAnsi="Calibri" w:cs="Calibri"/>
+          <w:color w:val="000000"/>
+        </w:rPr>
+        <w:t>) - reads and returns one byte</w:t>
       </w:r>
     </w:p>
     <w:p>
@@ -2024,7 +2408,23 @@
           <w:rFonts w:ascii="Calibri" w:eastAsia="Times New Roman" w:hAnsi="Calibri" w:cs="Calibri"/>
           <w:color w:val="000000"/>
         </w:rPr>
-        <w:t>UART1_ReceiverIsReady() - returns true if data is available in the UART1 receive FIFO</w:t>
+        <w:t>UART1_</w:t>
+      </w:r>
+      <w:proofErr w:type="gramStart"/>
+      <w:r>
+        <w:rPr>
+          <w:rFonts w:ascii="Calibri" w:eastAsia="Times New Roman" w:hAnsi="Calibri" w:cs="Calibri"/>
+          <w:color w:val="000000"/>
+        </w:rPr>
+        <w:t>ReceiverIsReady(</w:t>
+      </w:r>
+      <w:proofErr w:type="gramEnd"/>
+      <w:r>
+        <w:rPr>
+          <w:rFonts w:ascii="Calibri" w:eastAsia="Times New Roman" w:hAnsi="Calibri" w:cs="Calibri"/>
+          <w:color w:val="000000"/>
+        </w:rPr>
+        <w:t>) - returns true if data is available in the UART1 receive FIFO</w:t>
       </w:r>
     </w:p>
     <w:p>
@@ -2066,7 +2466,23 @@
           <w:rFonts w:ascii="Calibri" w:eastAsia="Times New Roman" w:hAnsi="Calibri" w:cs="Calibri"/>
           <w:color w:val="000000"/>
         </w:rPr>
-        <w:t>UART1_WriteByte() - transmits one byte</w:t>
+        <w:t>UART1_</w:t>
+      </w:r>
+      <w:proofErr w:type="gramStart"/>
+      <w:r>
+        <w:rPr>
+          <w:rFonts w:ascii="Calibri" w:eastAsia="Times New Roman" w:hAnsi="Calibri" w:cs="Calibri"/>
+          <w:color w:val="000000"/>
+        </w:rPr>
+        <w:t>WriteByte(</w:t>
+      </w:r>
+      <w:proofErr w:type="gramEnd"/>
+      <w:r>
+        <w:rPr>
+          <w:rFonts w:ascii="Calibri" w:eastAsia="Times New Roman" w:hAnsi="Calibri" w:cs="Calibri"/>
+          <w:color w:val="000000"/>
+        </w:rPr>
+        <w:t>) - transmits one byte</w:t>
       </w:r>
     </w:p>
     <w:p>
@@ -2087,7 +2503,23 @@
           <w:rFonts w:ascii="Calibri" w:eastAsia="Times New Roman" w:hAnsi="Calibri" w:cs="Calibri"/>
           <w:color w:val="000000"/>
         </w:rPr>
-        <w:t>UART1_TransmitterIsReady() - returns false if the UART1 transmit FIFO is full</w:t>
+        <w:t>UART1_</w:t>
+      </w:r>
+      <w:proofErr w:type="gramStart"/>
+      <w:r>
+        <w:rPr>
+          <w:rFonts w:ascii="Calibri" w:eastAsia="Times New Roman" w:hAnsi="Calibri" w:cs="Calibri"/>
+          <w:color w:val="000000"/>
+        </w:rPr>
+        <w:t>TransmitterIsReady(</w:t>
+      </w:r>
+      <w:proofErr w:type="gramEnd"/>
+      <w:r>
+        <w:rPr>
+          <w:rFonts w:ascii="Calibri" w:eastAsia="Times New Roman" w:hAnsi="Calibri" w:cs="Calibri"/>
+          <w:color w:val="000000"/>
+        </w:rPr>
+        <w:t>) - returns false if the UART1 transmit FIFO is full</w:t>
       </w:r>
     </w:p>
     <w:p>
@@ -2178,7 +2610,7 @@
           <w:szCs w:val="36"/>
         </w:rPr>
       </w:pPr>
-      <w:bookmarkStart w:id="4" w:name="_Toc78526137"/>
+      <w:bookmarkStart w:id="4" w:name="_Toc79401836"/>
       <w:r>
         <w:rPr>
           <w:rFonts w:eastAsia="Times New Roman" w:cstheme="majorHAnsi"/>
@@ -2334,7 +2766,23 @@
           <w:rFonts w:ascii="Calibri" w:eastAsia="Times New Roman" w:hAnsi="Calibri" w:cs="Calibri"/>
           <w:color w:val="000000"/>
         </w:rPr>
-        <w:t>The UTXISEL control bits (UxSTA&lt;15:14&gt;) are set to 0b10</w:t>
+        <w:t>The UTXISEL control bits (</w:t>
+      </w:r>
+      <w:proofErr w:type="spellStart"/>
+      <w:r>
+        <w:rPr>
+          <w:rFonts w:ascii="Calibri" w:eastAsia="Times New Roman" w:hAnsi="Calibri" w:cs="Calibri"/>
+          <w:color w:val="000000"/>
+        </w:rPr>
+        <w:t>UxSTA</w:t>
+      </w:r>
+      <w:proofErr w:type="spellEnd"/>
+      <w:r>
+        <w:rPr>
+          <w:rFonts w:ascii="Calibri" w:eastAsia="Times New Roman" w:hAnsi="Calibri" w:cs="Calibri"/>
+          <w:color w:val="000000"/>
+        </w:rPr>
+        <w:t>&lt;15:14&gt;) are set to 0b10</w:t>
       </w:r>
     </w:p>
     <w:p>
@@ -2468,7 +2916,39 @@
           <w:color w:val="000000"/>
         </w:rPr>
         <w:tab/>
-        <w:t>UART5 is used for this experiment. With the peripheral pin select functionality, the exact same pins for UART1 Tx/Rx are reused. Now that the peripheral is configured for non-blocking mode, care should be taken to not delay the processor, for instance, by using the CORETIMER_DelayMs function, or by adding other blocking code. Each available UART5 interrupt handler should have a callback attached where the programmer sets a flag to indicate an operation has completed. These flags will be sampled in a main loop and actions will be taken when necessary. Using the UART5_WriteCallbackRegister and UART5_ReadCallbackRegister functions, attach the following callbacks to the corresponding register. Once attached, the write callback will fire when data transmission is complete, and the read callback will fire when data reception is complete or an error is detected.</w:t>
+        <w:t xml:space="preserve">UART5 is used for this experiment. With the peripheral pin select functionality, the exact same pins for UART1 Tx/Rx are reused. Now that the peripheral is configured for non-blocking mode, care should be taken to not delay the processor, for instance, by using the </w:t>
+      </w:r>
+      <w:proofErr w:type="spellStart"/>
+      <w:r>
+        <w:rPr>
+          <w:rFonts w:ascii="Calibri" w:eastAsia="Times New Roman" w:hAnsi="Calibri" w:cs="Calibri"/>
+          <w:color w:val="000000"/>
+        </w:rPr>
+        <w:t>CORETIMER_DelayMs</w:t>
+      </w:r>
+      <w:proofErr w:type="spellEnd"/>
+      <w:r>
+        <w:rPr>
+          <w:rFonts w:ascii="Calibri" w:eastAsia="Times New Roman" w:hAnsi="Calibri" w:cs="Calibri"/>
+          <w:color w:val="000000"/>
+        </w:rPr>
+        <w:t xml:space="preserve"> function, or by adding other blocking code. Each available UART5 interrupt handler should have a callback attached where the programmer sets a flag to indicate an operation has completed. These flags will be sampled in a main loop and actions will be taken when necessary. Using the UART5_WriteCallbackRegister and UART5_ReadCallbackRegister functions, attach the following callbacks to the corresponding register. Once attached, the write callback will fire when data transmission is complete, and the read callback will fire when data reception is </w:t>
+      </w:r>
+      <w:proofErr w:type="gramStart"/>
+      <w:r>
+        <w:rPr>
+          <w:rFonts w:ascii="Calibri" w:eastAsia="Times New Roman" w:hAnsi="Calibri" w:cs="Calibri"/>
+          <w:color w:val="000000"/>
+        </w:rPr>
+        <w:t>complete</w:t>
+      </w:r>
+      <w:proofErr w:type="gramEnd"/>
+      <w:r>
+        <w:rPr>
+          <w:rFonts w:ascii="Calibri" w:eastAsia="Times New Roman" w:hAnsi="Calibri" w:cs="Calibri"/>
+          <w:color w:val="000000"/>
+        </w:rPr>
+        <w:t xml:space="preserve"> or an error is detected.</w:t>
       </w:r>
     </w:p>
     <w:p>
@@ -2551,7 +3031,119 @@
           <w:rFonts w:ascii="Calibri" w:eastAsia="Times New Roman" w:hAnsi="Calibri" w:cs="Calibri"/>
           <w:color w:val="000000"/>
         </w:rPr>
-        <w:t>Note that a struct, Uart5, is used to contain the three boolean flags, isTxFinished, isRxErrorDetected, and isRxFinished. Init isTxFinished to false, isRxErrorDetected to false, and isRxFinished to true. The latter being set to true may not make sense now, but it will be explained in detail later.</w:t>
+        <w:t xml:space="preserve">Note that a struct, Uart5, is used to contain the three </w:t>
+      </w:r>
+      <w:proofErr w:type="spellStart"/>
+      <w:r>
+        <w:rPr>
+          <w:rFonts w:ascii="Calibri" w:eastAsia="Times New Roman" w:hAnsi="Calibri" w:cs="Calibri"/>
+          <w:color w:val="000000"/>
+        </w:rPr>
+        <w:t>boolean</w:t>
+      </w:r>
+      <w:proofErr w:type="spellEnd"/>
+      <w:r>
+        <w:rPr>
+          <w:rFonts w:ascii="Calibri" w:eastAsia="Times New Roman" w:hAnsi="Calibri" w:cs="Calibri"/>
+          <w:color w:val="000000"/>
+        </w:rPr>
+        <w:t xml:space="preserve"> flags, </w:t>
+      </w:r>
+      <w:proofErr w:type="spellStart"/>
+      <w:r>
+        <w:rPr>
+          <w:rFonts w:ascii="Calibri" w:eastAsia="Times New Roman" w:hAnsi="Calibri" w:cs="Calibri"/>
+          <w:color w:val="000000"/>
+        </w:rPr>
+        <w:t>isTxFinished</w:t>
+      </w:r>
+      <w:proofErr w:type="spellEnd"/>
+      <w:r>
+        <w:rPr>
+          <w:rFonts w:ascii="Calibri" w:eastAsia="Times New Roman" w:hAnsi="Calibri" w:cs="Calibri"/>
+          <w:color w:val="000000"/>
+        </w:rPr>
+        <w:t xml:space="preserve">, </w:t>
+      </w:r>
+      <w:proofErr w:type="spellStart"/>
+      <w:r>
+        <w:rPr>
+          <w:rFonts w:ascii="Calibri" w:eastAsia="Times New Roman" w:hAnsi="Calibri" w:cs="Calibri"/>
+          <w:color w:val="000000"/>
+        </w:rPr>
+        <w:t>isRxErrorDetected</w:t>
+      </w:r>
+      <w:proofErr w:type="spellEnd"/>
+      <w:r>
+        <w:rPr>
+          <w:rFonts w:ascii="Calibri" w:eastAsia="Times New Roman" w:hAnsi="Calibri" w:cs="Calibri"/>
+          <w:color w:val="000000"/>
+        </w:rPr>
+        <w:t xml:space="preserve">, and </w:t>
+      </w:r>
+      <w:proofErr w:type="spellStart"/>
+      <w:r>
+        <w:rPr>
+          <w:rFonts w:ascii="Calibri" w:eastAsia="Times New Roman" w:hAnsi="Calibri" w:cs="Calibri"/>
+          <w:color w:val="000000"/>
+        </w:rPr>
+        <w:t>isRxFinished</w:t>
+      </w:r>
+      <w:proofErr w:type="spellEnd"/>
+      <w:r>
+        <w:rPr>
+          <w:rFonts w:ascii="Calibri" w:eastAsia="Times New Roman" w:hAnsi="Calibri" w:cs="Calibri"/>
+          <w:color w:val="000000"/>
+        </w:rPr>
+        <w:t xml:space="preserve">. Init </w:t>
+      </w:r>
+      <w:proofErr w:type="spellStart"/>
+      <w:r>
+        <w:rPr>
+          <w:rFonts w:ascii="Calibri" w:eastAsia="Times New Roman" w:hAnsi="Calibri" w:cs="Calibri"/>
+          <w:color w:val="000000"/>
+        </w:rPr>
+        <w:t>isTxFinished</w:t>
+      </w:r>
+      <w:proofErr w:type="spellEnd"/>
+      <w:r>
+        <w:rPr>
+          <w:rFonts w:ascii="Calibri" w:eastAsia="Times New Roman" w:hAnsi="Calibri" w:cs="Calibri"/>
+          <w:color w:val="000000"/>
+        </w:rPr>
+        <w:t xml:space="preserve"> to false, </w:t>
+      </w:r>
+      <w:proofErr w:type="spellStart"/>
+      <w:r>
+        <w:rPr>
+          <w:rFonts w:ascii="Calibri" w:eastAsia="Times New Roman" w:hAnsi="Calibri" w:cs="Calibri"/>
+          <w:color w:val="000000"/>
+        </w:rPr>
+        <w:t>isRxErrorDetected</w:t>
+      </w:r>
+      <w:proofErr w:type="spellEnd"/>
+      <w:r>
+        <w:rPr>
+          <w:rFonts w:ascii="Calibri" w:eastAsia="Times New Roman" w:hAnsi="Calibri" w:cs="Calibri"/>
+          <w:color w:val="000000"/>
+        </w:rPr>
+        <w:t xml:space="preserve"> to false, and </w:t>
+      </w:r>
+      <w:proofErr w:type="spellStart"/>
+      <w:r>
+        <w:rPr>
+          <w:rFonts w:ascii="Calibri" w:eastAsia="Times New Roman" w:hAnsi="Calibri" w:cs="Calibri"/>
+          <w:color w:val="000000"/>
+        </w:rPr>
+        <w:t>isRxFinished</w:t>
+      </w:r>
+      <w:proofErr w:type="spellEnd"/>
+      <w:r>
+        <w:rPr>
+          <w:rFonts w:ascii="Calibri" w:eastAsia="Times New Roman" w:hAnsi="Calibri" w:cs="Calibri"/>
+          <w:color w:val="000000"/>
+        </w:rPr>
+        <w:t xml:space="preserve"> to true. The latter being set to true may not make sense now, but it will be explained in detail later.</w:t>
       </w:r>
     </w:p>
     <w:p>
@@ -2579,7 +3171,55 @@
           <w:color w:val="000000"/>
         </w:rPr>
         <w:tab/>
-        <w:t>These three flags should be sampled for true in the program’s main loop. Check for errors first, else check for Rx complete, else check for Tx complete. If a flag is set, immediately clear it within the conditional statement, and perform an operation. For the sake of simplicity, if an error is detected, notify the developer by illuminating an LED. When the system is working properly, parity, framing, and overrun errors will not occur frequently. If Rx is finished, the program has either just been initialized, or the Arduino has sent an ACK. It is now a good time to send data - either a start byte or a message to print. Once transmission is complete, the isTxFinished flag will be set as an indicator, and we know that the Arduino should respond with an ACK. Therefore it is a good idea to initiate a read of one byte. Note that this read is non-blocking. The system indicates that the read is complete with the isRxFinished flag, and we repeat from the top. See the following pseudo code:</w:t>
+        <w:t xml:space="preserve">These three flags should be sampled for true in the program’s main loop. Check for errors first, else check for Rx complete, else check for Tx complete. If a flag is set, immediately clear it within the conditional statement, and perform an operation. For the sake of simplicity, if an error is detected, notify the developer by illuminating an LED. When the system is working properly, parity, framing, and overrun errors will not occur frequently. If Rx is finished, the program has either just been initialized, or the Arduino has sent an ACK. It is now a good time to send data - either a start byte or a message to print. Once transmission is complete, the </w:t>
+      </w:r>
+      <w:proofErr w:type="spellStart"/>
+      <w:r>
+        <w:rPr>
+          <w:rFonts w:ascii="Calibri" w:eastAsia="Times New Roman" w:hAnsi="Calibri" w:cs="Calibri"/>
+          <w:color w:val="000000"/>
+        </w:rPr>
+        <w:t>isTxFinished</w:t>
+      </w:r>
+      <w:proofErr w:type="spellEnd"/>
+      <w:r>
+        <w:rPr>
+          <w:rFonts w:ascii="Calibri" w:eastAsia="Times New Roman" w:hAnsi="Calibri" w:cs="Calibri"/>
+          <w:color w:val="000000"/>
+        </w:rPr>
+        <w:t xml:space="preserve"> flag will be set as an indicator, and we know that the Arduino should respond with an ACK. </w:t>
+      </w:r>
+      <w:proofErr w:type="gramStart"/>
+      <w:r>
+        <w:rPr>
+          <w:rFonts w:ascii="Calibri" w:eastAsia="Times New Roman" w:hAnsi="Calibri" w:cs="Calibri"/>
+          <w:color w:val="000000"/>
+        </w:rPr>
+        <w:t>Therefore</w:t>
+      </w:r>
+      <w:proofErr w:type="gramEnd"/>
+      <w:r>
+        <w:rPr>
+          <w:rFonts w:ascii="Calibri" w:eastAsia="Times New Roman" w:hAnsi="Calibri" w:cs="Calibri"/>
+          <w:color w:val="000000"/>
+        </w:rPr>
+        <w:t xml:space="preserve"> it is a good idea to initiate a read of one byte. Note that this read is non-blocking. The system indicates that the read is complete with the </w:t>
+      </w:r>
+      <w:proofErr w:type="spellStart"/>
+      <w:r>
+        <w:rPr>
+          <w:rFonts w:ascii="Calibri" w:eastAsia="Times New Roman" w:hAnsi="Calibri" w:cs="Calibri"/>
+          <w:color w:val="000000"/>
+        </w:rPr>
+        <w:t>isRxFinished</w:t>
+      </w:r>
+      <w:proofErr w:type="spellEnd"/>
+      <w:r>
+        <w:rPr>
+          <w:rFonts w:ascii="Calibri" w:eastAsia="Times New Roman" w:hAnsi="Calibri" w:cs="Calibri"/>
+          <w:color w:val="000000"/>
+        </w:rPr>
+        <w:t xml:space="preserve"> flag, and we repeat from the top. See the following pseudo code:</w:t>
       </w:r>
     </w:p>
     <w:p>
@@ -2628,18 +3268,9 @@
           <w:iCs/>
           <w:color w:val="000000"/>
         </w:rPr>
-        <w:t>if isRxErrorDetected</w:t>
-      </w:r>
-    </w:p>
-    <w:p>
-      <w:pPr>
-        <w:spacing w:after="0" w:line="240" w:lineRule="auto"/>
-        <w:rPr>
-          <w:rFonts w:ascii="Calibri" w:eastAsia="Times New Roman" w:hAnsi="Calibri" w:cs="Calibri"/>
-          <w:sz w:val="24"/>
-          <w:szCs w:val="24"/>
-        </w:rPr>
-      </w:pPr>
+        <w:t xml:space="preserve">if </w:t>
+      </w:r>
+      <w:proofErr w:type="spellStart"/>
       <w:r>
         <w:rPr>
           <w:rFonts w:ascii="Calibri" w:eastAsia="Times New Roman" w:hAnsi="Calibri" w:cs="Calibri"/>
@@ -2647,8 +3278,19 @@
           <w:iCs/>
           <w:color w:val="000000"/>
         </w:rPr>
-        <w:tab/>
-      </w:r>
+        <w:t>isRxErrorDetected</w:t>
+      </w:r>
+      <w:proofErr w:type="spellEnd"/>
+    </w:p>
+    <w:p>
+      <w:pPr>
+        <w:spacing w:after="0" w:line="240" w:lineRule="auto"/>
+        <w:rPr>
+          <w:rFonts w:ascii="Calibri" w:eastAsia="Times New Roman" w:hAnsi="Calibri" w:cs="Calibri"/>
+          <w:sz w:val="24"/>
+          <w:szCs w:val="24"/>
+        </w:rPr>
+      </w:pPr>
       <w:r>
         <w:rPr>
           <w:rFonts w:ascii="Calibri" w:eastAsia="Times New Roman" w:hAnsi="Calibri" w:cs="Calibri"/>
@@ -2657,19 +3299,7 @@
           <w:color w:val="000000"/>
         </w:rPr>
         <w:tab/>
-        <w:t>illuminate and LED</w:t>
-      </w:r>
-    </w:p>
-    <w:p>
-      <w:pPr>
-        <w:spacing w:after="0" w:line="240" w:lineRule="auto"/>
-        <w:ind w:firstLine="720"/>
-        <w:rPr>
-          <w:rFonts w:ascii="Calibri" w:eastAsia="Times New Roman" w:hAnsi="Calibri" w:cs="Calibri"/>
-          <w:sz w:val="24"/>
-          <w:szCs w:val="24"/>
-        </w:rPr>
-      </w:pPr>
+      </w:r>
       <w:r>
         <w:rPr>
           <w:rFonts w:ascii="Calibri" w:eastAsia="Times New Roman" w:hAnsi="Calibri" w:cs="Calibri"/>
@@ -2677,12 +3307,14 @@
           <w:iCs/>
           <w:color w:val="000000"/>
         </w:rPr>
-        <w:t>else if isRxFinished</w:t>
-      </w:r>
-    </w:p>
-    <w:p>
-      <w:pPr>
-        <w:spacing w:after="0" w:line="240" w:lineRule="auto"/>
+        <w:tab/>
+        <w:t>illuminate and LED</w:t>
+      </w:r>
+    </w:p>
+    <w:p>
+      <w:pPr>
+        <w:spacing w:after="0" w:line="240" w:lineRule="auto"/>
+        <w:ind w:firstLine="720"/>
         <w:rPr>
           <w:rFonts w:ascii="Calibri" w:eastAsia="Times New Roman" w:hAnsi="Calibri" w:cs="Calibri"/>
           <w:sz w:val="24"/>
@@ -2696,8 +3328,9 @@
           <w:iCs/>
           <w:color w:val="000000"/>
         </w:rPr>
-        <w:tab/>
-      </w:r>
+        <w:t xml:space="preserve">else if </w:t>
+      </w:r>
+      <w:proofErr w:type="spellStart"/>
       <w:r>
         <w:rPr>
           <w:rFonts w:ascii="Calibri" w:eastAsia="Times New Roman" w:hAnsi="Calibri" w:cs="Calibri"/>
@@ -2705,6 +3338,35 @@
           <w:iCs/>
           <w:color w:val="000000"/>
         </w:rPr>
+        <w:t>isRxFinished</w:t>
+      </w:r>
+      <w:proofErr w:type="spellEnd"/>
+    </w:p>
+    <w:p>
+      <w:pPr>
+        <w:spacing w:after="0" w:line="240" w:lineRule="auto"/>
+        <w:rPr>
+          <w:rFonts w:ascii="Calibri" w:eastAsia="Times New Roman" w:hAnsi="Calibri" w:cs="Calibri"/>
+          <w:sz w:val="24"/>
+          <w:szCs w:val="24"/>
+        </w:rPr>
+      </w:pPr>
+      <w:r>
+        <w:rPr>
+          <w:rFonts w:ascii="Calibri" w:eastAsia="Times New Roman" w:hAnsi="Calibri" w:cs="Calibri"/>
+          <w:i/>
+          <w:iCs/>
+          <w:color w:val="000000"/>
+        </w:rPr>
+        <w:tab/>
+      </w:r>
+      <w:r>
+        <w:rPr>
+          <w:rFonts w:ascii="Calibri" w:eastAsia="Times New Roman" w:hAnsi="Calibri" w:cs="Calibri"/>
+          <w:i/>
+          <w:iCs/>
+          <w:color w:val="000000"/>
+        </w:rPr>
         <w:tab/>
         <w:t>send data</w:t>
       </w:r>
@@ -2726,18 +3388,9 @@
           <w:iCs/>
           <w:color w:val="000000"/>
         </w:rPr>
-        <w:t>else if isTxFinished</w:t>
-      </w:r>
-    </w:p>
-    <w:p>
-      <w:pPr>
-        <w:spacing w:after="0" w:line="240" w:lineRule="auto"/>
-        <w:rPr>
-          <w:rFonts w:ascii="Calibri" w:eastAsia="Times New Roman" w:hAnsi="Calibri" w:cs="Calibri"/>
-          <w:sz w:val="24"/>
-          <w:szCs w:val="24"/>
-        </w:rPr>
-      </w:pPr>
+        <w:t xml:space="preserve">else if </w:t>
+      </w:r>
+      <w:proofErr w:type="spellStart"/>
       <w:r>
         <w:rPr>
           <w:rFonts w:ascii="Calibri" w:eastAsia="Times New Roman" w:hAnsi="Calibri" w:cs="Calibri"/>
@@ -2745,8 +3398,19 @@
           <w:iCs/>
           <w:color w:val="000000"/>
         </w:rPr>
-        <w:tab/>
-      </w:r>
+        <w:t>isTxFinished</w:t>
+      </w:r>
+      <w:proofErr w:type="spellEnd"/>
+    </w:p>
+    <w:p>
+      <w:pPr>
+        <w:spacing w:after="0" w:line="240" w:lineRule="auto"/>
+        <w:rPr>
+          <w:rFonts w:ascii="Calibri" w:eastAsia="Times New Roman" w:hAnsi="Calibri" w:cs="Calibri"/>
+          <w:sz w:val="24"/>
+          <w:szCs w:val="24"/>
+        </w:rPr>
+      </w:pPr>
       <w:r>
         <w:rPr>
           <w:rFonts w:ascii="Calibri" w:eastAsia="Times New Roman" w:hAnsi="Calibri" w:cs="Calibri"/>
@@ -2755,6 +3419,15 @@
           <w:color w:val="000000"/>
         </w:rPr>
         <w:tab/>
+      </w:r>
+      <w:r>
+        <w:rPr>
+          <w:rFonts w:ascii="Calibri" w:eastAsia="Times New Roman" w:hAnsi="Calibri" w:cs="Calibri"/>
+          <w:i/>
+          <w:iCs/>
+          <w:color w:val="000000"/>
+        </w:rPr>
+        <w:tab/>
         <w:t>initiate read of one byte</w:t>
       </w:r>
     </w:p>
@@ -2783,7 +3456,39 @@
           <w:color w:val="000000"/>
         </w:rPr>
         <w:tab/>
-        <w:t>This pseudo code will do the trick, however for added robustness, a state machine is implemented within the isRxFinished condition to flip flop between sending start bytes, verifying ACKs, and sending messages. See the figure below. Consequently, the Arduino is configured to wait for a start byte, send an ACK upon receiving, wait for a message, and then send another ACK upon receiving. With all of this done, the UART5 peripheral can be used to send printf style messages to an Arduino in a non-blocking fashion.</w:t>
+        <w:t xml:space="preserve">This pseudo code will do the trick, however for added robustness, a state machine is implemented within the </w:t>
+      </w:r>
+      <w:proofErr w:type="spellStart"/>
+      <w:r>
+        <w:rPr>
+          <w:rFonts w:ascii="Calibri" w:eastAsia="Times New Roman" w:hAnsi="Calibri" w:cs="Calibri"/>
+          <w:color w:val="000000"/>
+        </w:rPr>
+        <w:t>isRxFinished</w:t>
+      </w:r>
+      <w:proofErr w:type="spellEnd"/>
+      <w:r>
+        <w:rPr>
+          <w:rFonts w:ascii="Calibri" w:eastAsia="Times New Roman" w:hAnsi="Calibri" w:cs="Calibri"/>
+          <w:color w:val="000000"/>
+        </w:rPr>
+        <w:t xml:space="preserve"> condition to flip flop between sending start bytes, verifying ACKs, and sending messages. See the figure below. Consequently, the Arduino is configured to wait for a start byte, send an ACK upon receiving, wait for a message, and then send another ACK upon receiving. With all of this done, the UART5 peripheral can be used to send </w:t>
+      </w:r>
+      <w:proofErr w:type="spellStart"/>
+      <w:r>
+        <w:rPr>
+          <w:rFonts w:ascii="Calibri" w:eastAsia="Times New Roman" w:hAnsi="Calibri" w:cs="Calibri"/>
+          <w:color w:val="000000"/>
+        </w:rPr>
+        <w:t>printf</w:t>
+      </w:r>
+      <w:proofErr w:type="spellEnd"/>
+      <w:r>
+        <w:rPr>
+          <w:rFonts w:ascii="Calibri" w:eastAsia="Times New Roman" w:hAnsi="Calibri" w:cs="Calibri"/>
+          <w:color w:val="000000"/>
+        </w:rPr>
+        <w:t xml:space="preserve"> style messages to an Arduino in a non-blocking fashion.</w:t>
       </w:r>
     </w:p>
     <w:p>
@@ -2863,7 +3568,7 @@
           <w:szCs w:val="36"/>
         </w:rPr>
       </w:pPr>
-      <w:bookmarkStart w:id="5" w:name="_Toc78526138"/>
+      <w:bookmarkStart w:id="5" w:name="_Toc79401837"/>
       <w:r>
         <w:rPr>
           <w:rFonts w:eastAsia="Times New Roman" w:cstheme="majorHAnsi"/>
@@ -2950,7 +3655,23 @@
           <w:color w:val="000000"/>
         </w:rPr>
         <w:tab/>
-        <w:t xml:space="preserve">The SPI4 module is chosen as SCK4 (pin 98, RD10) is available within the pin configuration provided from Shoab/Jaffer. All other pins are PPS (Peripheral Pin Select), meaning that there are multiple pins on the chip that can be selected as SS4/SDO4/SDI4. The </w:t>
+        <w:t xml:space="preserve">The SPI4 module is chosen as SCK4 (pin 98, RD10) is available within the pin configuration provided from </w:t>
+      </w:r>
+      <w:proofErr w:type="spellStart"/>
+      <w:r>
+        <w:rPr>
+          <w:rFonts w:ascii="Calibri" w:eastAsia="Times New Roman" w:hAnsi="Calibri" w:cs="Calibri"/>
+          <w:color w:val="000000"/>
+        </w:rPr>
+        <w:t>Shoab</w:t>
+      </w:r>
+      <w:proofErr w:type="spellEnd"/>
+      <w:r>
+        <w:rPr>
+          <w:rFonts w:ascii="Calibri" w:eastAsia="Times New Roman" w:hAnsi="Calibri" w:cs="Calibri"/>
+          <w:color w:val="000000"/>
+        </w:rPr>
+        <w:t xml:space="preserve">/Jaffer. All other pins are PPS (Peripheral Pin Select), meaning that there are multiple pins on the chip that can be selected as SS4/SDO4/SDI4. The </w:t>
       </w:r>
       <w:r>
         <w:rPr>
@@ -2964,7 +3685,23 @@
           <w:rFonts w:ascii="Calibri" w:eastAsia="Times New Roman" w:hAnsi="Calibri" w:cs="Calibri"/>
           <w:color w:val="000000"/>
         </w:rPr>
-        <w:t xml:space="preserve"> choses which pins to use with the Harmony 3 Configurator. The following pins are selected for use. These pins are all 5V tolerant which removes the need for any TTL level manipulation to communicate with the 5V Arduino.</w:t>
+        <w:t xml:space="preserve"> choses which </w:t>
+      </w:r>
+      <w:proofErr w:type="gramStart"/>
+      <w:r>
+        <w:rPr>
+          <w:rFonts w:ascii="Calibri" w:eastAsia="Times New Roman" w:hAnsi="Calibri" w:cs="Calibri"/>
+          <w:color w:val="000000"/>
+        </w:rPr>
+        <w:t>pins</w:t>
+      </w:r>
+      <w:proofErr w:type="gramEnd"/>
+      <w:r>
+        <w:rPr>
+          <w:rFonts w:ascii="Calibri" w:eastAsia="Times New Roman" w:hAnsi="Calibri" w:cs="Calibri"/>
+          <w:color w:val="000000"/>
+        </w:rPr>
+        <w:t xml:space="preserve"> to use with the Harmony 3 Configurator. The following pins are selected for use. These pins are all 5V tolerant which removes the need for any TTL level manipulation to communicate with the 5V Arduino.</w:t>
       </w:r>
     </w:p>
     <w:p>
@@ -3894,7 +4631,39 @@
           <w:rFonts w:ascii="Calibri" w:eastAsia="Times New Roman" w:hAnsi="Calibri" w:cs="Calibri"/>
           <w:color w:val="000000"/>
         </w:rPr>
-        <w:t>With this implementation, the Arduino always receives the sendData byte, however recData is always 0x00. I think this is because SPI is full duplex. Since the software is not prepared to read as it is writing, the Arduino’s response is missed. Perhaps the use of interrupts could mitigate this problem.</w:t>
+        <w:t xml:space="preserve">With this implementation, the Arduino always receives the </w:t>
+      </w:r>
+      <w:proofErr w:type="spellStart"/>
+      <w:r>
+        <w:rPr>
+          <w:rFonts w:ascii="Calibri" w:eastAsia="Times New Roman" w:hAnsi="Calibri" w:cs="Calibri"/>
+          <w:color w:val="000000"/>
+        </w:rPr>
+        <w:t>sendData</w:t>
+      </w:r>
+      <w:proofErr w:type="spellEnd"/>
+      <w:r>
+        <w:rPr>
+          <w:rFonts w:ascii="Calibri" w:eastAsia="Times New Roman" w:hAnsi="Calibri" w:cs="Calibri"/>
+          <w:color w:val="000000"/>
+        </w:rPr>
+        <w:t xml:space="preserve"> byte, however </w:t>
+      </w:r>
+      <w:proofErr w:type="spellStart"/>
+      <w:r>
+        <w:rPr>
+          <w:rFonts w:ascii="Calibri" w:eastAsia="Times New Roman" w:hAnsi="Calibri" w:cs="Calibri"/>
+          <w:color w:val="000000"/>
+        </w:rPr>
+        <w:t>recData</w:t>
+      </w:r>
+      <w:proofErr w:type="spellEnd"/>
+      <w:r>
+        <w:rPr>
+          <w:rFonts w:ascii="Calibri" w:eastAsia="Times New Roman" w:hAnsi="Calibri" w:cs="Calibri"/>
+          <w:color w:val="000000"/>
+        </w:rPr>
+        <w:t xml:space="preserve"> is always 0x00. I think this is because SPI is full duplex. Since the software is not prepared to read as it is writing, the Arduino’s response is missed. Perhaps the use of interrupts could mitigate this problem.</w:t>
       </w:r>
     </w:p>
     <w:p>
@@ -3926,7 +4695,23 @@
           <w:rFonts w:ascii="Calibri" w:eastAsia="Times New Roman" w:hAnsi="Calibri" w:cs="Calibri"/>
           <w:color w:val="000000"/>
         </w:rPr>
-        <w:t xml:space="preserve"> it is apparent that the SPIx_WriteRead function should be used when reading data back from the slave. Otherwise</w:t>
+        <w:t xml:space="preserve"> it is apparent that the </w:t>
+      </w:r>
+      <w:proofErr w:type="spellStart"/>
+      <w:r>
+        <w:rPr>
+          <w:rFonts w:ascii="Calibri" w:eastAsia="Times New Roman" w:hAnsi="Calibri" w:cs="Calibri"/>
+          <w:color w:val="000000"/>
+        </w:rPr>
+        <w:t>SPIx_WriteRead</w:t>
+      </w:r>
+      <w:proofErr w:type="spellEnd"/>
+      <w:r>
+        <w:rPr>
+          <w:rFonts w:ascii="Calibri" w:eastAsia="Times New Roman" w:hAnsi="Calibri" w:cs="Calibri"/>
+          <w:color w:val="000000"/>
+        </w:rPr>
+        <w:t xml:space="preserve"> function should be used when reading data back from the slave. Otherwise</w:t>
       </w:r>
       <w:r>
         <w:rPr>
@@ -4051,7 +4836,71 @@
           <w:color w:val="000000"/>
         </w:rPr>
         <w:tab/>
-        <w:t>After revisiting this code and experimenting with interrupts enabled or disabled, a few noteworthy points have been discovered. If the SPI does not have interrupts enabled, it will block while sending/receiving data. If a developer would not want this code to block, interrupts must be enabled. Even with interrupts enabled, it will be easiest to use the SPIx_WriteRead function to read data from the slave device while transmitting. However, since the code is non-blocking with interrupts enabled, it should be possible to call SPIx_Write and then SPIx_Read right after to capture data sent from the slave. Though this is not recommended because the SPIx_WriteRead function will do it all with one call.</w:t>
+        <w:t xml:space="preserve">After revisiting this code and experimenting with interrupts enabled or disabled, a few noteworthy points have been discovered. If the SPI does not have interrupts enabled, it will block while sending/receiving data. If a developer would not want this code to block, interrupts must be enabled. Even with interrupts enabled, it will be easiest to use the </w:t>
+      </w:r>
+      <w:proofErr w:type="spellStart"/>
+      <w:r>
+        <w:rPr>
+          <w:rFonts w:ascii="Calibri" w:eastAsia="Times New Roman" w:hAnsi="Calibri" w:cs="Calibri"/>
+          <w:color w:val="000000"/>
+        </w:rPr>
+        <w:t>SPIx_WriteRead</w:t>
+      </w:r>
+      <w:proofErr w:type="spellEnd"/>
+      <w:r>
+        <w:rPr>
+          <w:rFonts w:ascii="Calibri" w:eastAsia="Times New Roman" w:hAnsi="Calibri" w:cs="Calibri"/>
+          <w:color w:val="000000"/>
+        </w:rPr>
+        <w:t xml:space="preserve"> function to read data from the slave device while transmitting. However, since the code is non-blocking with interrupts enabled, it should be possible to call </w:t>
+      </w:r>
+      <w:proofErr w:type="spellStart"/>
+      <w:r>
+        <w:rPr>
+          <w:rFonts w:ascii="Calibri" w:eastAsia="Times New Roman" w:hAnsi="Calibri" w:cs="Calibri"/>
+          <w:color w:val="000000"/>
+        </w:rPr>
+        <w:t>SPIx_Write</w:t>
+      </w:r>
+      <w:proofErr w:type="spellEnd"/>
+      <w:r>
+        <w:rPr>
+          <w:rFonts w:ascii="Calibri" w:eastAsia="Times New Roman" w:hAnsi="Calibri" w:cs="Calibri"/>
+          <w:color w:val="000000"/>
+        </w:rPr>
+        <w:t xml:space="preserve"> and then </w:t>
+      </w:r>
+      <w:proofErr w:type="spellStart"/>
+      <w:r>
+        <w:rPr>
+          <w:rFonts w:ascii="Calibri" w:eastAsia="Times New Roman" w:hAnsi="Calibri" w:cs="Calibri"/>
+          <w:color w:val="000000"/>
+        </w:rPr>
+        <w:t>SPIx_Read</w:t>
+      </w:r>
+      <w:proofErr w:type="spellEnd"/>
+      <w:r>
+        <w:rPr>
+          <w:rFonts w:ascii="Calibri" w:eastAsia="Times New Roman" w:hAnsi="Calibri" w:cs="Calibri"/>
+          <w:color w:val="000000"/>
+        </w:rPr>
+        <w:t xml:space="preserve"> right after to capture data sent from the slave. Though this is not recommended because the </w:t>
+      </w:r>
+      <w:proofErr w:type="spellStart"/>
+      <w:r>
+        <w:rPr>
+          <w:rFonts w:ascii="Calibri" w:eastAsia="Times New Roman" w:hAnsi="Calibri" w:cs="Calibri"/>
+          <w:color w:val="000000"/>
+        </w:rPr>
+        <w:t>SPIx_WriteRead</w:t>
+      </w:r>
+      <w:proofErr w:type="spellEnd"/>
+      <w:r>
+        <w:rPr>
+          <w:rFonts w:ascii="Calibri" w:eastAsia="Times New Roman" w:hAnsi="Calibri" w:cs="Calibri"/>
+          <w:color w:val="000000"/>
+        </w:rPr>
+        <w:t xml:space="preserve"> function will do it all with one call.</w:t>
       </w:r>
     </w:p>
     <w:p>
@@ -4127,7 +4976,7 @@
           <w:szCs w:val="36"/>
         </w:rPr>
       </w:pPr>
-      <w:bookmarkStart w:id="6" w:name="_Toc78526139"/>
+      <w:bookmarkStart w:id="6" w:name="_Toc79401838"/>
       <w:r>
         <w:rPr>
           <w:rFonts w:eastAsia="Times New Roman" w:cstheme="majorHAnsi"/>
@@ -4306,8 +5155,33 @@
           <w:rFonts w:ascii="Calibri" w:eastAsia="Times New Roman" w:hAnsi="Calibri" w:cs="Calibri"/>
           <w:color w:val="000000"/>
         </w:rPr>
-        <w:t>Though Harmony 3 generates a nice API, that even contains a tickCounter variable, it provides no means of accessing the tickCounter</w:t>
-      </w:r>
+        <w:t xml:space="preserve">Though Harmony 3 generates a nice API, that even contains a </w:t>
+      </w:r>
+      <w:proofErr w:type="spellStart"/>
+      <w:r>
+        <w:rPr>
+          <w:rFonts w:ascii="Calibri" w:eastAsia="Times New Roman" w:hAnsi="Calibri" w:cs="Calibri"/>
+          <w:color w:val="000000"/>
+        </w:rPr>
+        <w:t>tickCounter</w:t>
+      </w:r>
+      <w:proofErr w:type="spellEnd"/>
+      <w:r>
+        <w:rPr>
+          <w:rFonts w:ascii="Calibri" w:eastAsia="Times New Roman" w:hAnsi="Calibri" w:cs="Calibri"/>
+          <w:color w:val="000000"/>
+        </w:rPr>
+        <w:t xml:space="preserve"> variable, it provides no means of accessing the </w:t>
+      </w:r>
+      <w:proofErr w:type="spellStart"/>
+      <w:r>
+        <w:rPr>
+          <w:rFonts w:ascii="Calibri" w:eastAsia="Times New Roman" w:hAnsi="Calibri" w:cs="Calibri"/>
+          <w:color w:val="000000"/>
+        </w:rPr>
+        <w:t>tickCounter</w:t>
+      </w:r>
+      <w:proofErr w:type="spellEnd"/>
       <w:r>
         <w:rPr>
           <w:rFonts w:ascii="Calibri" w:eastAsia="Times New Roman" w:hAnsi="Calibri" w:cs="Calibri"/>
@@ -4322,6 +5196,7 @@
         </w:rPr>
         <w:t xml:space="preserve">way to track time is by using the API’s </w:t>
       </w:r>
+      <w:proofErr w:type="spellStart"/>
       <w:r>
         <w:rPr>
           <w:rFonts w:ascii="Calibri" w:eastAsia="Times New Roman" w:hAnsi="Calibri" w:cs="Calibri"/>
@@ -4329,7 +5204,17 @@
           <w:iCs/>
           <w:color w:val="000000"/>
         </w:rPr>
-        <w:t xml:space="preserve">CORETIMER_CallbackSet </w:t>
+        <w:t>CORETIMER_CallbackSet</w:t>
+      </w:r>
+      <w:proofErr w:type="spellEnd"/>
+      <w:r>
+        <w:rPr>
+          <w:rFonts w:ascii="Calibri" w:eastAsia="Times New Roman" w:hAnsi="Calibri" w:cs="Calibri"/>
+          <w:i/>
+          <w:iCs/>
+          <w:color w:val="000000"/>
+        </w:rPr>
+        <w:t xml:space="preserve"> </w:t>
       </w:r>
       <w:r>
         <w:rPr>
@@ -4382,8 +5267,39 @@
           <w:iCs/>
           <w:color w:val="000000"/>
         </w:rPr>
-        <w:t>volatile uint32_t msTicks = 0;</w:t>
-      </w:r>
+        <w:t xml:space="preserve">volatile uint32_t </w:t>
+      </w:r>
+      <w:proofErr w:type="spellStart"/>
+      <w:r>
+        <w:rPr>
+          <w:rFonts w:ascii="Calibri" w:eastAsia="Times New Roman" w:hAnsi="Calibri" w:cs="Calibri"/>
+          <w:i/>
+          <w:iCs/>
+          <w:color w:val="000000"/>
+        </w:rPr>
+        <w:t>msTicks</w:t>
+      </w:r>
+      <w:proofErr w:type="spellEnd"/>
+      <w:r>
+        <w:rPr>
+          <w:rFonts w:ascii="Calibri" w:eastAsia="Times New Roman" w:hAnsi="Calibri" w:cs="Calibri"/>
+          <w:i/>
+          <w:iCs/>
+          <w:color w:val="000000"/>
+        </w:rPr>
+        <w:t xml:space="preserve"> = </w:t>
+      </w:r>
+      <w:proofErr w:type="gramStart"/>
+      <w:r>
+        <w:rPr>
+          <w:rFonts w:ascii="Calibri" w:eastAsia="Times New Roman" w:hAnsi="Calibri" w:cs="Calibri"/>
+          <w:i/>
+          <w:iCs/>
+          <w:color w:val="000000"/>
+        </w:rPr>
+        <w:t>0;</w:t>
+      </w:r>
+      <w:proofErr w:type="gramEnd"/>
     </w:p>
     <w:p>
       <w:pPr>
@@ -4466,7 +5382,67 @@
           <w:color w:val="000000"/>
         </w:rPr>
         <w:lastRenderedPageBreak/>
-        <w:t>void CORETIMER_InterruptCallback(uint32_t status, uintptr_t context);</w:t>
+        <w:t xml:space="preserve">void </w:t>
+      </w:r>
+      <w:proofErr w:type="spellStart"/>
+      <w:r>
+        <w:rPr>
+          <w:rFonts w:ascii="Calibri" w:eastAsia="Times New Roman" w:hAnsi="Calibri" w:cs="Calibri"/>
+          <w:i/>
+          <w:iCs/>
+          <w:color w:val="000000"/>
+        </w:rPr>
+        <w:t>CORETIMER_</w:t>
+      </w:r>
+      <w:proofErr w:type="gramStart"/>
+      <w:r>
+        <w:rPr>
+          <w:rFonts w:ascii="Calibri" w:eastAsia="Times New Roman" w:hAnsi="Calibri" w:cs="Calibri"/>
+          <w:i/>
+          <w:iCs/>
+          <w:color w:val="000000"/>
+        </w:rPr>
+        <w:t>InterruptCallback</w:t>
+      </w:r>
+      <w:proofErr w:type="spellEnd"/>
+      <w:r>
+        <w:rPr>
+          <w:rFonts w:ascii="Calibri" w:eastAsia="Times New Roman" w:hAnsi="Calibri" w:cs="Calibri"/>
+          <w:i/>
+          <w:iCs/>
+          <w:color w:val="000000"/>
+        </w:rPr>
+        <w:t>(</w:t>
+      </w:r>
+      <w:proofErr w:type="gramEnd"/>
+      <w:r>
+        <w:rPr>
+          <w:rFonts w:ascii="Calibri" w:eastAsia="Times New Roman" w:hAnsi="Calibri" w:cs="Calibri"/>
+          <w:i/>
+          <w:iCs/>
+          <w:color w:val="000000"/>
+        </w:rPr>
+        <w:t xml:space="preserve">uint32_t status, </w:t>
+      </w:r>
+      <w:proofErr w:type="spellStart"/>
+      <w:r>
+        <w:rPr>
+          <w:rFonts w:ascii="Calibri" w:eastAsia="Times New Roman" w:hAnsi="Calibri" w:cs="Calibri"/>
+          <w:i/>
+          <w:iCs/>
+          <w:color w:val="000000"/>
+        </w:rPr>
+        <w:t>uintptr_t</w:t>
+      </w:r>
+      <w:proofErr w:type="spellEnd"/>
+      <w:r>
+        <w:rPr>
+          <w:rFonts w:ascii="Calibri" w:eastAsia="Times New Roman" w:hAnsi="Calibri" w:cs="Calibri"/>
+          <w:i/>
+          <w:iCs/>
+          <w:color w:val="000000"/>
+        </w:rPr>
+        <w:t xml:space="preserve"> context);</w:t>
       </w:r>
     </w:p>
     <w:p>
@@ -4489,6 +5465,7 @@
         </w:rPr>
         <w:t xml:space="preserve">Within the function implementation, simply increment the value of </w:t>
       </w:r>
+      <w:proofErr w:type="spellStart"/>
       <w:r>
         <w:rPr>
           <w:rFonts w:ascii="Calibri" w:eastAsia="Times New Roman" w:hAnsi="Calibri" w:cs="Calibri"/>
@@ -4496,7 +5473,17 @@
           <w:iCs/>
           <w:color w:val="000000"/>
         </w:rPr>
-        <w:t>msTicks.</w:t>
+        <w:t>msTicks</w:t>
+      </w:r>
+      <w:proofErr w:type="spellEnd"/>
+      <w:r>
+        <w:rPr>
+          <w:rFonts w:ascii="Calibri" w:eastAsia="Times New Roman" w:hAnsi="Calibri" w:cs="Calibri"/>
+          <w:i/>
+          <w:iCs/>
+          <w:color w:val="000000"/>
+        </w:rPr>
+        <w:t>.</w:t>
       </w:r>
     </w:p>
     <w:p>
@@ -4535,6 +5522,7 @@
           <w:color w:val="000000"/>
         </w:rPr>
       </w:pPr>
+      <w:proofErr w:type="spellStart"/>
       <w:r>
         <w:rPr>
           <w:rFonts w:ascii="Calibri" w:eastAsia="Times New Roman" w:hAnsi="Calibri" w:cs="Calibri"/>
@@ -4542,7 +5530,37 @@
           <w:iCs/>
           <w:color w:val="000000"/>
         </w:rPr>
-        <w:t>SYS_Initialize(NULL);</w:t>
+        <w:t>SYS_</w:t>
+      </w:r>
+      <w:proofErr w:type="gramStart"/>
+      <w:r>
+        <w:rPr>
+          <w:rFonts w:ascii="Calibri" w:eastAsia="Times New Roman" w:hAnsi="Calibri" w:cs="Calibri"/>
+          <w:i/>
+          <w:iCs/>
+          <w:color w:val="000000"/>
+        </w:rPr>
+        <w:t>Initialize</w:t>
+      </w:r>
+      <w:proofErr w:type="spellEnd"/>
+      <w:r>
+        <w:rPr>
+          <w:rFonts w:ascii="Calibri" w:eastAsia="Times New Roman" w:hAnsi="Calibri" w:cs="Calibri"/>
+          <w:i/>
+          <w:iCs/>
+          <w:color w:val="000000"/>
+        </w:rPr>
+        <w:t>(</w:t>
+      </w:r>
+      <w:proofErr w:type="gramEnd"/>
+      <w:r>
+        <w:rPr>
+          <w:rFonts w:ascii="Calibri" w:eastAsia="Times New Roman" w:hAnsi="Calibri" w:cs="Calibri"/>
+          <w:i/>
+          <w:iCs/>
+          <w:color w:val="000000"/>
+        </w:rPr>
+        <w:t>NULL);</w:t>
       </w:r>
     </w:p>
     <w:p>
@@ -4560,6 +5578,7 @@
           <w:color w:val="000000"/>
         </w:rPr>
       </w:pPr>
+      <w:proofErr w:type="spellStart"/>
       <w:r>
         <w:rPr>
           <w:rFonts w:ascii="Calibri" w:eastAsia="Times New Roman" w:hAnsi="Calibri" w:cs="Calibri"/>
@@ -4567,7 +5586,68 @@
           <w:iCs/>
           <w:color w:val="000000"/>
         </w:rPr>
-        <w:t>CORETIMER_CallbackSet(CORETIMER_InterruptCallback, (uintptr_t) NULL);</w:t>
+        <w:t>CORETIMER_</w:t>
+      </w:r>
+      <w:proofErr w:type="gramStart"/>
+      <w:r>
+        <w:rPr>
+          <w:rFonts w:ascii="Calibri" w:eastAsia="Times New Roman" w:hAnsi="Calibri" w:cs="Calibri"/>
+          <w:i/>
+          <w:iCs/>
+          <w:color w:val="000000"/>
+        </w:rPr>
+        <w:t>CallbackSet</w:t>
+      </w:r>
+      <w:proofErr w:type="spellEnd"/>
+      <w:r>
+        <w:rPr>
+          <w:rFonts w:ascii="Calibri" w:eastAsia="Times New Roman" w:hAnsi="Calibri" w:cs="Calibri"/>
+          <w:i/>
+          <w:iCs/>
+          <w:color w:val="000000"/>
+        </w:rPr>
+        <w:t>(</w:t>
+      </w:r>
+      <w:proofErr w:type="spellStart"/>
+      <w:proofErr w:type="gramEnd"/>
+      <w:r>
+        <w:rPr>
+          <w:rFonts w:ascii="Calibri" w:eastAsia="Times New Roman" w:hAnsi="Calibri" w:cs="Calibri"/>
+          <w:i/>
+          <w:iCs/>
+          <w:color w:val="000000"/>
+        </w:rPr>
+        <w:t>CORETIMER_InterruptCallback</w:t>
+      </w:r>
+      <w:proofErr w:type="spellEnd"/>
+      <w:r>
+        <w:rPr>
+          <w:rFonts w:ascii="Calibri" w:eastAsia="Times New Roman" w:hAnsi="Calibri" w:cs="Calibri"/>
+          <w:i/>
+          <w:iCs/>
+          <w:color w:val="000000"/>
+        </w:rPr>
+        <w:t>, (</w:t>
+      </w:r>
+      <w:proofErr w:type="spellStart"/>
+      <w:r>
+        <w:rPr>
+          <w:rFonts w:ascii="Calibri" w:eastAsia="Times New Roman" w:hAnsi="Calibri" w:cs="Calibri"/>
+          <w:i/>
+          <w:iCs/>
+          <w:color w:val="000000"/>
+        </w:rPr>
+        <w:t>uintptr_t</w:t>
+      </w:r>
+      <w:proofErr w:type="spellEnd"/>
+      <w:r>
+        <w:rPr>
+          <w:rFonts w:ascii="Calibri" w:eastAsia="Times New Roman" w:hAnsi="Calibri" w:cs="Calibri"/>
+          <w:i/>
+          <w:iCs/>
+          <w:color w:val="000000"/>
+        </w:rPr>
+        <w:t>) NULL);</w:t>
       </w:r>
     </w:p>
     <w:p>
@@ -4585,6 +5665,7 @@
           <w:color w:val="000000"/>
         </w:rPr>
       </w:pPr>
+      <w:proofErr w:type="spellStart"/>
       <w:r>
         <w:rPr>
           <w:rFonts w:ascii="Calibri" w:eastAsia="Times New Roman" w:hAnsi="Calibri" w:cs="Calibri"/>
@@ -4592,7 +5673,37 @@
           <w:iCs/>
           <w:color w:val="000000"/>
         </w:rPr>
-        <w:t>CORETIMER_Start();</w:t>
+        <w:t>CORETIMER_</w:t>
+      </w:r>
+      <w:proofErr w:type="gramStart"/>
+      <w:r>
+        <w:rPr>
+          <w:rFonts w:ascii="Calibri" w:eastAsia="Times New Roman" w:hAnsi="Calibri" w:cs="Calibri"/>
+          <w:i/>
+          <w:iCs/>
+          <w:color w:val="000000"/>
+        </w:rPr>
+        <w:t>Start</w:t>
+      </w:r>
+      <w:proofErr w:type="spellEnd"/>
+      <w:r>
+        <w:rPr>
+          <w:rFonts w:ascii="Calibri" w:eastAsia="Times New Roman" w:hAnsi="Calibri" w:cs="Calibri"/>
+          <w:i/>
+          <w:iCs/>
+          <w:color w:val="000000"/>
+        </w:rPr>
+        <w:t>(</w:t>
+      </w:r>
+      <w:proofErr w:type="gramEnd"/>
+      <w:r>
+        <w:rPr>
+          <w:rFonts w:ascii="Calibri" w:eastAsia="Times New Roman" w:hAnsi="Calibri" w:cs="Calibri"/>
+          <w:i/>
+          <w:iCs/>
+          <w:color w:val="000000"/>
+        </w:rPr>
+        <w:t>);</w:t>
       </w:r>
     </w:p>
     <w:p>
@@ -4615,6 +5726,7 @@
         </w:rPr>
         <w:t xml:space="preserve">Now access </w:t>
       </w:r>
+      <w:proofErr w:type="spellStart"/>
       <w:r>
         <w:rPr>
           <w:rFonts w:ascii="Calibri" w:eastAsia="Times New Roman" w:hAnsi="Calibri" w:cs="Calibri"/>
@@ -4624,6 +5736,7 @@
         </w:rPr>
         <w:t>msTicks</w:t>
       </w:r>
+      <w:proofErr w:type="spellEnd"/>
       <w:r>
         <w:rPr>
           <w:rFonts w:ascii="Calibri" w:eastAsia="Times New Roman" w:hAnsi="Calibri" w:cs="Calibri"/>
@@ -4652,6 +5765,7 @@
         </w:rPr>
         <w:t xml:space="preserve">Note that if strange errors occur when reading from </w:t>
       </w:r>
+      <w:proofErr w:type="spellStart"/>
       <w:r>
         <w:rPr>
           <w:rFonts w:ascii="Calibri" w:eastAsia="Times New Roman" w:hAnsi="Calibri" w:cs="Calibri"/>
@@ -4661,6 +5775,7 @@
         </w:rPr>
         <w:t>msTicks</w:t>
       </w:r>
+      <w:proofErr w:type="spellEnd"/>
       <w:r>
         <w:rPr>
           <w:rFonts w:ascii="Calibri" w:eastAsia="Times New Roman" w:hAnsi="Calibri" w:cs="Calibri"/>
@@ -4690,7 +5805,7 @@
           <w:szCs w:val="36"/>
         </w:rPr>
       </w:pPr>
-      <w:bookmarkStart w:id="7" w:name="_Toc78526140"/>
+      <w:bookmarkStart w:id="7" w:name="_Toc79401839"/>
       <w:r>
         <w:rPr>
           <w:rFonts w:eastAsia="Times New Roman" w:cstheme="majorHAnsi"/>
@@ -4793,7 +5908,39 @@
           <w:rFonts w:ascii="Calibri" w:eastAsia="Times New Roman" w:hAnsi="Calibri" w:cs="Calibri"/>
           <w:color w:val="000000"/>
         </w:rPr>
-        <w:t>Every I/O port pin (RAx-RKx) can be used as a change notification pin (CNAx-CNKx).</w:t>
+        <w:t>Every I/O port pin (</w:t>
+      </w:r>
+      <w:proofErr w:type="spellStart"/>
+      <w:r>
+        <w:rPr>
+          <w:rFonts w:ascii="Calibri" w:eastAsia="Times New Roman" w:hAnsi="Calibri" w:cs="Calibri"/>
+          <w:color w:val="000000"/>
+        </w:rPr>
+        <w:t>RAx-RKx</w:t>
+      </w:r>
+      <w:proofErr w:type="spellEnd"/>
+      <w:r>
+        <w:rPr>
+          <w:rFonts w:ascii="Calibri" w:eastAsia="Times New Roman" w:hAnsi="Calibri" w:cs="Calibri"/>
+          <w:color w:val="000000"/>
+        </w:rPr>
+        <w:t>) can be used as a change notification pin (</w:t>
+      </w:r>
+      <w:proofErr w:type="spellStart"/>
+      <w:r>
+        <w:rPr>
+          <w:rFonts w:ascii="Calibri" w:eastAsia="Times New Roman" w:hAnsi="Calibri" w:cs="Calibri"/>
+          <w:color w:val="000000"/>
+        </w:rPr>
+        <w:t>CNAx-CNKx</w:t>
+      </w:r>
+      <w:proofErr w:type="spellEnd"/>
+      <w:r>
+        <w:rPr>
+          <w:rFonts w:ascii="Calibri" w:eastAsia="Times New Roman" w:hAnsi="Calibri" w:cs="Calibri"/>
+          <w:color w:val="000000"/>
+        </w:rPr>
+        <w:t>).</w:t>
       </w:r>
     </w:p>
     <w:p>
@@ -4814,7 +5961,23 @@
           <w:rFonts w:ascii="Calibri" w:eastAsia="Times New Roman" w:hAnsi="Calibri" w:cs="Calibri"/>
           <w:color w:val="000000"/>
         </w:rPr>
-        <w:t>XC32 vector names: _CHANGE_NOTICE_x_VECTOR where x = A-K</w:t>
+        <w:t>XC32 vector names: _</w:t>
+      </w:r>
+      <w:proofErr w:type="spellStart"/>
+      <w:r>
+        <w:rPr>
+          <w:rFonts w:ascii="Calibri" w:eastAsia="Times New Roman" w:hAnsi="Calibri" w:cs="Calibri"/>
+          <w:color w:val="000000"/>
+        </w:rPr>
+        <w:t>CHANGE_NOTICE_x_VECTOR</w:t>
+      </w:r>
+      <w:proofErr w:type="spellEnd"/>
+      <w:r>
+        <w:rPr>
+          <w:rFonts w:ascii="Calibri" w:eastAsia="Times New Roman" w:hAnsi="Calibri" w:cs="Calibri"/>
+          <w:color w:val="000000"/>
+        </w:rPr>
+        <w:t xml:space="preserve"> where x = A-K</w:t>
       </w:r>
     </w:p>
     <w:p>
@@ -4835,8 +5998,113 @@
           <w:rFonts w:ascii="Calibri" w:eastAsia="Times New Roman" w:hAnsi="Calibri" w:cs="Calibri"/>
           <w:color w:val="000000"/>
         </w:rPr>
-        <w:t>Control registers: CNENx, CNNEx, CNSTATx, CNFx, CNPUx, CNPDx, CNCONx</w:t>
-      </w:r>
+        <w:t xml:space="preserve">Control registers: </w:t>
+      </w:r>
+      <w:proofErr w:type="spellStart"/>
+      <w:r>
+        <w:rPr>
+          <w:rFonts w:ascii="Calibri" w:eastAsia="Times New Roman" w:hAnsi="Calibri" w:cs="Calibri"/>
+          <w:color w:val="000000"/>
+        </w:rPr>
+        <w:t>CNENx</w:t>
+      </w:r>
+      <w:proofErr w:type="spellEnd"/>
+      <w:r>
+        <w:rPr>
+          <w:rFonts w:ascii="Calibri" w:eastAsia="Times New Roman" w:hAnsi="Calibri" w:cs="Calibri"/>
+          <w:color w:val="000000"/>
+        </w:rPr>
+        <w:t xml:space="preserve">, </w:t>
+      </w:r>
+      <w:proofErr w:type="spellStart"/>
+      <w:r>
+        <w:rPr>
+          <w:rFonts w:ascii="Calibri" w:eastAsia="Times New Roman" w:hAnsi="Calibri" w:cs="Calibri"/>
+          <w:color w:val="000000"/>
+        </w:rPr>
+        <w:t>CNNEx</w:t>
+      </w:r>
+      <w:proofErr w:type="spellEnd"/>
+      <w:r>
+        <w:rPr>
+          <w:rFonts w:ascii="Calibri" w:eastAsia="Times New Roman" w:hAnsi="Calibri" w:cs="Calibri"/>
+          <w:color w:val="000000"/>
+        </w:rPr>
+        <w:t xml:space="preserve">, </w:t>
+      </w:r>
+      <w:proofErr w:type="spellStart"/>
+      <w:r>
+        <w:rPr>
+          <w:rFonts w:ascii="Calibri" w:eastAsia="Times New Roman" w:hAnsi="Calibri" w:cs="Calibri"/>
+          <w:color w:val="000000"/>
+        </w:rPr>
+        <w:t>CNSTATx</w:t>
+      </w:r>
+      <w:proofErr w:type="spellEnd"/>
+      <w:r>
+        <w:rPr>
+          <w:rFonts w:ascii="Calibri" w:eastAsia="Times New Roman" w:hAnsi="Calibri" w:cs="Calibri"/>
+          <w:color w:val="000000"/>
+        </w:rPr>
+        <w:t xml:space="preserve">, </w:t>
+      </w:r>
+      <w:proofErr w:type="spellStart"/>
+      <w:r>
+        <w:rPr>
+          <w:rFonts w:ascii="Calibri" w:eastAsia="Times New Roman" w:hAnsi="Calibri" w:cs="Calibri"/>
+          <w:color w:val="000000"/>
+        </w:rPr>
+        <w:t>CNFx</w:t>
+      </w:r>
+      <w:proofErr w:type="spellEnd"/>
+      <w:r>
+        <w:rPr>
+          <w:rFonts w:ascii="Calibri" w:eastAsia="Times New Roman" w:hAnsi="Calibri" w:cs="Calibri"/>
+          <w:color w:val="000000"/>
+        </w:rPr>
+        <w:t xml:space="preserve">, </w:t>
+      </w:r>
+      <w:proofErr w:type="spellStart"/>
+      <w:r>
+        <w:rPr>
+          <w:rFonts w:ascii="Calibri" w:eastAsia="Times New Roman" w:hAnsi="Calibri" w:cs="Calibri"/>
+          <w:color w:val="000000"/>
+        </w:rPr>
+        <w:t>CNPUx</w:t>
+      </w:r>
+      <w:proofErr w:type="spellEnd"/>
+      <w:r>
+        <w:rPr>
+          <w:rFonts w:ascii="Calibri" w:eastAsia="Times New Roman" w:hAnsi="Calibri" w:cs="Calibri"/>
+          <w:color w:val="000000"/>
+        </w:rPr>
+        <w:t xml:space="preserve">, </w:t>
+      </w:r>
+      <w:proofErr w:type="spellStart"/>
+      <w:r>
+        <w:rPr>
+          <w:rFonts w:ascii="Calibri" w:eastAsia="Times New Roman" w:hAnsi="Calibri" w:cs="Calibri"/>
+          <w:color w:val="000000"/>
+        </w:rPr>
+        <w:t>CNPDx</w:t>
+      </w:r>
+      <w:proofErr w:type="spellEnd"/>
+      <w:r>
+        <w:rPr>
+          <w:rFonts w:ascii="Calibri" w:eastAsia="Times New Roman" w:hAnsi="Calibri" w:cs="Calibri"/>
+          <w:color w:val="000000"/>
+        </w:rPr>
+        <w:t xml:space="preserve">, </w:t>
+      </w:r>
+      <w:proofErr w:type="spellStart"/>
+      <w:r>
+        <w:rPr>
+          <w:rFonts w:ascii="Calibri" w:eastAsia="Times New Roman" w:hAnsi="Calibri" w:cs="Calibri"/>
+          <w:color w:val="000000"/>
+        </w:rPr>
+        <w:t>CNCONx</w:t>
+      </w:r>
+      <w:proofErr w:type="spellEnd"/>
     </w:p>
     <w:p>
       <w:pPr>
@@ -4856,7 +6124,23 @@
           <w:rFonts w:ascii="Calibri" w:eastAsia="Times New Roman" w:hAnsi="Calibri" w:cs="Calibri"/>
           <w:color w:val="000000"/>
         </w:rPr>
-        <w:t>EDGEDETECT bit (CNCONx&lt;11&gt;) plays an important role</w:t>
+        <w:t>EDGEDETECT bit (</w:t>
+      </w:r>
+      <w:proofErr w:type="spellStart"/>
+      <w:r>
+        <w:rPr>
+          <w:rFonts w:ascii="Calibri" w:eastAsia="Times New Roman" w:hAnsi="Calibri" w:cs="Calibri"/>
+          <w:color w:val="000000"/>
+        </w:rPr>
+        <w:t>CNCONx</w:t>
+      </w:r>
+      <w:proofErr w:type="spellEnd"/>
+      <w:r>
+        <w:rPr>
+          <w:rFonts w:ascii="Calibri" w:eastAsia="Times New Roman" w:hAnsi="Calibri" w:cs="Calibri"/>
+          <w:color w:val="000000"/>
+        </w:rPr>
+        <w:t>&lt;11&gt;) plays an important role</w:t>
       </w:r>
     </w:p>
     <w:p>
@@ -5078,7 +6362,23 @@
           <w:rFonts w:ascii="Calibri" w:eastAsia="Times New Roman" w:hAnsi="Calibri" w:cs="Calibri"/>
           <w:color w:val="000000"/>
         </w:rPr>
-        <w:t xml:space="preserve"> enable change notification on these pins, a couple boxes must be checked in various places within the Harmony 3 Configurator. First, navigate to Tools-&gt;EVIC Configuration, scroll down to vector number 126, and check off the ‘Use’ box next to CHANGE_NOTICE_J (PORTJ Input Change). Next, navigate to tools-&gt;Pin Configuration and find pin number 28 and 29 (RJ13 and RJ14). Set these pins as GPIO, In direction, and check off the ‘Change Notification (CNEN)’ box for both pins. Depending on the specific encoder hardware, it may be useful to enable a pull-up or pull-down resistor on the pins. Therefore</w:t>
+        <w:t xml:space="preserve"> enable change notification on these pins, a couple boxes must be checked in various places within the Harmony 3 Configurator. First, navigate to Tools-&gt;EVIC Configuration, scroll down to vector number 126, and check off the ‘Use’ box next to CHANGE_NOTICE_J (PORTJ Input Change). Next, navigate to tools-&gt;Pin Configuration and find pin number 28 and 29 (RJ13 and RJ14). Set these pins as GPIO, </w:t>
+      </w:r>
+      <w:proofErr w:type="gramStart"/>
+      <w:r>
+        <w:rPr>
+          <w:rFonts w:ascii="Calibri" w:eastAsia="Times New Roman" w:hAnsi="Calibri" w:cs="Calibri"/>
+          <w:color w:val="000000"/>
+        </w:rPr>
+        <w:t>In</w:t>
+      </w:r>
+      <w:proofErr w:type="gramEnd"/>
+      <w:r>
+        <w:rPr>
+          <w:rFonts w:ascii="Calibri" w:eastAsia="Times New Roman" w:hAnsi="Calibri" w:cs="Calibri"/>
+          <w:color w:val="000000"/>
+        </w:rPr>
+        <w:t xml:space="preserve"> direction, and check off the ‘Change Notification (CNEN)’ box for both pins. Depending on the specific encoder hardware, it may be useful to enable a pull-up or pull-down resistor on the pins. Therefore</w:t>
       </w:r>
       <w:r>
         <w:rPr>
@@ -5152,7 +6452,71 @@
         </w:rPr>
         <w:lastRenderedPageBreak/>
         <w:tab/>
-        <w:t>With the pins configured and code generated, a couple files will be modified. Firstly, an interrupt vector for change notice on PORTJ is added to the file interrupts.c. Secondly, the file plib_gpio.c now implements the CHANGE_NOTICE_J_InterruptHandler function, and it provides the function GPIO_PinInterruptCallbackRegister. This callback register function is used to attach a callback to pins RJ13 and RJ14. The callback will increment/decrement a global counter variable that tracks the encoder’s ticks. There is one final step before code can be tested - enabling the Change Notice interrupts in software upon initialization. This can be done with either of the two following lines of code:</w:t>
+        <w:t xml:space="preserve">With the pins configured and code generated, a couple files will be modified. Firstly, an interrupt vector for change notice on PORTJ is added to the file </w:t>
+      </w:r>
+      <w:proofErr w:type="spellStart"/>
+      <w:r>
+        <w:rPr>
+          <w:rFonts w:ascii="Calibri" w:eastAsia="Times New Roman" w:hAnsi="Calibri" w:cs="Calibri"/>
+          <w:color w:val="000000"/>
+        </w:rPr>
+        <w:t>interrupts.c</w:t>
+      </w:r>
+      <w:proofErr w:type="spellEnd"/>
+      <w:r>
+        <w:rPr>
+          <w:rFonts w:ascii="Calibri" w:eastAsia="Times New Roman" w:hAnsi="Calibri" w:cs="Calibri"/>
+          <w:color w:val="000000"/>
+        </w:rPr>
+        <w:t xml:space="preserve">. Secondly, the file </w:t>
+      </w:r>
+      <w:proofErr w:type="spellStart"/>
+      <w:r>
+        <w:rPr>
+          <w:rFonts w:ascii="Calibri" w:eastAsia="Times New Roman" w:hAnsi="Calibri" w:cs="Calibri"/>
+          <w:color w:val="000000"/>
+        </w:rPr>
+        <w:t>plib_gpio.c</w:t>
+      </w:r>
+      <w:proofErr w:type="spellEnd"/>
+      <w:r>
+        <w:rPr>
+          <w:rFonts w:ascii="Calibri" w:eastAsia="Times New Roman" w:hAnsi="Calibri" w:cs="Calibri"/>
+          <w:color w:val="000000"/>
+        </w:rPr>
+        <w:t xml:space="preserve"> now implements the </w:t>
+      </w:r>
+      <w:proofErr w:type="spellStart"/>
+      <w:r>
+        <w:rPr>
+          <w:rFonts w:ascii="Calibri" w:eastAsia="Times New Roman" w:hAnsi="Calibri" w:cs="Calibri"/>
+          <w:color w:val="000000"/>
+        </w:rPr>
+        <w:t>CHANGE_NOTICE_J_InterruptHandler</w:t>
+      </w:r>
+      <w:proofErr w:type="spellEnd"/>
+      <w:r>
+        <w:rPr>
+          <w:rFonts w:ascii="Calibri" w:eastAsia="Times New Roman" w:hAnsi="Calibri" w:cs="Calibri"/>
+          <w:color w:val="000000"/>
+        </w:rPr>
+        <w:t xml:space="preserve"> function, and it provides the function </w:t>
+      </w:r>
+      <w:proofErr w:type="spellStart"/>
+      <w:r>
+        <w:rPr>
+          <w:rFonts w:ascii="Calibri" w:eastAsia="Times New Roman" w:hAnsi="Calibri" w:cs="Calibri"/>
+          <w:color w:val="000000"/>
+        </w:rPr>
+        <w:t>GPIO_PinInterruptCallbackRegister</w:t>
+      </w:r>
+      <w:proofErr w:type="spellEnd"/>
+      <w:r>
+        <w:rPr>
+          <w:rFonts w:ascii="Calibri" w:eastAsia="Times New Roman" w:hAnsi="Calibri" w:cs="Calibri"/>
+          <w:color w:val="000000"/>
+        </w:rPr>
+        <w:t>. This callback register function is used to attach a callback to pins RJ13 and RJ14. The callback will increment/decrement a global counter variable that tracks the encoder’s ticks. There is one final step before code can be tested - enabling the Change Notice interrupts in software upon initialization. This can be done with either of the two following lines of code:</w:t>
       </w:r>
     </w:p>
     <w:p>
@@ -5176,7 +6540,58 @@
           <w:iCs/>
           <w:color w:val="000000"/>
         </w:rPr>
-        <w:t>&lt;pin_name&gt;_InterruptEnable();</w:t>
+        <w:t>&lt;</w:t>
+      </w:r>
+      <w:proofErr w:type="spellStart"/>
+      <w:r>
+        <w:rPr>
+          <w:rFonts w:ascii="Calibri" w:eastAsia="Times New Roman" w:hAnsi="Calibri" w:cs="Calibri"/>
+          <w:i/>
+          <w:iCs/>
+          <w:color w:val="000000"/>
+        </w:rPr>
+        <w:t>pin_name</w:t>
+      </w:r>
+      <w:proofErr w:type="spellEnd"/>
+      <w:r>
+        <w:rPr>
+          <w:rFonts w:ascii="Calibri" w:eastAsia="Times New Roman" w:hAnsi="Calibri" w:cs="Calibri"/>
+          <w:i/>
+          <w:iCs/>
+          <w:color w:val="000000"/>
+        </w:rPr>
+        <w:t>&gt;_</w:t>
+      </w:r>
+      <w:proofErr w:type="spellStart"/>
+      <w:proofErr w:type="gramStart"/>
+      <w:r>
+        <w:rPr>
+          <w:rFonts w:ascii="Calibri" w:eastAsia="Times New Roman" w:hAnsi="Calibri" w:cs="Calibri"/>
+          <w:i/>
+          <w:iCs/>
+          <w:color w:val="000000"/>
+        </w:rPr>
+        <w:t>InterruptEnable</w:t>
+      </w:r>
+      <w:proofErr w:type="spellEnd"/>
+      <w:r>
+        <w:rPr>
+          <w:rFonts w:ascii="Calibri" w:eastAsia="Times New Roman" w:hAnsi="Calibri" w:cs="Calibri"/>
+          <w:i/>
+          <w:iCs/>
+          <w:color w:val="000000"/>
+        </w:rPr>
+        <w:t>(</w:t>
+      </w:r>
+      <w:proofErr w:type="gramEnd"/>
+      <w:r>
+        <w:rPr>
+          <w:rFonts w:ascii="Calibri" w:eastAsia="Times New Roman" w:hAnsi="Calibri" w:cs="Calibri"/>
+          <w:i/>
+          <w:iCs/>
+          <w:color w:val="000000"/>
+        </w:rPr>
+        <w:t>);</w:t>
       </w:r>
     </w:p>
     <w:p>
@@ -5195,6 +6610,7 @@
           <w:color w:val="000000"/>
         </w:rPr>
       </w:pPr>
+      <w:proofErr w:type="spellStart"/>
       <w:r>
         <w:rPr>
           <w:rFonts w:ascii="Calibri" w:eastAsia="Times New Roman" w:hAnsi="Calibri" w:cs="Calibri"/>
@@ -5202,25 +6618,9 @@
           <w:iCs/>
           <w:color w:val="000000"/>
         </w:rPr>
-        <w:t>GPIO_PinInterruptEnable(&lt;pin_name&gt;_PIN);</w:t>
-      </w:r>
-    </w:p>
-    <w:p>
-      <w:pPr>
-        <w:spacing w:after="0" w:line="240" w:lineRule="auto"/>
-        <w:rPr>
-          <w:rFonts w:ascii="Calibri" w:eastAsia="Times New Roman" w:hAnsi="Calibri" w:cs="Calibri"/>
-          <w:sz w:val="24"/>
-          <w:szCs w:val="24"/>
-        </w:rPr>
-      </w:pPr>
-      <w:r>
-        <w:rPr>
-          <w:rFonts w:ascii="Calibri" w:eastAsia="Times New Roman" w:hAnsi="Calibri" w:cs="Calibri"/>
-          <w:color w:val="000000"/>
-        </w:rPr>
-        <w:t xml:space="preserve">Where </w:t>
-      </w:r>
+        <w:t>GPIO_PinInterruptEnable</w:t>
+      </w:r>
+      <w:proofErr w:type="spellEnd"/>
       <w:r>
         <w:rPr>
           <w:rFonts w:ascii="Calibri" w:eastAsia="Times New Roman" w:hAnsi="Calibri" w:cs="Calibri"/>
@@ -5228,7 +6628,75 @@
           <w:iCs/>
           <w:color w:val="000000"/>
         </w:rPr>
-        <w:t xml:space="preserve">pin_name </w:t>
+        <w:t>(&lt;</w:t>
+      </w:r>
+      <w:proofErr w:type="spellStart"/>
+      <w:r>
+        <w:rPr>
+          <w:rFonts w:ascii="Calibri" w:eastAsia="Times New Roman" w:hAnsi="Calibri" w:cs="Calibri"/>
+          <w:i/>
+          <w:iCs/>
+          <w:color w:val="000000"/>
+        </w:rPr>
+        <w:t>pin_name</w:t>
+      </w:r>
+      <w:proofErr w:type="spellEnd"/>
+      <w:r>
+        <w:rPr>
+          <w:rFonts w:ascii="Calibri" w:eastAsia="Times New Roman" w:hAnsi="Calibri" w:cs="Calibri"/>
+          <w:i/>
+          <w:iCs/>
+          <w:color w:val="000000"/>
+        </w:rPr>
+        <w:t>&gt;_PIN</w:t>
+      </w:r>
+      <w:proofErr w:type="gramStart"/>
+      <w:r>
+        <w:rPr>
+          <w:rFonts w:ascii="Calibri" w:eastAsia="Times New Roman" w:hAnsi="Calibri" w:cs="Calibri"/>
+          <w:i/>
+          <w:iCs/>
+          <w:color w:val="000000"/>
+        </w:rPr>
+        <w:t>);</w:t>
+      </w:r>
+      <w:proofErr w:type="gramEnd"/>
+    </w:p>
+    <w:p>
+      <w:pPr>
+        <w:spacing w:after="0" w:line="240" w:lineRule="auto"/>
+        <w:rPr>
+          <w:rFonts w:ascii="Calibri" w:eastAsia="Times New Roman" w:hAnsi="Calibri" w:cs="Calibri"/>
+          <w:sz w:val="24"/>
+          <w:szCs w:val="24"/>
+        </w:rPr>
+      </w:pPr>
+      <w:r>
+        <w:rPr>
+          <w:rFonts w:ascii="Calibri" w:eastAsia="Times New Roman" w:hAnsi="Calibri" w:cs="Calibri"/>
+          <w:color w:val="000000"/>
+        </w:rPr>
+        <w:t xml:space="preserve">Where </w:t>
+      </w:r>
+      <w:proofErr w:type="spellStart"/>
+      <w:r>
+        <w:rPr>
+          <w:rFonts w:ascii="Calibri" w:eastAsia="Times New Roman" w:hAnsi="Calibri" w:cs="Calibri"/>
+          <w:i/>
+          <w:iCs/>
+          <w:color w:val="000000"/>
+        </w:rPr>
+        <w:t>pin_name</w:t>
+      </w:r>
+      <w:proofErr w:type="spellEnd"/>
+      <w:r>
+        <w:rPr>
+          <w:rFonts w:ascii="Calibri" w:eastAsia="Times New Roman" w:hAnsi="Calibri" w:cs="Calibri"/>
+          <w:i/>
+          <w:iCs/>
+          <w:color w:val="000000"/>
+        </w:rPr>
+        <w:t xml:space="preserve"> </w:t>
       </w:r>
       <w:r>
         <w:rPr>
@@ -5259,7 +6727,7 @@
           <w:szCs w:val="36"/>
         </w:rPr>
       </w:pPr>
-      <w:bookmarkStart w:id="8" w:name="_Toc78526141"/>
+      <w:bookmarkStart w:id="8" w:name="_Toc79401840"/>
       <w:r>
         <w:rPr>
           <w:rFonts w:eastAsia="Times New Roman" w:cstheme="majorHAnsi"/>
@@ -5574,7 +7042,23 @@
           <w:rFonts w:ascii="Calibri" w:eastAsia="Times New Roman" w:hAnsi="Calibri" w:cs="Calibri"/>
           <w:color w:val="000000"/>
         </w:rPr>
-        <w:t>After all settings are applied, generate the code. Attention should now be directed to main.c.</w:t>
+        <w:t xml:space="preserve">After all settings are applied, generate the code. Attention should now be directed to </w:t>
+      </w:r>
+      <w:proofErr w:type="spellStart"/>
+      <w:r>
+        <w:rPr>
+          <w:rFonts w:ascii="Calibri" w:eastAsia="Times New Roman" w:hAnsi="Calibri" w:cs="Calibri"/>
+          <w:color w:val="000000"/>
+        </w:rPr>
+        <w:t>main.c</w:t>
+      </w:r>
+      <w:proofErr w:type="spellEnd"/>
+      <w:r>
+        <w:rPr>
+          <w:rFonts w:ascii="Calibri" w:eastAsia="Times New Roman" w:hAnsi="Calibri" w:cs="Calibri"/>
+          <w:color w:val="000000"/>
+        </w:rPr>
+        <w:t>.</w:t>
       </w:r>
     </w:p>
     <w:p>
@@ -5620,7 +7104,67 @@
           <w:iCs/>
           <w:color w:val="000000"/>
         </w:rPr>
-        <w:t>void ADCHS_Callback(ADCHS_CHANNEL_NUM channel, uintptr_t context);</w:t>
+        <w:t xml:space="preserve">void </w:t>
+      </w:r>
+      <w:proofErr w:type="spellStart"/>
+      <w:r>
+        <w:rPr>
+          <w:rFonts w:ascii="Calibri" w:eastAsia="Times New Roman" w:hAnsi="Calibri" w:cs="Calibri"/>
+          <w:i/>
+          <w:iCs/>
+          <w:color w:val="000000"/>
+        </w:rPr>
+        <w:t>ADCHS_</w:t>
+      </w:r>
+      <w:proofErr w:type="gramStart"/>
+      <w:r>
+        <w:rPr>
+          <w:rFonts w:ascii="Calibri" w:eastAsia="Times New Roman" w:hAnsi="Calibri" w:cs="Calibri"/>
+          <w:i/>
+          <w:iCs/>
+          <w:color w:val="000000"/>
+        </w:rPr>
+        <w:t>Callback</w:t>
+      </w:r>
+      <w:proofErr w:type="spellEnd"/>
+      <w:r>
+        <w:rPr>
+          <w:rFonts w:ascii="Calibri" w:eastAsia="Times New Roman" w:hAnsi="Calibri" w:cs="Calibri"/>
+          <w:i/>
+          <w:iCs/>
+          <w:color w:val="000000"/>
+        </w:rPr>
+        <w:t>(</w:t>
+      </w:r>
+      <w:proofErr w:type="gramEnd"/>
+      <w:r>
+        <w:rPr>
+          <w:rFonts w:ascii="Calibri" w:eastAsia="Times New Roman" w:hAnsi="Calibri" w:cs="Calibri"/>
+          <w:i/>
+          <w:iCs/>
+          <w:color w:val="000000"/>
+        </w:rPr>
+        <w:t xml:space="preserve">ADCHS_CHANNEL_NUM channel, </w:t>
+      </w:r>
+      <w:proofErr w:type="spellStart"/>
+      <w:r>
+        <w:rPr>
+          <w:rFonts w:ascii="Calibri" w:eastAsia="Times New Roman" w:hAnsi="Calibri" w:cs="Calibri"/>
+          <w:i/>
+          <w:iCs/>
+          <w:color w:val="000000"/>
+        </w:rPr>
+        <w:t>uintptr_t</w:t>
+      </w:r>
+      <w:proofErr w:type="spellEnd"/>
+      <w:r>
+        <w:rPr>
+          <w:rFonts w:ascii="Calibri" w:eastAsia="Times New Roman" w:hAnsi="Calibri" w:cs="Calibri"/>
+          <w:i/>
+          <w:iCs/>
+          <w:color w:val="000000"/>
+        </w:rPr>
+        <w:t xml:space="preserve"> context);</w:t>
       </w:r>
     </w:p>
     <w:p>
@@ -5665,6 +7209,7 @@
         </w:rPr>
         <w:t xml:space="preserve"> be used. Within the callback, the function </w:t>
       </w:r>
+      <w:proofErr w:type="spellStart"/>
       <w:r>
         <w:rPr>
           <w:rFonts w:ascii="Calibri" w:eastAsia="Times New Roman" w:hAnsi="Calibri" w:cs="Calibri"/>
@@ -5672,7 +7217,17 @@
           <w:iCs/>
           <w:color w:val="000000"/>
         </w:rPr>
-        <w:t>ADCHS_ChannelResultGet(&lt;channel&gt;)</w:t>
+        <w:t>ADCHS_ChannelResultGet</w:t>
+      </w:r>
+      <w:proofErr w:type="spellEnd"/>
+      <w:r>
+        <w:rPr>
+          <w:rFonts w:ascii="Calibri" w:eastAsia="Times New Roman" w:hAnsi="Calibri" w:cs="Calibri"/>
+          <w:i/>
+          <w:iCs/>
+          <w:color w:val="000000"/>
+        </w:rPr>
+        <w:t>(&lt;channel&gt;)</w:t>
       </w:r>
       <w:r>
         <w:rPr>
@@ -5722,7 +7277,23 @@
           <w:rFonts w:ascii="Calibri" w:eastAsia="Times New Roman" w:hAnsi="Calibri" w:cs="Calibri"/>
           <w:color w:val="000000"/>
         </w:rPr>
-        <w:t>The callback in this example is also populated with code to toggle the builtin LED if the ADC output is above a threshold. See the implementation below.</w:t>
+        <w:t xml:space="preserve">The callback in this example is also populated with code to toggle the </w:t>
+      </w:r>
+      <w:proofErr w:type="spellStart"/>
+      <w:r>
+        <w:rPr>
+          <w:rFonts w:ascii="Calibri" w:eastAsia="Times New Roman" w:hAnsi="Calibri" w:cs="Calibri"/>
+          <w:color w:val="000000"/>
+        </w:rPr>
+        <w:t>builtin</w:t>
+      </w:r>
+      <w:proofErr w:type="spellEnd"/>
+      <w:r>
+        <w:rPr>
+          <w:rFonts w:ascii="Calibri" w:eastAsia="Times New Roman" w:hAnsi="Calibri" w:cs="Calibri"/>
+          <w:color w:val="000000"/>
+        </w:rPr>
+        <w:t xml:space="preserve"> LED if the ADC output is above a threshold. See the implementation below.</w:t>
       </w:r>
     </w:p>
     <w:p>
@@ -5818,6 +7389,7 @@
           <w:szCs w:val="24"/>
         </w:rPr>
       </w:pPr>
+      <w:proofErr w:type="spellStart"/>
       <w:r>
         <w:rPr>
           <w:rFonts w:ascii="Calibri" w:eastAsia="Times New Roman" w:hAnsi="Calibri" w:cs="Calibri"/>
@@ -5825,19 +7397,19 @@
           <w:iCs/>
           <w:color w:val="000000"/>
         </w:rPr>
-        <w:t>ADCHS_CallbackRegister(ADCHS_CH3, ADCHS_Callback, (uintptr_t) NULL);</w:t>
-      </w:r>
-    </w:p>
-    <w:p>
-      <w:pPr>
-        <w:spacing w:after="0" w:line="240" w:lineRule="auto"/>
+        <w:t>ADCHS_</w:t>
+      </w:r>
+      <w:proofErr w:type="gramStart"/>
+      <w:r>
         <w:rPr>
           <w:rFonts w:ascii="Calibri" w:eastAsia="Times New Roman" w:hAnsi="Calibri" w:cs="Calibri"/>
           <w:i/>
           <w:iCs/>
           <w:color w:val="000000"/>
         </w:rPr>
-      </w:pPr>
+        <w:t>CallbackRegister</w:t>
+      </w:r>
+      <w:proofErr w:type="spellEnd"/>
       <w:r>
         <w:rPr>
           <w:rFonts w:ascii="Calibri" w:eastAsia="Times New Roman" w:hAnsi="Calibri" w:cs="Calibri"/>
@@ -5845,18 +7417,108 @@
           <w:iCs/>
           <w:color w:val="000000"/>
         </w:rPr>
-        <w:t>TMR3_Start();</w:t>
-      </w:r>
-    </w:p>
-    <w:p>
-      <w:pPr>
-        <w:spacing w:after="0" w:line="240" w:lineRule="auto"/>
+        <w:t>(</w:t>
+      </w:r>
+      <w:proofErr w:type="gramEnd"/>
+      <w:r>
         <w:rPr>
           <w:rFonts w:ascii="Calibri" w:eastAsia="Times New Roman" w:hAnsi="Calibri" w:cs="Calibri"/>
           <w:i/>
           <w:iCs/>
           <w:color w:val="000000"/>
         </w:rPr>
+        <w:t xml:space="preserve">ADCHS_CH3, </w:t>
+      </w:r>
+      <w:proofErr w:type="spellStart"/>
+      <w:r>
+        <w:rPr>
+          <w:rFonts w:ascii="Calibri" w:eastAsia="Times New Roman" w:hAnsi="Calibri" w:cs="Calibri"/>
+          <w:i/>
+          <w:iCs/>
+          <w:color w:val="000000"/>
+        </w:rPr>
+        <w:t>ADCHS_Callback</w:t>
+      </w:r>
+      <w:proofErr w:type="spellEnd"/>
+      <w:r>
+        <w:rPr>
+          <w:rFonts w:ascii="Calibri" w:eastAsia="Times New Roman" w:hAnsi="Calibri" w:cs="Calibri"/>
+          <w:i/>
+          <w:iCs/>
+          <w:color w:val="000000"/>
+        </w:rPr>
+        <w:t>, (</w:t>
+      </w:r>
+      <w:proofErr w:type="spellStart"/>
+      <w:r>
+        <w:rPr>
+          <w:rFonts w:ascii="Calibri" w:eastAsia="Times New Roman" w:hAnsi="Calibri" w:cs="Calibri"/>
+          <w:i/>
+          <w:iCs/>
+          <w:color w:val="000000"/>
+        </w:rPr>
+        <w:t>uintptr_t</w:t>
+      </w:r>
+      <w:proofErr w:type="spellEnd"/>
+      <w:r>
+        <w:rPr>
+          <w:rFonts w:ascii="Calibri" w:eastAsia="Times New Roman" w:hAnsi="Calibri" w:cs="Calibri"/>
+          <w:i/>
+          <w:iCs/>
+          <w:color w:val="000000"/>
+        </w:rPr>
+        <w:t>) NULL);</w:t>
+      </w:r>
+    </w:p>
+    <w:p>
+      <w:pPr>
+        <w:spacing w:after="0" w:line="240" w:lineRule="auto"/>
+        <w:rPr>
+          <w:rFonts w:ascii="Calibri" w:eastAsia="Times New Roman" w:hAnsi="Calibri" w:cs="Calibri"/>
+          <w:i/>
+          <w:iCs/>
+          <w:color w:val="000000"/>
+        </w:rPr>
+      </w:pPr>
+      <w:r>
+        <w:rPr>
+          <w:rFonts w:ascii="Calibri" w:eastAsia="Times New Roman" w:hAnsi="Calibri" w:cs="Calibri"/>
+          <w:i/>
+          <w:iCs/>
+          <w:color w:val="000000"/>
+        </w:rPr>
+        <w:t>TMR3_</w:t>
+      </w:r>
+      <w:proofErr w:type="gramStart"/>
+      <w:r>
+        <w:rPr>
+          <w:rFonts w:ascii="Calibri" w:eastAsia="Times New Roman" w:hAnsi="Calibri" w:cs="Calibri"/>
+          <w:i/>
+          <w:iCs/>
+          <w:color w:val="000000"/>
+        </w:rPr>
+        <w:t>Start(</w:t>
+      </w:r>
+      <w:proofErr w:type="gramEnd"/>
+      <w:r>
+        <w:rPr>
+          <w:rFonts w:ascii="Calibri" w:eastAsia="Times New Roman" w:hAnsi="Calibri" w:cs="Calibri"/>
+          <w:i/>
+          <w:iCs/>
+          <w:color w:val="000000"/>
+        </w:rPr>
+        <w:t>);</w:t>
+      </w:r>
+    </w:p>
+    <w:p>
+      <w:pPr>
+        <w:spacing w:after="0" w:line="240" w:lineRule="auto"/>
+        <w:rPr>
+          <w:rFonts w:ascii="Calibri" w:eastAsia="Times New Roman" w:hAnsi="Calibri" w:cs="Calibri"/>
+          <w:i/>
+          <w:iCs/>
+          <w:color w:val="000000"/>
+        </w:rPr>
       </w:pPr>
     </w:p>
     <w:p>
@@ -5866,12 +7528,14 @@
           <w:rFonts w:eastAsia="Times New Roman" w:cstheme="majorHAnsi"/>
         </w:rPr>
       </w:pPr>
+      <w:bookmarkStart w:id="9" w:name="_Toc79401841"/>
       <w:r>
         <w:rPr>
           <w:rFonts w:eastAsia="Times New Roman" w:cstheme="majorHAnsi"/>
         </w:rPr>
         <w:t>PWM with Output Compare</w:t>
       </w:r>
+      <w:bookmarkEnd w:id="9"/>
     </w:p>
     <w:p>
       <w:pPr>
@@ -5942,11 +7606,19 @@
           <w:rFonts w:ascii="Calibri" w:hAnsi="Calibri" w:cs="Calibri"/>
         </w:rPr>
       </w:pPr>
+      <w:proofErr w:type="spellStart"/>
       <w:r>
         <w:rPr>
           <w:rFonts w:ascii="Calibri" w:hAnsi="Calibri" w:cs="Calibri"/>
         </w:rPr>
-        <w:t>OCxCON: Output Compare ‘x’ Control Register</w:t>
+        <w:t>OCxCON</w:t>
+      </w:r>
+      <w:proofErr w:type="spellEnd"/>
+      <w:r>
+        <w:rPr>
+          <w:rFonts w:ascii="Calibri" w:hAnsi="Calibri" w:cs="Calibri"/>
+        </w:rPr>
+        <w:t>: Output Compare ‘x’ Control Register</w:t>
       </w:r>
     </w:p>
     <w:p>
@@ -5960,11 +7632,19 @@
           <w:rFonts w:ascii="Calibri" w:hAnsi="Calibri" w:cs="Calibri"/>
         </w:rPr>
       </w:pPr>
+      <w:proofErr w:type="spellStart"/>
       <w:r>
         <w:rPr>
           <w:rFonts w:ascii="Calibri" w:hAnsi="Calibri" w:cs="Calibri"/>
         </w:rPr>
-        <w:t>OCxR: Output Compare ‘x’ Compare Register</w:t>
+        <w:t>OCxR</w:t>
+      </w:r>
+      <w:proofErr w:type="spellEnd"/>
+      <w:r>
+        <w:rPr>
+          <w:rFonts w:ascii="Calibri" w:hAnsi="Calibri" w:cs="Calibri"/>
+        </w:rPr>
+        <w:t>: Output Compare ‘x’ Compare Register</w:t>
       </w:r>
     </w:p>
     <w:p>
@@ -5978,11 +7658,19 @@
           <w:rFonts w:ascii="Calibri" w:hAnsi="Calibri" w:cs="Calibri"/>
         </w:rPr>
       </w:pPr>
+      <w:proofErr w:type="spellStart"/>
       <w:r>
         <w:rPr>
           <w:rFonts w:ascii="Calibri" w:hAnsi="Calibri" w:cs="Calibri"/>
         </w:rPr>
-        <w:t>OCxRS: Output Compare ‘x’ Secondary Compare Register</w:t>
+        <w:t>OCxRS</w:t>
+      </w:r>
+      <w:proofErr w:type="spellEnd"/>
+      <w:r>
+        <w:rPr>
+          <w:rFonts w:ascii="Calibri" w:hAnsi="Calibri" w:cs="Calibri"/>
+        </w:rPr>
+        <w:t>: Output Compare ‘x’ Secondary Compare Register</w:t>
       </w:r>
     </w:p>
     <w:p>
@@ -6032,11 +7720,19 @@
           <w:rFonts w:ascii="Calibri" w:hAnsi="Calibri" w:cs="Calibri"/>
         </w:rPr>
       </w:pPr>
+      <w:proofErr w:type="spellStart"/>
       <w:r>
         <w:rPr>
           <w:rFonts w:ascii="Calibri" w:hAnsi="Calibri" w:cs="Calibri"/>
         </w:rPr>
-        <w:t>OCxR register is a read-only slave duty cycle register</w:t>
+        <w:t>OCxR</w:t>
+      </w:r>
+      <w:proofErr w:type="spellEnd"/>
+      <w:r>
+        <w:rPr>
+          <w:rFonts w:ascii="Calibri" w:hAnsi="Calibri" w:cs="Calibri"/>
+        </w:rPr>
+        <w:t xml:space="preserve"> register is a read-only slave duty cycle register</w:t>
       </w:r>
     </w:p>
     <w:p>
@@ -6050,11 +7746,19 @@
           <w:rFonts w:ascii="Calibri" w:hAnsi="Calibri" w:cs="Calibri"/>
         </w:rPr>
       </w:pPr>
+      <w:proofErr w:type="spellStart"/>
       <w:r>
         <w:rPr>
           <w:rFonts w:ascii="Calibri" w:hAnsi="Calibri" w:cs="Calibri"/>
         </w:rPr>
-        <w:t>OCxRS is a buffer register that is written to by the user to update the PWM duty cycle</w:t>
+        <w:t>OCxRS</w:t>
+      </w:r>
+      <w:proofErr w:type="spellEnd"/>
+      <w:r>
+        <w:rPr>
+          <w:rFonts w:ascii="Calibri" w:hAnsi="Calibri" w:cs="Calibri"/>
+        </w:rPr>
+        <w:t xml:space="preserve"> is a buffer register that is written to by the user to update the PWM duty cycle</w:t>
       </w:r>
     </w:p>
     <w:p>
@@ -6072,8 +7776,30 @@
         <w:rPr>
           <w:rFonts w:ascii="Calibri" w:hAnsi="Calibri" w:cs="Calibri"/>
         </w:rPr>
-        <w:t>On each timer to period register match event (end of the PWM period), OCxR is loaded with the contents of OCxRS</w:t>
-      </w:r>
+        <w:t xml:space="preserve">On each timer to period register match event (end of the PWM period), </w:t>
+      </w:r>
+      <w:proofErr w:type="spellStart"/>
+      <w:r>
+        <w:rPr>
+          <w:rFonts w:ascii="Calibri" w:hAnsi="Calibri" w:cs="Calibri"/>
+        </w:rPr>
+        <w:t>OCxR</w:t>
+      </w:r>
+      <w:proofErr w:type="spellEnd"/>
+      <w:r>
+        <w:rPr>
+          <w:rFonts w:ascii="Calibri" w:hAnsi="Calibri" w:cs="Calibri"/>
+        </w:rPr>
+        <w:t xml:space="preserve"> is loaded with the contents of </w:t>
+      </w:r>
+      <w:proofErr w:type="spellStart"/>
+      <w:r>
+        <w:rPr>
+          <w:rFonts w:ascii="Calibri" w:hAnsi="Calibri" w:cs="Calibri"/>
+        </w:rPr>
+        <w:t>OCxRS</w:t>
+      </w:r>
+      <w:proofErr w:type="spellEnd"/>
     </w:p>
     <w:p>
       <w:pPr>
@@ -6086,11 +7812,19 @@
           <w:rFonts w:ascii="Calibri" w:hAnsi="Calibri" w:cs="Calibri"/>
         </w:rPr>
       </w:pPr>
+      <w:proofErr w:type="spellStart"/>
       <w:r>
         <w:rPr>
           <w:rFonts w:ascii="Calibri" w:hAnsi="Calibri" w:cs="Calibri"/>
         </w:rPr>
-        <w:t>OCxR = 0x0000 -&gt; 0% duty cycle</w:t>
+        <w:t>OCxR</w:t>
+      </w:r>
+      <w:proofErr w:type="spellEnd"/>
+      <w:r>
+        <w:rPr>
+          <w:rFonts w:ascii="Calibri" w:hAnsi="Calibri" w:cs="Calibri"/>
+        </w:rPr>
+        <w:t xml:space="preserve"> = 0x0000 -&gt; 0% duty cycle</w:t>
       </w:r>
     </w:p>
     <w:p>
@@ -6104,11 +7838,19 @@
           <w:rFonts w:ascii="Calibri" w:hAnsi="Calibri" w:cs="Calibri"/>
         </w:rPr>
       </w:pPr>
+      <w:proofErr w:type="spellStart"/>
       <w:r>
         <w:rPr>
           <w:rFonts w:ascii="Calibri" w:hAnsi="Calibri" w:cs="Calibri"/>
         </w:rPr>
-        <w:t>OCxR &gt; PR -&gt; 100% duty cycle</w:t>
+        <w:t>OCxR</w:t>
+      </w:r>
+      <w:proofErr w:type="spellEnd"/>
+      <w:r>
+        <w:rPr>
+          <w:rFonts w:ascii="Calibri" w:hAnsi="Calibri" w:cs="Calibri"/>
+        </w:rPr>
+        <w:t xml:space="preserve"> &gt; PR -&gt; 100% duty cycle</w:t>
       </w:r>
     </w:p>
     <w:p>
@@ -6122,11 +7864,33 @@
           <w:rFonts w:ascii="Calibri" w:hAnsi="Calibri" w:cs="Calibri"/>
         </w:rPr>
       </w:pPr>
+      <w:proofErr w:type="spellStart"/>
       <w:r>
         <w:rPr>
           <w:rFonts w:ascii="Calibri" w:hAnsi="Calibri" w:cs="Calibri"/>
         </w:rPr>
-        <w:t>OCxR = PR -&gt; OCx pin low for one time base count value and high for all other count values</w:t>
+        <w:t>OCxR</w:t>
+      </w:r>
+      <w:proofErr w:type="spellEnd"/>
+      <w:r>
+        <w:rPr>
+          <w:rFonts w:ascii="Calibri" w:hAnsi="Calibri" w:cs="Calibri"/>
+        </w:rPr>
+        <w:t xml:space="preserve"> = PR -&gt; </w:t>
+      </w:r>
+      <w:proofErr w:type="spellStart"/>
+      <w:r>
+        <w:rPr>
+          <w:rFonts w:ascii="Calibri" w:hAnsi="Calibri" w:cs="Calibri"/>
+        </w:rPr>
+        <w:t>OCx</w:t>
+      </w:r>
+      <w:proofErr w:type="spellEnd"/>
+      <w:r>
+        <w:rPr>
+          <w:rFonts w:ascii="Calibri" w:hAnsi="Calibri" w:cs="Calibri"/>
+        </w:rPr>
+        <w:t xml:space="preserve"> pin low for one time base count value and high for all other count values</w:t>
       </w:r>
     </w:p>
     <w:p>
@@ -6169,7 +7933,15 @@
         <w:t>PWM</w:t>
       </w:r>
       <w:r>
-        <w:t xml:space="preserve"> • Prescaler)] - 1</w:t>
+        <w:t xml:space="preserve"> • </w:t>
+      </w:r>
+      <w:proofErr w:type="spellStart"/>
+      <w:r>
+        <w:t>Prescaler</w:t>
+      </w:r>
+      <w:proofErr w:type="spellEnd"/>
+      <w:r>
+        <w:t>)] - 1</w:t>
       </w:r>
     </w:p>
     <w:p>
@@ -6245,7 +8017,15 @@
         </w:rPr>
       </w:pPr>
       <w:r>
-        <w:t>MHC will calculate PR automatically for the developer. With the TMR peripheral selected, use the desired period of the PWM wave to choose a unit of measurement (ms, us, ns), and enter the period value into the ‘Time’ box.</w:t>
+        <w:t>MHC will calculate PR automatically for the developer. With the TMR peripheral selected, use the desired period of the PWM wave to choose a unit of measurement (</w:t>
+      </w:r>
+      <w:proofErr w:type="spellStart"/>
+      <w:r>
+        <w:t>ms</w:t>
+      </w:r>
+      <w:proofErr w:type="spellEnd"/>
+      <w:r>
+        <w:t>, us, ns), and enter the period value into the ‘Time’ box.</w:t>
       </w:r>
     </w:p>
     <w:p>
@@ -6293,7 +8073,15 @@
         </w:rPr>
       </w:pPr>
       <w:r>
-        <w:t>The PWM period must not exceed the Period Register of the selected timer. If the calculated period is too large, select a larger prescaler to prevent overflow.</w:t>
+        <w:t xml:space="preserve">The PWM period must not exceed the Period Register of the selected timer. If the calculated period is too large, select a larger </w:t>
+      </w:r>
+      <w:proofErr w:type="spellStart"/>
+      <w:r>
+        <w:t>prescaler</w:t>
+      </w:r>
+      <w:proofErr w:type="spellEnd"/>
+      <w:r>
+        <w:t xml:space="preserve"> to prevent overflow.</w:t>
       </w:r>
     </w:p>
     <w:p>
@@ -6308,7 +8096,15 @@
         </w:rPr>
       </w:pPr>
       <w:r>
-        <w:t>To maintain maximum PWM resolution, select the smallest prescaler that does not result in an overflow</w:t>
+        <w:t xml:space="preserve">To maintain maximum PWM resolution, select the smallest </w:t>
+      </w:r>
+      <w:proofErr w:type="spellStart"/>
+      <w:r>
+        <w:t>prescaler</w:t>
+      </w:r>
+      <w:proofErr w:type="spellEnd"/>
+      <w:r>
+        <w:t xml:space="preserve"> that does not result in an overflow</w:t>
       </w:r>
     </w:p>
     <w:p>
@@ -6414,7 +8210,15 @@
         <w:t>PWM</w:t>
       </w:r>
       <w:r>
-        <w:t xml:space="preserve"> • Prescaler)) / log</w:t>
+        <w:t xml:space="preserve"> • </w:t>
+      </w:r>
+      <w:proofErr w:type="spellStart"/>
+      <w:r>
+        <w:t>Prescaler</w:t>
+      </w:r>
+      <w:proofErr w:type="spellEnd"/>
+      <w:r>
+        <w:t>)) / log</w:t>
       </w:r>
       <w:r>
         <w:rPr>
@@ -6469,7 +8273,15 @@
         <w:t>Eq 3</w:t>
       </w:r>
       <w:r>
-        <w:t>: PWM Duty Cycle = OCxRS / (PR + 1)</w:t>
+        <w:t xml:space="preserve">: PWM Duty Cycle = </w:t>
+      </w:r>
+      <w:proofErr w:type="spellStart"/>
+      <w:r>
+        <w:t>OCxRS</w:t>
+      </w:r>
+      <w:proofErr w:type="spellEnd"/>
+      <w:r>
+        <w:t xml:space="preserve"> / (PR + 1)</w:t>
       </w:r>
     </w:p>
     <w:p>
@@ -6668,7 +8480,21 @@
         <w:rPr>
           <w:rFonts w:ascii="Calibri" w:hAnsi="Calibri" w:cs="Calibri"/>
         </w:rPr>
-        <w:t>To initialize the Output Compare unit in software, the developer must make a call to the following functions in the same order.</w:t>
+        <w:t xml:space="preserve">To initialize the </w:t>
+      </w:r>
+      <w:proofErr w:type="gramStart"/>
+      <w:r>
+        <w:rPr>
+          <w:rFonts w:ascii="Calibri" w:hAnsi="Calibri" w:cs="Calibri"/>
+        </w:rPr>
+        <w:t>Output</w:t>
+      </w:r>
+      <w:proofErr w:type="gramEnd"/>
+      <w:r>
+        <w:rPr>
+          <w:rFonts w:ascii="Calibri" w:hAnsi="Calibri" w:cs="Calibri"/>
+        </w:rPr>
+        <w:t xml:space="preserve"> Compare unit in software, the developer must make a call to the following functions in the same order.</w:t>
       </w:r>
     </w:p>
     <w:p>
@@ -6684,13 +8510,41 @@
           <w:iCs/>
         </w:rPr>
       </w:pPr>
+      <w:proofErr w:type="spellStart"/>
       <w:r>
         <w:rPr>
           <w:rFonts w:ascii="Calibri" w:hAnsi="Calibri" w:cs="Calibri"/>
           <w:i/>
           <w:iCs/>
         </w:rPr>
-        <w:t>SYS_Initialize(NULL);</w:t>
+        <w:t>SYS_</w:t>
+      </w:r>
+      <w:proofErr w:type="gramStart"/>
+      <w:r>
+        <w:rPr>
+          <w:rFonts w:ascii="Calibri" w:hAnsi="Calibri" w:cs="Calibri"/>
+          <w:i/>
+          <w:iCs/>
+        </w:rPr>
+        <w:t>Initialize</w:t>
+      </w:r>
+      <w:proofErr w:type="spellEnd"/>
+      <w:r>
+        <w:rPr>
+          <w:rFonts w:ascii="Calibri" w:hAnsi="Calibri" w:cs="Calibri"/>
+          <w:i/>
+          <w:iCs/>
+        </w:rPr>
+        <w:t>(</w:t>
+      </w:r>
+      <w:proofErr w:type="gramEnd"/>
+      <w:r>
+        <w:rPr>
+          <w:rFonts w:ascii="Calibri" w:hAnsi="Calibri" w:cs="Calibri"/>
+          <w:i/>
+          <w:iCs/>
+        </w:rPr>
+        <w:t>NULL);</w:t>
       </w:r>
     </w:p>
     <w:p>
@@ -6712,7 +8566,25 @@
           <w:i/>
           <w:iCs/>
         </w:rPr>
-        <w:t>OCMP4_Enable();</w:t>
+        <w:t>OCMP4_</w:t>
+      </w:r>
+      <w:proofErr w:type="gramStart"/>
+      <w:r>
+        <w:rPr>
+          <w:rFonts w:ascii="Calibri" w:hAnsi="Calibri" w:cs="Calibri"/>
+          <w:i/>
+          <w:iCs/>
+        </w:rPr>
+        <w:t>Enable(</w:t>
+      </w:r>
+      <w:proofErr w:type="gramEnd"/>
+      <w:r>
+        <w:rPr>
+          <w:rFonts w:ascii="Calibri" w:hAnsi="Calibri" w:cs="Calibri"/>
+          <w:i/>
+          <w:iCs/>
+        </w:rPr>
+        <w:t>);</w:t>
       </w:r>
     </w:p>
     <w:p>
@@ -6734,39 +8606,71 @@
           <w:i/>
           <w:iCs/>
         </w:rPr>
-        <w:t>TMR2_Start();</w:t>
-      </w:r>
-    </w:p>
-    <w:p>
-      <w:pPr>
-        <w:rPr>
-          <w:rFonts w:ascii="Calibri" w:hAnsi="Calibri" w:cs="Calibri"/>
-        </w:rPr>
-      </w:pPr>
-      <w:r>
-        <w:rPr>
-          <w:rFonts w:ascii="Calibri" w:hAnsi="Calibri" w:cs="Calibri"/>
-        </w:rPr>
-        <w:t xml:space="preserve">Now to adjust the duty cycle, make a call to </w:t>
-      </w:r>
+        <w:t>TMR2_</w:t>
+      </w:r>
+      <w:proofErr w:type="gramStart"/>
       <w:r>
         <w:rPr>
           <w:rFonts w:ascii="Calibri" w:hAnsi="Calibri" w:cs="Calibri"/>
           <w:i/>
           <w:iCs/>
         </w:rPr>
+        <w:t>Start(</w:t>
+      </w:r>
+      <w:proofErr w:type="gramEnd"/>
+      <w:r>
+        <w:rPr>
+          <w:rFonts w:ascii="Calibri" w:hAnsi="Calibri" w:cs="Calibri"/>
+          <w:i/>
+          <w:iCs/>
+        </w:rPr>
+        <w:t>);</w:t>
+      </w:r>
+    </w:p>
+    <w:p>
+      <w:pPr>
+        <w:rPr>
+          <w:rFonts w:ascii="Calibri" w:hAnsi="Calibri" w:cs="Calibri"/>
+        </w:rPr>
+      </w:pPr>
+      <w:r>
+        <w:rPr>
+          <w:rFonts w:ascii="Calibri" w:hAnsi="Calibri" w:cs="Calibri"/>
+        </w:rPr>
+        <w:t xml:space="preserve">Now to adjust the duty cycle, make a call to </w:t>
+      </w:r>
+      <w:r>
+        <w:rPr>
+          <w:rFonts w:ascii="Calibri" w:hAnsi="Calibri" w:cs="Calibri"/>
+          <w:i/>
+          <w:iCs/>
+        </w:rPr>
         <w:t>OCMP4_CompareSecondaryValueSet</w:t>
       </w:r>
       <w:r>
         <w:rPr>
           <w:rFonts w:ascii="Calibri" w:hAnsi="Calibri" w:cs="Calibri"/>
         </w:rPr>
-        <w:t>, careful to pass in the value of OCxRS by using equation 3 above.</w:t>
-      </w:r>
+        <w:t xml:space="preserve">, careful to pass in the value of </w:t>
+      </w:r>
+      <w:proofErr w:type="spellStart"/>
       <w:r>
         <w:rPr>
           <w:rFonts w:ascii="Calibri" w:hAnsi="Calibri" w:cs="Calibri"/>
         </w:rPr>
+        <w:t>OCxRS</w:t>
+      </w:r>
+      <w:proofErr w:type="spellEnd"/>
+      <w:r>
+        <w:rPr>
+          <w:rFonts w:ascii="Calibri" w:hAnsi="Calibri" w:cs="Calibri"/>
+        </w:rPr>
+        <w:t xml:space="preserve"> by using equation 3 above.</w:t>
+      </w:r>
+      <w:r>
+        <w:rPr>
+          <w:rFonts w:ascii="Calibri" w:hAnsi="Calibri" w:cs="Calibri"/>
+        </w:rPr>
         <w:t xml:space="preserve"> PWM with output compare is complete.</w:t>
       </w:r>
     </w:p>
@@ -6781,9 +8685,11 @@
       <w:pPr>
         <w:pStyle w:val="Heading1"/>
       </w:pPr>
+      <w:bookmarkStart w:id="10" w:name="_Toc79401842"/>
       <w:r>
         <w:t>Flash Non-Volatile Memory for Data Storage</w:t>
       </w:r>
+      <w:bookmarkEnd w:id="10"/>
     </w:p>
     <w:p>
       <w:r>
@@ -6823,7 +8729,15 @@
         <w:t xml:space="preserve">physical address </w:t>
       </w:r>
       <w:r>
-        <w:t xml:space="preserve">locations. However when writing to and reading from memory in software, </w:t>
+        <w:t xml:space="preserve">locations. </w:t>
+      </w:r>
+      <w:proofErr w:type="gramStart"/>
+      <w:r>
+        <w:t>However</w:t>
+      </w:r>
+      <w:proofErr w:type="gramEnd"/>
+      <w:r>
+        <w:t xml:space="preserve"> when writing to and reading from memory in software, </w:t>
       </w:r>
       <w:r>
         <w:rPr>
@@ -6833,7 +8747,15 @@
         <w:t>cacheable virtual addresses</w:t>
       </w:r>
       <w:r>
-        <w:t xml:space="preserve"> are used. See section 4.3 MICROCONTROLLER MEMORY MAP of the Olimex </w:t>
+        <w:t xml:space="preserve"> are used. See section 4.3 MICROCONTROLLER MEMORY MAP of the </w:t>
+      </w:r>
+      <w:proofErr w:type="spellStart"/>
+      <w:r>
+        <w:t>Olimex</w:t>
+      </w:r>
+      <w:proofErr w:type="spellEnd"/>
+      <w:r>
+        <w:t xml:space="preserve"> </w:t>
       </w:r>
       <w:r>
         <w:t>PIC32-HMZ144_UM</w:t>
@@ -7006,7 +8928,15 @@
     </w:p>
     <w:p>
       <w:r>
-        <w:t xml:space="preserve">With a section of flash memory preserved, go ahead and add </w:t>
+        <w:t xml:space="preserve">With a section of flash memory preserved, go </w:t>
+      </w:r>
+      <w:proofErr w:type="gramStart"/>
+      <w:r>
+        <w:t>ahead</w:t>
+      </w:r>
+      <w:proofErr w:type="gramEnd"/>
+      <w:r>
+        <w:t xml:space="preserve"> and add </w:t>
       </w:r>
       <w:r>
         <w:t xml:space="preserve">a NVM block to the Harmony Project Graph and check off the option for interrupt mode. </w:t>
@@ -7018,28 +8948,38 @@
         <w:t xml:space="preserve">enerate the code to create the NVM API. </w:t>
       </w:r>
       <w:r>
-        <w:t xml:space="preserve">Notice the macro in plib_nvm.h, </w:t>
+        <w:t xml:space="preserve">Notice the macro in </w:t>
+      </w:r>
+      <w:proofErr w:type="spellStart"/>
+      <w:r>
+        <w:t>plib_nvm.h</w:t>
+      </w:r>
+      <w:proofErr w:type="spellEnd"/>
+      <w:r>
+        <w:t xml:space="preserve">, </w:t>
       </w:r>
       <w:r>
         <w:rPr>
           <w:i/>
           <w:iCs/>
         </w:rPr>
-        <w:t>#define NVM_FLASH_START_ADDRESS</w:t>
-      </w:r>
+        <w:t xml:space="preserve">#define NVM_FLASH_START_ADDRESS </w:t>
+      </w:r>
+      <w:proofErr w:type="gramStart"/>
       <w:r>
         <w:rPr>
           <w:i/>
           <w:iCs/>
         </w:rPr>
-        <w:t xml:space="preserve">    </w:t>
-      </w:r>
+        <w:t xml:space="preserve">   (</w:t>
+      </w:r>
+      <w:proofErr w:type="gramEnd"/>
       <w:r>
         <w:rPr>
           <w:i/>
           <w:iCs/>
         </w:rPr>
-        <w:t>(0x9d000000U)</w:t>
+        <w:t>0x9d000000U)</w:t>
       </w:r>
       <w:r>
         <w:t xml:space="preserve">. This is the </w:t>
@@ -7072,7 +9012,23 @@
         <w:t>Everything is configured now such that the software to store data can be written. Start defining a macro to indicate where the preserved virtual memory address begins, 0x9D00C000.</w:t>
       </w:r>
       <w:r>
-        <w:t xml:space="preserve"> Create a volatile bool, transferDone, as well as a callback function for the NVM interrupt, and a function to call that will test memory storage. The transferDone flag will be set to true within the callback. Attach this callback to the NVM API with </w:t>
+        <w:t xml:space="preserve"> Create a volatile bool, </w:t>
+      </w:r>
+      <w:proofErr w:type="spellStart"/>
+      <w:r>
+        <w:t>transferDone</w:t>
+      </w:r>
+      <w:proofErr w:type="spellEnd"/>
+      <w:r>
+        <w:t xml:space="preserve">, as well as a callback function for the NVM interrupt, and a function to call that will test memory storage. The </w:t>
+      </w:r>
+      <w:proofErr w:type="spellStart"/>
+      <w:r>
+        <w:t>transferDone</w:t>
+      </w:r>
+      <w:proofErr w:type="spellEnd"/>
+      <w:r>
+        <w:t xml:space="preserve"> flag will be set to true within the callback. Attach this callback to the NVM API with </w:t>
       </w:r>
     </w:p>
     <w:p>
@@ -7082,26 +9038,69 @@
           <w:iCs/>
         </w:rPr>
       </w:pPr>
+      <w:proofErr w:type="spellStart"/>
       <w:r>
         <w:rPr>
           <w:i/>
           <w:iCs/>
         </w:rPr>
-        <w:t>NVM_CallbackRegister(</w:t>
-      </w:r>
+        <w:t>NVM_</w:t>
+      </w:r>
+      <w:proofErr w:type="gramStart"/>
       <w:r>
         <w:rPr>
           <w:i/>
           <w:iCs/>
         </w:rPr>
-        <w:t>&lt;nvm callback&gt;</w:t>
-      </w:r>
+        <w:t>CallbackRegister</w:t>
+      </w:r>
+      <w:proofErr w:type="spellEnd"/>
       <w:r>
         <w:rPr>
           <w:i/>
           <w:iCs/>
         </w:rPr>
-        <w:t>, (uintptr_t) NULL);</w:t>
+        <w:t>(</w:t>
+      </w:r>
+      <w:proofErr w:type="gramEnd"/>
+      <w:r>
+        <w:rPr>
+          <w:i/>
+          <w:iCs/>
+        </w:rPr>
+        <w:t>&lt;</w:t>
+      </w:r>
+      <w:proofErr w:type="spellStart"/>
+      <w:r>
+        <w:rPr>
+          <w:i/>
+          <w:iCs/>
+        </w:rPr>
+        <w:t>nvm</w:t>
+      </w:r>
+      <w:proofErr w:type="spellEnd"/>
+      <w:r>
+        <w:rPr>
+          <w:i/>
+          <w:iCs/>
+        </w:rPr>
+        <w:t xml:space="preserve"> callback&gt;, (</w:t>
+      </w:r>
+      <w:proofErr w:type="spellStart"/>
+      <w:r>
+        <w:rPr>
+          <w:i/>
+          <w:iCs/>
+        </w:rPr>
+        <w:t>uintptr_t</w:t>
+      </w:r>
+      <w:proofErr w:type="spellEnd"/>
+      <w:r>
+        <w:rPr>
+          <w:i/>
+          <w:iCs/>
+        </w:rPr>
+        <w:t>) NULL);</w:t>
       </w:r>
     </w:p>
     <w:p>
@@ -7156,9 +9155,14 @@
       <w:r>
         <w:t xml:space="preserve">Call this function within the program and watch the built in LED illuminate, indicating that the data has been written to and read from flash successfully! Then comment out the write portion of the function, power cycle the development board, and reprogram it. The data should still exist and match with the </w:t>
       </w:r>
+      <w:proofErr w:type="spellStart"/>
       <w:r>
         <w:lastRenderedPageBreak/>
-        <w:t>writeBuffer, and the LED will illuminate once again.</w:t>
+        <w:t>writeBuffer</w:t>
+      </w:r>
+      <w:proofErr w:type="spellEnd"/>
+      <w:r>
+        <w:t>, and the LED will illuminate once again.</w:t>
       </w:r>
       <w:r>
         <w:t xml:space="preserve"> This completes the experiment with non-volatile memory storage in flash memory.</w:t>
@@ -7182,14 +9186,14 @@
           <w:szCs w:val="36"/>
         </w:rPr>
       </w:pPr>
-      <w:bookmarkStart w:id="9" w:name="_Toc78526143"/>
+      <w:bookmarkStart w:id="11" w:name="_Toc79401843"/>
       <w:r>
         <w:rPr>
           <w:rFonts w:eastAsia="Times New Roman" w:cstheme="majorHAnsi"/>
         </w:rPr>
         <w:t>Git and MPLAB</w:t>
       </w:r>
-      <w:bookmarkEnd w:id="9"/>
+      <w:bookmarkEnd w:id="11"/>
     </w:p>
     <w:p>
       <w:pPr>
@@ -7223,7 +9227,23 @@
           <w:rFonts w:ascii="Calibri" w:eastAsia="Times New Roman" w:hAnsi="Calibri" w:cs="Calibri"/>
           <w:color w:val="000000"/>
         </w:rPr>
-        <w:t xml:space="preserve">. If using the Harmony 3 tool, all of its generated files </w:t>
+        <w:t xml:space="preserve">. If using the Harmony 3 tool, </w:t>
+      </w:r>
+      <w:proofErr w:type="gramStart"/>
+      <w:r>
+        <w:rPr>
+          <w:rFonts w:ascii="Calibri" w:eastAsia="Times New Roman" w:hAnsi="Calibri" w:cs="Calibri"/>
+          <w:color w:val="000000"/>
+        </w:rPr>
+        <w:t>all of</w:t>
+      </w:r>
+      <w:proofErr w:type="gramEnd"/>
+      <w:r>
+        <w:rPr>
+          <w:rFonts w:ascii="Calibri" w:eastAsia="Times New Roman" w:hAnsi="Calibri" w:cs="Calibri"/>
+          <w:color w:val="000000"/>
+        </w:rPr>
+        <w:t xml:space="preserve"> its generated files </w:t>
       </w:r>
       <w:r>
         <w:rPr>
@@ -7260,7 +9280,32 @@
           <w:rFonts w:ascii="Calibri" w:eastAsia="Times New Roman" w:hAnsi="Calibri" w:cs="Calibri"/>
           <w:color w:val="000000"/>
         </w:rPr>
-        <w:t xml:space="preserve"> the .gitignore file is already configured for this repository such that only the necessary files are tracked.</w:t>
+        <w:t xml:space="preserve"> </w:t>
+      </w:r>
+      <w:proofErr w:type="gramStart"/>
+      <w:r>
+        <w:rPr>
+          <w:rFonts w:ascii="Calibri" w:eastAsia="Times New Roman" w:hAnsi="Calibri" w:cs="Calibri"/>
+          <w:color w:val="000000"/>
+        </w:rPr>
+        <w:t>the .</w:t>
+      </w:r>
+      <w:proofErr w:type="spellStart"/>
+      <w:r>
+        <w:rPr>
+          <w:rFonts w:ascii="Calibri" w:eastAsia="Times New Roman" w:hAnsi="Calibri" w:cs="Calibri"/>
+          <w:color w:val="000000"/>
+        </w:rPr>
+        <w:t>gitignore</w:t>
+      </w:r>
+      <w:proofErr w:type="spellEnd"/>
+      <w:proofErr w:type="gramEnd"/>
+      <w:r>
+        <w:rPr>
+          <w:rFonts w:ascii="Calibri" w:eastAsia="Times New Roman" w:hAnsi="Calibri" w:cs="Calibri"/>
+          <w:color w:val="000000"/>
+        </w:rPr>
+        <w:t xml:space="preserve"> file is already configured for this repository such that only the necessary files are tracked.</w:t>
       </w:r>
     </w:p>
     <w:p>
@@ -7392,7 +9437,23 @@
           <w:rFonts w:ascii="Calibri" w:eastAsia="Times New Roman" w:hAnsi="Calibri" w:cs="Calibri"/>
           <w:color w:val="000000"/>
         </w:rPr>
-        <w:t>&lt;repository_dir&gt;</w:t>
+        <w:t>&lt;</w:t>
+      </w:r>
+      <w:proofErr w:type="spellStart"/>
+      <w:r>
+        <w:rPr>
+          <w:rFonts w:ascii="Calibri" w:eastAsia="Times New Roman" w:hAnsi="Calibri" w:cs="Calibri"/>
+          <w:color w:val="000000"/>
+        </w:rPr>
+        <w:t>repository_dir</w:t>
+      </w:r>
+      <w:proofErr w:type="spellEnd"/>
+      <w:r>
+        <w:rPr>
+          <w:rFonts w:ascii="Calibri" w:eastAsia="Times New Roman" w:hAnsi="Calibri" w:cs="Calibri"/>
+          <w:color w:val="000000"/>
+        </w:rPr>
+        <w:t>&gt;</w:t>
       </w:r>
       <w:r>
         <w:rPr>
@@ -7401,7 +9462,27 @@
           <w:iCs/>
           <w:color w:val="000000"/>
         </w:rPr>
-        <w:t>\firmware\src\config\default</w:t>
+        <w:t>\firmware\</w:t>
+      </w:r>
+      <w:proofErr w:type="spellStart"/>
+      <w:r>
+        <w:rPr>
+          <w:rFonts w:ascii="Calibri" w:eastAsia="Times New Roman" w:hAnsi="Calibri" w:cs="Calibri"/>
+          <w:i/>
+          <w:iCs/>
+          <w:color w:val="000000"/>
+        </w:rPr>
+        <w:t>src</w:t>
+      </w:r>
+      <w:proofErr w:type="spellEnd"/>
+      <w:r>
+        <w:rPr>
+          <w:rFonts w:ascii="Calibri" w:eastAsia="Times New Roman" w:hAnsi="Calibri" w:cs="Calibri"/>
+          <w:i/>
+          <w:iCs/>
+          <w:color w:val="000000"/>
+        </w:rPr>
+        <w:t>\config\default</w:t>
       </w:r>
       <w:r>
         <w:rPr>

</xml_diff>